<commit_message>
Added About the project and Mockito notes.
</commit_message>
<xml_diff>
--- a/note/About the Project.docx
+++ b/note/About the Project.docx
@@ -31,21 +31,7 @@
         <w:rPr>
           <w:lang w:val="en-IN"/>
         </w:rPr>
-        <w:t xml:space="preserve">Credit Suisse is </w:t>
-      </w:r>
-      <w:proofErr w:type="gramStart"/>
-      <w:r>
-        <w:rPr>
-          <w:lang w:val="en-IN"/>
-        </w:rPr>
-        <w:t>a Private</w:t>
-      </w:r>
-      <w:proofErr w:type="gramEnd"/>
-      <w:r>
-        <w:rPr>
-          <w:lang w:val="en-IN"/>
-        </w:rPr>
-        <w:t xml:space="preserve"> Banking.</w:t>
+        <w:t>Credit Suisse is a Private Banking.</w:t>
       </w:r>
     </w:p>
     <w:p>
@@ -125,42 +111,24 @@
         </w:rPr>
         <w:t xml:space="preserve">After capturing the Event </w:t>
       </w:r>
-      <w:proofErr w:type="spellStart"/>
-      <w:r>
-        <w:rPr>
-          <w:lang w:val="en-IN"/>
-        </w:rPr>
-        <w:t>dRisk</w:t>
-      </w:r>
-      <w:proofErr w:type="spellEnd"/>
-      <w:r>
-        <w:rPr>
-          <w:lang w:val="en-IN"/>
-        </w:rPr>
-        <w:t xml:space="preserve"> comes into picture. </w:t>
-      </w:r>
-    </w:p>
-    <w:p>
-      <w:pPr>
-        <w:rPr>
-          <w:lang w:val="en-IN"/>
-        </w:rPr>
-      </w:pPr>
-      <w:proofErr w:type="spellStart"/>
-      <w:proofErr w:type="gramStart"/>
-      <w:r>
-        <w:rPr>
-          <w:lang w:val="en-IN"/>
-        </w:rPr>
-        <w:t>dRisk</w:t>
-      </w:r>
-      <w:proofErr w:type="spellEnd"/>
-      <w:proofErr w:type="gramEnd"/>
-      <w:r>
-        <w:rPr>
-          <w:lang w:val="en-IN"/>
-        </w:rPr>
-        <w:t xml:space="preserve"> is a dashboard application, that is used by internal organisation people in case risk(event) is generated. If Risk is generated then, Relationship Manager contacts the customer asking them in how many days this risk can be mitigated. If </w:t>
+      <w:r>
+        <w:rPr>
+          <w:lang w:val="en-IN"/>
+        </w:rPr>
+        <w:t xml:space="preserve">dRisk comes into picture. </w:t>
+      </w:r>
+    </w:p>
+    <w:p>
+      <w:pPr>
+        <w:rPr>
+          <w:lang w:val="en-IN"/>
+        </w:rPr>
+      </w:pPr>
+      <w:r>
+        <w:rPr>
+          <w:lang w:val="en-IN"/>
+        </w:rPr>
+        <w:t xml:space="preserve">dRisk is a dashboard application, that is used by internal organisation people in case risk(event) is generated. If Risk is generated then, Relationship Manager contacts the customer asking them in how many days this risk can be mitigated. If </w:t>
       </w:r>
       <w:r>
         <w:rPr>
@@ -279,27 +247,13 @@
         <w:rPr>
           <w:lang w:val="en-IN"/>
         </w:rPr>
-        <w:t xml:space="preserve">Suppose a customer comes to bank to acquire a loan and is eligible for </w:t>
-      </w:r>
-      <w:proofErr w:type="gramStart"/>
-      <w:r>
-        <w:rPr>
-          <w:lang w:val="en-IN"/>
-        </w:rPr>
-        <w:t>0.4LTV</w:t>
-      </w:r>
-      <w:r>
-        <w:rPr>
-          <w:lang w:val="en-IN"/>
-        </w:rPr>
-        <w:t>(</w:t>
-      </w:r>
-      <w:proofErr w:type="gramEnd"/>
-      <w:r>
-        <w:rPr>
-          <w:lang w:val="en-IN"/>
-        </w:rPr>
-        <w:t>Loan To Value)</w:t>
+        <w:t>Suppose a customer comes to bank to acquire a loan and is eligible for 0.4LTV</w:t>
+      </w:r>
+      <w:r>
+        <w:rPr>
+          <w:lang w:val="en-IN"/>
+        </w:rPr>
+        <w:t>(Loan To Value)</w:t>
       </w:r>
       <w:r>
         <w:rPr>
@@ -409,128 +363,1432 @@
         <w:rPr>
           <w:lang w:val="en-IN"/>
         </w:rPr>
-        <w:t>Note</w:t>
-      </w:r>
-      <w:proofErr w:type="gramStart"/>
-      <w:r>
-        <w:rPr>
-          <w:lang w:val="en-IN"/>
-        </w:rPr>
-        <w:t>:-</w:t>
-      </w:r>
-      <w:proofErr w:type="gramEnd"/>
-      <w:r>
-        <w:rPr>
-          <w:lang w:val="en-IN"/>
-        </w:rPr>
-        <w:t xml:space="preserve"> Events k </w:t>
-      </w:r>
-      <w:proofErr w:type="spellStart"/>
-      <w:r>
-        <w:rPr>
-          <w:lang w:val="en-IN"/>
-        </w:rPr>
-        <w:t>liye</w:t>
-      </w:r>
-      <w:proofErr w:type="spellEnd"/>
-      <w:r>
-        <w:rPr>
-          <w:lang w:val="en-IN"/>
-        </w:rPr>
-        <w:t xml:space="preserve"> task </w:t>
-      </w:r>
-      <w:proofErr w:type="spellStart"/>
-      <w:r>
-        <w:rPr>
-          <w:lang w:val="en-IN"/>
-        </w:rPr>
-        <w:t>bante</w:t>
-      </w:r>
-      <w:proofErr w:type="spellEnd"/>
+        <w:t>Note:- Events k liye task bante hai...for example agar escalation hota hai toh....same event k liye new task banega.</w:t>
+      </w:r>
+    </w:p>
+    <w:p>
+      <w:pPr>
+        <w:rPr>
+          <w:lang w:val="en-IN"/>
+        </w:rPr>
+      </w:pPr>
+      <w:r>
+        <w:rPr>
+          <w:lang w:val="en-IN"/>
+        </w:rPr>
+        <w:t xml:space="preserve">T1(E1,E2) ---after escalation </w:t>
+      </w:r>
+      <w:r>
+        <w:rPr>
+          <w:lang w:val="en-IN"/>
+        </w:rPr>
+        <w:sym w:font="Wingdings" w:char="F0E0"/>
+      </w:r>
+      <w:r>
+        <w:rPr>
+          <w:lang w:val="en-IN"/>
+        </w:rPr>
+        <w:t xml:space="preserve"> T2(E1,E2). </w:t>
+      </w:r>
+      <w:r>
+        <w:rPr>
+          <w:lang w:val="en-IN"/>
+        </w:rPr>
+        <w:br/>
+      </w:r>
+      <w:r>
+        <w:rPr>
+          <w:lang w:val="en-IN"/>
+        </w:rPr>
+        <w:t xml:space="preserve">Thus </w:t>
+      </w:r>
+      <w:r>
+        <w:rPr>
+          <w:lang w:val="en-IN"/>
+        </w:rPr>
+        <w:t>child event remains same......It creates new task for CRM Manager when escalated.</w:t>
+      </w:r>
+    </w:p>
+    <w:p>
+      <w:pPr>
+        <w:rPr>
+          <w:lang w:val="en-IN"/>
+        </w:rPr>
+      </w:pPr>
+      <w:r>
+        <w:rPr>
+          <w:lang w:val="en-IN"/>
+        </w:rPr>
+        <w:t xml:space="preserve">Event Generated (by Event 360) </w:t>
+      </w:r>
+      <w:r>
+        <w:rPr>
+          <w:lang w:val="en-IN"/>
+        </w:rPr>
+        <w:sym w:font="Wingdings" w:char="F0E0"/>
+      </w:r>
+      <w:r>
+        <w:rPr>
+          <w:lang w:val="en-IN"/>
+        </w:rPr>
+        <w:t xml:space="preserve"> dRisk creates resolutions </w:t>
+      </w:r>
+      <w:r>
+        <w:rPr>
+          <w:lang w:val="en-IN"/>
+        </w:rPr>
+        <w:sym w:font="Wingdings" w:char="F0E0"/>
+      </w:r>
+      <w:r>
+        <w:rPr>
+          <w:lang w:val="en-IN"/>
+        </w:rPr>
+        <w:t>workflow create task</w:t>
+      </w:r>
+    </w:p>
+    <w:p>
+      <w:pPr>
+        <w:rPr>
+          <w:b/>
+          <w:lang w:val="en-IN"/>
+        </w:rPr>
+      </w:pPr>
+      <w:r>
+        <w:rPr>
+          <w:b/>
+          <w:lang w:val="en-IN"/>
+        </w:rPr>
+        <w:t>DB Scripts</w:t>
+      </w:r>
+    </w:p>
+    <w:p>
+      <w:pPr>
+        <w:rPr>
+          <w:lang w:val="en-IN"/>
+        </w:rPr>
+      </w:pPr>
+      <w:r>
+        <w:rPr>
+          <w:lang w:val="en-IN"/>
+        </w:rPr>
+        <w:t>UI side configuration</w:t>
+      </w:r>
+      <w:r>
+        <w:rPr>
+          <w:lang w:val="en-IN"/>
+        </w:rPr>
+        <w:t>s</w:t>
+      </w:r>
+      <w:r>
+        <w:rPr>
+          <w:lang w:val="en-IN"/>
+        </w:rPr>
+        <w:t xml:space="preserve"> specifically related to AgGrid.</w:t>
+      </w:r>
+    </w:p>
+    <w:p>
+      <w:pPr>
+        <w:tabs>
+          <w:tab w:val="left" w:pos="2540"/>
+          <w:tab w:val="left" w:pos="5670"/>
+        </w:tabs>
+        <w:rPr>
+          <w:lang w:val="en-IN"/>
+        </w:rPr>
+      </w:pPr>
+      <w:r>
+        <w:rPr>
+          <w:noProof/>
+        </w:rPr>
+        <w:pict>
+          <v:rect id="_x0000_s1050" style="position:absolute;margin-left:324pt;margin-top:.95pt;width:108.5pt;height:23pt;z-index:251676672">
+            <v:textbox style="mso-next-textbox:#_x0000_s1050">
+              <w:txbxContent>
+                <w:p>
+                  <w:pPr>
+                    <w:jc w:val="center"/>
+                    <w:rPr>
+                      <w:lang w:val="en-IN"/>
+                    </w:rPr>
+                  </w:pPr>
+                  <w:r>
+                    <w:rPr>
+                      <w:lang w:val="en-IN"/>
+                    </w:rPr>
+                    <w:t>UI</w:t>
+                  </w:r>
+                  <w:r>
+                    <w:rPr>
+                      <w:lang w:val="en-IN"/>
+                    </w:rPr>
+                    <w:t xml:space="preserve"> (Events View)</w:t>
+                  </w:r>
+                </w:p>
+              </w:txbxContent>
+            </v:textbox>
+          </v:rect>
+        </w:pict>
+      </w:r>
+      <w:r>
+        <w:rPr>
+          <w:noProof/>
+        </w:rPr>
+        <w:pict>
+          <v:shapetype id="_x0000_t32" coordsize="21600,21600" o:spt="32" o:oned="t" path="m,l21600,21600e" filled="f">
+            <v:path arrowok="t" fillok="f" o:connecttype="none"/>
+            <o:lock v:ext="edit" shapetype="t"/>
+          </v:shapetype>
+          <v:shape id="_x0000_s1051" type="#_x0000_t32" style="position:absolute;margin-left:199pt;margin-top:21.45pt;width:1pt;height:50pt;flip:x y;z-index:251677696" o:connectortype="straight">
+            <v:stroke endarrow="block"/>
+          </v:shape>
+        </w:pict>
+      </w:r>
+      <w:r>
+        <w:rPr>
+          <w:noProof/>
+        </w:rPr>
+        <w:pict>
+          <v:shape id="_x0000_s1049" type="#_x0000_t32" style="position:absolute;margin-left:239.5pt;margin-top:13.95pt;width:84.5pt;height:0;z-index:251675648" o:connectortype="straight">
+            <v:stroke endarrow="block"/>
+          </v:shape>
+        </w:pict>
+      </w:r>
+      <w:r>
+        <w:rPr>
+          <w:noProof/>
+        </w:rPr>
+        <w:pict>
+          <v:rect id="_x0000_s1048" style="position:absolute;margin-left:161pt;margin-top:.95pt;width:78.5pt;height:20.5pt;z-index:251674624">
+            <v:textbox style="mso-next-textbox:#_x0000_s1048">
+              <w:txbxContent>
+                <w:p>
+                  <w:pPr>
+                    <w:rPr>
+                      <w:lang w:val="en-IN"/>
+                    </w:rPr>
+                  </w:pPr>
+                  <w:r>
+                    <w:rPr>
+                      <w:lang w:val="en-IN"/>
+                    </w:rPr>
+                    <w:t>Supply Chain</w:t>
+                  </w:r>
+                </w:p>
+              </w:txbxContent>
+            </v:textbox>
+          </v:rect>
+        </w:pict>
+      </w:r>
+      <w:r>
+        <w:rPr>
+          <w:noProof/>
+        </w:rPr>
+        <w:pict>
+          <v:shape id="_x0000_s1047" type="#_x0000_t32" style="position:absolute;margin-left:105pt;margin-top:13.95pt;width:56pt;height:0;z-index:251673600" o:connectortype="straight">
+            <v:stroke endarrow="block"/>
+          </v:shape>
+        </w:pict>
+      </w:r>
+      <w:r>
+        <w:rPr>
+          <w:noProof/>
+        </w:rPr>
+        <w:pict>
+          <v:rect id="_x0000_s1046" style="position:absolute;margin-left:56.5pt;margin-top:.95pt;width:48.5pt;height:20.5pt;z-index:251672576">
+            <v:textbox style="mso-next-textbox:#_x0000_s1046">
+              <w:txbxContent>
+                <w:p>
+                  <w:pPr>
+                    <w:rPr>
+                      <w:lang w:val="en-IN"/>
+                    </w:rPr>
+                  </w:pPr>
+                  <w:r>
+                    <w:rPr>
+                      <w:lang w:val="en-IN"/>
+                    </w:rPr>
+                    <w:t>Cache</w:t>
+                  </w:r>
+                </w:p>
+              </w:txbxContent>
+            </v:textbox>
+          </v:rect>
+        </w:pict>
+      </w:r>
+      <w:r>
+        <w:rPr>
+          <w:noProof/>
+        </w:rPr>
+        <w:pict>
+          <v:shape id="_x0000_s1045" type="#_x0000_t32" style="position:absolute;margin-left:35.5pt;margin-top:9.45pt;width:21pt;height:.5pt;z-index:251671552" o:connectortype="straight">
+            <v:stroke endarrow="block"/>
+          </v:shape>
+        </w:pict>
+      </w:r>
+      <w:r>
+        <w:rPr>
+          <w:noProof/>
+        </w:rPr>
+        <w:pict>
+          <v:rect id="_x0000_s1044" style="position:absolute;margin-left:.5pt;margin-top:.95pt;width:35pt;height:20.5pt;z-index:251670528">
+            <v:textbox style="mso-next-textbox:#_x0000_s1044">
+              <w:txbxContent>
+                <w:p>
+                  <w:pPr>
+                    <w:rPr>
+                      <w:lang w:val="en-IN"/>
+                    </w:rPr>
+                  </w:pPr>
+                  <w:r>
+                    <w:rPr>
+                      <w:lang w:val="en-IN"/>
+                    </w:rPr>
+                    <w:t>RER</w:t>
+                  </w:r>
+                </w:p>
+              </w:txbxContent>
+            </v:textbox>
+          </v:rect>
+        </w:pict>
+      </w:r>
+      <w:r>
+        <w:rPr>
+          <w:lang w:val="en-IN"/>
+        </w:rPr>
+        <w:tab/>
+        <w:t>Data                                         Useful data</w:t>
+      </w:r>
+    </w:p>
+    <w:p>
+      <w:pPr>
+        <w:rPr>
+          <w:lang w:val="en-IN"/>
+        </w:rPr>
+      </w:pPr>
+    </w:p>
+    <w:p>
+      <w:pPr>
+        <w:tabs>
+          <w:tab w:val="left" w:pos="4160"/>
+        </w:tabs>
+        <w:rPr>
+          <w:lang w:val="en-IN"/>
+        </w:rPr>
+      </w:pPr>
+      <w:r>
+        <w:rPr>
+          <w:noProof/>
+        </w:rPr>
+        <w:pict>
+          <v:rect id="_x0000_s1052" style="position:absolute;margin-left:169.5pt;margin-top:20.6pt;width:64pt;height:23.5pt;z-index:251678720">
+            <v:textbox>
+              <w:txbxContent>
+                <w:p>
+                  <w:pPr>
+                    <w:rPr>
+                      <w:lang w:val="en-IN"/>
+                    </w:rPr>
+                  </w:pPr>
+                  <w:r>
+                    <w:rPr>
+                      <w:lang w:val="en-IN"/>
+                    </w:rPr>
+                    <w:t>DB Script</w:t>
+                  </w:r>
+                </w:p>
+              </w:txbxContent>
+            </v:textbox>
+          </v:rect>
+        </w:pict>
+      </w:r>
+      <w:r>
+        <w:rPr>
+          <w:lang w:val="en-IN"/>
+        </w:rPr>
+        <w:tab/>
+        <w:t>Ag</w:t>
+      </w:r>
       <w:r>
         <w:rPr>
           <w:lang w:val="en-IN"/>
         </w:rPr>
         <w:t xml:space="preserve"> </w:t>
       </w:r>
-      <w:proofErr w:type="spellStart"/>
-      <w:r>
-        <w:rPr>
-          <w:lang w:val="en-IN"/>
-        </w:rPr>
-        <w:t>hai</w:t>
-      </w:r>
-      <w:proofErr w:type="spellEnd"/>
-      <w:r>
-        <w:rPr>
-          <w:lang w:val="en-IN"/>
-        </w:rPr>
-        <w:t xml:space="preserve">...for example agar escalation </w:t>
-      </w:r>
-      <w:proofErr w:type="spellStart"/>
-      <w:r>
-        <w:rPr>
-          <w:lang w:val="en-IN"/>
-        </w:rPr>
-        <w:t>hota</w:t>
-      </w:r>
-      <w:proofErr w:type="spellEnd"/>
+      <w:r>
+        <w:rPr>
+          <w:lang w:val="en-IN"/>
+        </w:rPr>
+        <w:t>Grid Configurations</w:t>
+      </w:r>
+    </w:p>
+    <w:p>
+      <w:pPr>
+        <w:rPr>
+          <w:lang w:val="en-IN"/>
+        </w:rPr>
+      </w:pPr>
+    </w:p>
+    <w:p>
+      <w:pPr>
+        <w:rPr>
+          <w:lang w:val="en-IN"/>
+        </w:rPr>
+      </w:pPr>
+      <w:r>
+        <w:rPr>
+          <w:lang w:val="en-IN"/>
+        </w:rPr>
+        <w:t>Data -&gt; Events data + Resolution data + snapshot data.</w:t>
+      </w:r>
+    </w:p>
+    <w:p>
+      <w:pPr>
+        <w:rPr>
+          <w:lang w:val="en-IN"/>
+        </w:rPr>
+      </w:pPr>
+      <w:r>
+        <w:rPr>
+          <w:lang w:val="en-IN"/>
+        </w:rPr>
+        <w:t xml:space="preserve">Supply Chain </w:t>
+      </w:r>
+      <w:r>
+        <w:rPr>
+          <w:lang w:val="en-IN"/>
+        </w:rPr>
+        <w:sym w:font="Wingdings" w:char="F0E0"/>
+      </w:r>
+      <w:r>
+        <w:rPr>
+          <w:lang w:val="en-IN"/>
+        </w:rPr>
+        <w:t xml:space="preserve"> It process data that it gets from Cache and configurations from DBScript.</w:t>
+      </w:r>
+    </w:p>
+    <w:p>
+      <w:pPr>
+        <w:rPr>
+          <w:lang w:val="en-IN"/>
+        </w:rPr>
+      </w:pPr>
+    </w:p>
+    <w:p>
+      <w:pPr>
+        <w:rPr>
+          <w:lang w:val="en-IN"/>
+        </w:rPr>
+      </w:pPr>
+    </w:p>
+    <w:p>
+      <w:pPr>
+        <w:tabs>
+          <w:tab w:val="left" w:pos="2100"/>
+          <w:tab w:val="left" w:pos="6230"/>
+        </w:tabs>
+        <w:rPr>
+          <w:lang w:val="en-IN"/>
+        </w:rPr>
+      </w:pPr>
+      <w:r>
+        <w:rPr>
+          <w:noProof/>
+        </w:rPr>
+        <w:pict>
+          <v:rect id="_x0000_s1059" style="position:absolute;margin-left:377pt;margin-top:9.85pt;width:98.5pt;height:29.5pt;z-index:251685888">
+            <v:textbox>
+              <w:txbxContent>
+                <w:p>
+                  <w:pPr>
+                    <w:rPr>
+                      <w:lang w:val="en-IN"/>
+                    </w:rPr>
+                  </w:pPr>
+                  <w:r>
+                    <w:rPr>
+                      <w:lang w:val="en-IN"/>
+                    </w:rPr>
+                    <w:t>Amazon S3 Bucket</w:t>
+                  </w:r>
+                </w:p>
+              </w:txbxContent>
+            </v:textbox>
+          </v:rect>
+        </w:pict>
+      </w:r>
+      <w:r>
+        <w:rPr>
+          <w:noProof/>
+        </w:rPr>
+        <w:pict>
+          <v:shape id="_x0000_s1058" type="#_x0000_t32" style="position:absolute;margin-left:293.5pt;margin-top:20.85pt;width:83.5pt;height:0;z-index:251684864" o:connectortype="straight">
+            <v:stroke endarrow="block"/>
+          </v:shape>
+        </w:pict>
+      </w:r>
+      <w:r>
+        <w:rPr>
+          <w:noProof/>
+        </w:rPr>
+        <w:pict>
+          <v:rect id="_x0000_s1057" style="position:absolute;margin-left:255.5pt;margin-top:9.85pt;width:38pt;height:22.5pt;z-index:251683840">
+            <v:textbox>
+              <w:txbxContent>
+                <w:p>
+                  <w:pPr>
+                    <w:rPr>
+                      <w:lang w:val="en-IN"/>
+                    </w:rPr>
+                  </w:pPr>
+                  <w:r>
+                    <w:rPr>
+                      <w:lang w:val="en-IN"/>
+                    </w:rPr>
+                    <w:t>DLS</w:t>
+                  </w:r>
+                </w:p>
+              </w:txbxContent>
+            </v:textbox>
+          </v:rect>
+        </w:pict>
+      </w:r>
+      <w:r>
+        <w:rPr>
+          <w:noProof/>
+        </w:rPr>
+        <w:pict>
+          <v:shape id="_x0000_s1056" type="#_x0000_t32" style="position:absolute;margin-left:183.5pt;margin-top:20.85pt;width:1in;height:0;z-index:251682816" o:connectortype="straight">
+            <v:stroke endarrow="block"/>
+          </v:shape>
+        </w:pict>
+      </w:r>
+      <w:r>
+        <w:rPr>
+          <w:noProof/>
+        </w:rPr>
+        <w:pict>
+          <v:rect id="_x0000_s1055" style="position:absolute;margin-left:140.5pt;margin-top:9.85pt;width:43pt;height:26pt;z-index:251681792">
+            <v:textbox>
+              <w:txbxContent>
+                <w:p>
+                  <w:pPr>
+                    <w:rPr>
+                      <w:lang w:val="en-IN"/>
+                    </w:rPr>
+                  </w:pPr>
+                  <w:r>
+                    <w:rPr>
+                      <w:lang w:val="en-IN"/>
+                    </w:rPr>
+                    <w:t>Dante</w:t>
+                  </w:r>
+                </w:p>
+              </w:txbxContent>
+            </v:textbox>
+          </v:rect>
+        </w:pict>
+      </w:r>
+      <w:r>
+        <w:rPr>
+          <w:noProof/>
+        </w:rPr>
+        <w:pict>
+          <v:shape id="_x0000_s1054" type="#_x0000_t32" style="position:absolute;margin-left:81pt;margin-top:20.85pt;width:59.5pt;height:0;z-index:251680768" o:connectortype="straight">
+            <v:stroke endarrow="block"/>
+          </v:shape>
+        </w:pict>
+      </w:r>
+      <w:r>
+        <w:rPr>
+          <w:noProof/>
+        </w:rPr>
+        <w:pict>
+          <v:rect id="_x0000_s1053" style="position:absolute;margin-left:.5pt;margin-top:4.8pt;width:80.5pt;height:53.05pt;z-index:251679744">
+            <v:textbox>
+              <w:txbxContent>
+                <w:p>
+                  <w:pPr>
+                    <w:rPr>
+                      <w:lang w:val="en-IN"/>
+                    </w:rPr>
+                  </w:pPr>
+                  <w:r>
+                    <w:rPr>
+                      <w:lang w:val="en-IN"/>
+                    </w:rPr>
+                    <w:t>pLTV + Carat</w:t>
+                  </w:r>
+                </w:p>
+                <w:p>
+                  <w:pPr>
+                    <w:rPr>
+                      <w:lang w:val="en-IN"/>
+                    </w:rPr>
+                  </w:pPr>
+                  <w:r>
+                    <w:rPr>
+                      <w:lang w:val="en-IN"/>
+                    </w:rPr>
+                    <w:t>Application</w:t>
+                  </w:r>
+                </w:p>
+              </w:txbxContent>
+            </v:textbox>
+          </v:rect>
+        </w:pict>
+      </w:r>
+      <w:r>
+        <w:rPr>
+          <w:lang w:val="en-IN"/>
+        </w:rPr>
+        <w:tab/>
+      </w:r>
+      <w:r>
+        <w:rPr>
+          <w:lang w:val="en-IN"/>
+        </w:rPr>
+        <w:tab/>
+        <w:t xml:space="preserve">2. </w:t>
+      </w:r>
+    </w:p>
+    <w:p>
+      <w:pPr>
+        <w:pStyle w:val="ListParagraph"/>
+        <w:numPr>
+          <w:ilvl w:val="0"/>
+          <w:numId w:val="1"/>
+        </w:numPr>
+        <w:tabs>
+          <w:tab w:val="left" w:pos="2100"/>
+        </w:tabs>
+        <w:rPr>
+          <w:lang w:val="en-IN"/>
+        </w:rPr>
+      </w:pPr>
+      <w:r>
+        <w:rPr>
+          <w:noProof/>
+        </w:rPr>
+        <w:pict>
+          <v:shape id="_x0000_s1060" type="#_x0000_t32" style="position:absolute;left:0;text-align:left;margin-left:419pt;margin-top:13.95pt;width:0;height:64pt;z-index:251686912" o:connectortype="straight">
+            <v:stroke endarrow="block"/>
+          </v:shape>
+        </w:pict>
+      </w:r>
+    </w:p>
+    <w:p>
+      <w:pPr>
+        <w:tabs>
+          <w:tab w:val="left" w:pos="8640"/>
+        </w:tabs>
+        <w:rPr>
+          <w:lang w:val="en-IN"/>
+        </w:rPr>
+      </w:pPr>
+      <w:r>
+        <w:rPr>
+          <w:b/>
+          <w:lang w:val="en-IN"/>
+        </w:rPr>
+        <w:tab/>
+      </w:r>
+      <w:r>
+        <w:rPr>
+          <w:lang w:val="en-IN"/>
+        </w:rPr>
+        <w:t>3.</w:t>
+      </w:r>
+    </w:p>
+    <w:p>
+      <w:pPr>
+        <w:rPr>
+          <w:b/>
+          <w:lang w:val="en-IN"/>
+        </w:rPr>
+      </w:pPr>
+    </w:p>
+    <w:p>
+      <w:pPr>
+        <w:tabs>
+          <w:tab w:val="left" w:pos="6630"/>
+        </w:tabs>
+        <w:rPr>
+          <w:lang w:val="en-IN"/>
+        </w:rPr>
+      </w:pPr>
+      <w:r>
+        <w:rPr>
+          <w:b/>
+          <w:noProof/>
+        </w:rPr>
+        <w:pict>
+          <v:shape id="_x0000_s1066" type="#_x0000_t32" style="position:absolute;margin-left:41.5pt;margin-top:23.6pt;width:46.5pt;height:41.55pt;flip:x;z-index:251693056" o:connectortype="straight">
+            <v:stroke endarrow="block"/>
+          </v:shape>
+        </w:pict>
+      </w:r>
+      <w:r>
+        <w:rPr>
+          <w:b/>
+          <w:noProof/>
+        </w:rPr>
+        <w:pict>
+          <v:rect id="_x0000_s1065" style="position:absolute;margin-left:60.5pt;margin-top:1.6pt;width:105.5pt;height:22pt;z-index:251692032">
+            <v:textbox>
+              <w:txbxContent>
+                <w:p>
+                  <w:pPr>
+                    <w:rPr>
+                      <w:lang w:val="en-IN"/>
+                    </w:rPr>
+                  </w:pPr>
+                  <w:r>
+                    <w:rPr>
+                      <w:lang w:val="en-IN"/>
+                    </w:rPr>
+                    <w:t>Events Generation</w:t>
+                  </w:r>
+                </w:p>
+              </w:txbxContent>
+            </v:textbox>
+          </v:rect>
+        </w:pict>
+      </w:r>
+      <w:r>
+        <w:rPr>
+          <w:b/>
+          <w:noProof/>
+        </w:rPr>
+        <w:pict>
+          <v:shape id="_x0000_s1064" type="#_x0000_t32" style="position:absolute;margin-left:166pt;margin-top:12.6pt;width:63.5pt;height:0;flip:x;z-index:251691008" o:connectortype="straight">
+            <v:stroke endarrow="block"/>
+          </v:shape>
+        </w:pict>
+      </w:r>
+      <w:r>
+        <w:rPr>
+          <w:b/>
+          <w:noProof/>
+        </w:rPr>
+        <w:pict>
+          <v:rect id="_x0000_s1063" style="position:absolute;margin-left:229.5pt;margin-top:1.6pt;width:77.5pt;height:22pt;z-index:251689984">
+            <v:textbox>
+              <w:txbxContent>
+                <w:p>
+                  <w:pPr>
+                    <w:rPr>
+                      <w:lang w:val="en-IN"/>
+                    </w:rPr>
+                  </w:pPr>
+                  <w:r>
+                    <w:rPr>
+                      <w:lang w:val="en-IN"/>
+                    </w:rPr>
+                    <w:t>Events Engine</w:t>
+                  </w:r>
+                </w:p>
+              </w:txbxContent>
+            </v:textbox>
+          </v:rect>
+        </w:pict>
+      </w:r>
+      <w:r>
+        <w:rPr>
+          <w:b/>
+          <w:noProof/>
+        </w:rPr>
+        <w:pict>
+          <v:shape id="_x0000_s1062" type="#_x0000_t32" style="position:absolute;margin-left:307pt;margin-top:12.6pt;width:67.5pt;height:0;flip:x;z-index:251688960" o:connectortype="straight">
+            <v:stroke endarrow="block"/>
+          </v:shape>
+        </w:pict>
+      </w:r>
+      <w:r>
+        <w:rPr>
+          <w:b/>
+          <w:noProof/>
+        </w:rPr>
+        <w:pict>
+          <v:rect id="_x0000_s1061" style="position:absolute;margin-left:374.5pt;margin-top:1.6pt;width:108pt;height:22pt;z-index:251687936">
+            <v:textbox>
+              <w:txbxContent>
+                <w:p>
+                  <w:pPr>
+                    <w:rPr>
+                      <w:lang w:val="en-IN"/>
+                    </w:rPr>
+                  </w:pPr>
+                  <w:r>
+                    <w:rPr>
+                      <w:lang w:val="en-IN"/>
+                    </w:rPr>
+                    <w:t>Events Data Source</w:t>
+                  </w:r>
+                </w:p>
+              </w:txbxContent>
+            </v:textbox>
+          </v:rect>
+        </w:pict>
+      </w:r>
+      <w:r>
+        <w:rPr>
+          <w:b/>
+          <w:lang w:val="en-IN"/>
+        </w:rPr>
+        <w:tab/>
+      </w:r>
+      <w:r>
+        <w:rPr>
+          <w:lang w:val="en-IN"/>
+        </w:rPr>
+        <w:t xml:space="preserve">4. </w:t>
+      </w:r>
+    </w:p>
+    <w:p>
+      <w:pPr>
+        <w:rPr>
+          <w:b/>
+          <w:lang w:val="en-IN"/>
+        </w:rPr>
+      </w:pPr>
+    </w:p>
+    <w:p>
+      <w:pPr>
+        <w:rPr>
+          <w:b/>
+          <w:lang w:val="en-IN"/>
+        </w:rPr>
+      </w:pPr>
+      <w:r>
+        <w:rPr>
+          <w:b/>
+          <w:noProof/>
+        </w:rPr>
+        <w:pict>
+          <v:rect id="_x0000_s1067" style="position:absolute;margin-left:.5pt;margin-top:14.3pt;width:93.5pt;height:21.5pt;z-index:251694080">
+            <v:textbox>
+              <w:txbxContent>
+                <w:p>
+                  <w:pPr>
+                    <w:rPr>
+                      <w:lang w:val="en-IN"/>
+                    </w:rPr>
+                  </w:pPr>
+                  <w:r>
+                    <w:rPr>
+                      <w:lang w:val="en-IN"/>
+                    </w:rPr>
+                    <w:t>Events Validation</w:t>
+                  </w:r>
+                </w:p>
+              </w:txbxContent>
+            </v:textbox>
+          </v:rect>
+        </w:pict>
+      </w:r>
+    </w:p>
+    <w:p>
+      <w:pPr>
+        <w:rPr>
+          <w:b/>
+          <w:lang w:val="en-IN"/>
+        </w:rPr>
+      </w:pPr>
+      <w:r>
+        <w:rPr>
+          <w:b/>
+          <w:noProof/>
+        </w:rPr>
+        <w:pict>
+          <v:shape id="_x0000_s1068" type="#_x0000_t32" style="position:absolute;margin-left:41.5pt;margin-top:10.35pt;width:76pt;height:32.5pt;z-index:251695104" o:connectortype="straight">
+            <v:stroke endarrow="block"/>
+          </v:shape>
+        </w:pict>
+      </w:r>
+    </w:p>
+    <w:p>
+      <w:pPr>
+        <w:rPr>
+          <w:b/>
+          <w:lang w:val="en-IN"/>
+        </w:rPr>
+      </w:pPr>
+      <w:r>
+        <w:rPr>
+          <w:b/>
+          <w:noProof/>
+        </w:rPr>
+        <w:pict>
+          <v:rect id="_x0000_s1071" style="position:absolute;margin-left:247.5pt;margin-top:9.9pt;width:96.5pt;height:24.5pt;z-index:251698176">
+            <v:textbox>
+              <w:txbxContent>
+                <w:p>
+                  <w:pPr>
+                    <w:rPr>
+                      <w:lang w:val="en-IN"/>
+                    </w:rPr>
+                  </w:pPr>
+                  <w:r>
+                    <w:rPr>
+                      <w:lang w:val="en-IN"/>
+                    </w:rPr>
+                    <w:t>dRisk Application</w:t>
+                  </w:r>
+                </w:p>
+              </w:txbxContent>
+            </v:textbox>
+          </v:rect>
+        </w:pict>
+      </w:r>
+      <w:r>
+        <w:rPr>
+          <w:b/>
+          <w:noProof/>
+        </w:rPr>
+        <w:pict>
+          <v:shape id="_x0000_s1070" type="#_x0000_t32" style="position:absolute;margin-left:152pt;margin-top:20.9pt;width:95.5pt;height:0;z-index:251697152" o:connectortype="straight">
+            <v:stroke endarrow="block"/>
+          </v:shape>
+        </w:pict>
+      </w:r>
+      <w:r>
+        <w:rPr>
+          <w:b/>
+          <w:noProof/>
+        </w:rPr>
+        <w:pict>
+          <v:rect id="_x0000_s1069" style="position:absolute;margin-left:117.5pt;margin-top:9.4pt;width:34.5pt;height:25pt;z-index:251696128">
+            <v:textbox>
+              <w:txbxContent>
+                <w:p>
+                  <w:pPr>
+                    <w:rPr>
+                      <w:lang w:val="en-IN"/>
+                    </w:rPr>
+                  </w:pPr>
+                  <w:r>
+                    <w:rPr>
+                      <w:lang w:val="en-IN"/>
+                    </w:rPr>
+                    <w:t>RER</w:t>
+                  </w:r>
+                </w:p>
+              </w:txbxContent>
+            </v:textbox>
+          </v:rect>
+        </w:pict>
+      </w:r>
+    </w:p>
+    <w:p>
+      <w:pPr>
+        <w:rPr>
+          <w:b/>
+          <w:lang w:val="en-IN"/>
+        </w:rPr>
+      </w:pPr>
+    </w:p>
+    <w:p>
+      <w:pPr>
+        <w:rPr>
+          <w:lang w:val="en-IN"/>
+        </w:rPr>
+      </w:pPr>
+      <w:r>
+        <w:rPr>
+          <w:lang w:val="en-IN"/>
+        </w:rPr>
+        <w:lastRenderedPageBreak/>
+        <w:t xml:space="preserve">Step 1. </w:t>
+      </w:r>
+    </w:p>
+    <w:p>
+      <w:pPr>
+        <w:pStyle w:val="ListParagraph"/>
+        <w:numPr>
+          <w:ilvl w:val="0"/>
+          <w:numId w:val="3"/>
+        </w:numPr>
+        <w:rPr>
+          <w:lang w:val="en-IN"/>
+        </w:rPr>
+      </w:pPr>
+      <w:r>
+        <w:rPr>
+          <w:lang w:val="en-IN"/>
+        </w:rPr>
+        <w:t xml:space="preserve">pLTV and Carat Application performs some operation and generates </w:t>
+      </w:r>
+      <w:r>
+        <w:rPr>
+          <w:lang w:val="en-IN"/>
+        </w:rPr>
+        <w:t xml:space="preserve"> 2 files (</w:t>
+      </w:r>
+      <w:r>
+        <w:rPr>
+          <w:lang w:val="en-IN"/>
+        </w:rPr>
+        <w:t>Operational</w:t>
+      </w:r>
+      <w:r>
+        <w:rPr>
+          <w:lang w:val="en-IN"/>
+        </w:rPr>
+        <w:t xml:space="preserve">.avro </w:t>
+      </w:r>
+      <w:r>
+        <w:rPr>
+          <w:lang w:val="en-IN"/>
+        </w:rPr>
+        <w:t xml:space="preserve"> and Simulation</w:t>
+      </w:r>
+      <w:r>
+        <w:rPr>
+          <w:lang w:val="en-IN"/>
+        </w:rPr>
+        <w:t>.avro</w:t>
+      </w:r>
+      <w:r>
+        <w:rPr>
+          <w:lang w:val="en-IN"/>
+        </w:rPr>
+        <w:t xml:space="preserve"> file</w:t>
+      </w:r>
+      <w:r>
+        <w:rPr>
+          <w:lang w:val="en-IN"/>
+        </w:rPr>
+        <w:t>)</w:t>
+      </w:r>
+      <w:r>
+        <w:rPr>
+          <w:lang w:val="en-IN"/>
+        </w:rPr>
+        <w:t xml:space="preserve">. </w:t>
+      </w:r>
+    </w:p>
+    <w:p>
+      <w:pPr>
+        <w:pStyle w:val="ListParagraph"/>
+        <w:numPr>
+          <w:ilvl w:val="0"/>
+          <w:numId w:val="3"/>
+        </w:numPr>
+        <w:rPr>
+          <w:lang w:val="en-IN"/>
+        </w:rPr>
+      </w:pPr>
+      <w:r>
+        <w:rPr>
+          <w:lang w:val="en-IN"/>
+        </w:rPr>
+        <w:t xml:space="preserve">Operational is actual data file. Simulation is sort of bench mark. </w:t>
+      </w:r>
+    </w:p>
+    <w:p>
+      <w:pPr>
+        <w:pStyle w:val="ListParagraph"/>
+        <w:numPr>
+          <w:ilvl w:val="0"/>
+          <w:numId w:val="3"/>
+        </w:numPr>
+        <w:rPr>
+          <w:lang w:val="en-IN"/>
+        </w:rPr>
+      </w:pPr>
+      <w:r>
+        <w:rPr>
+          <w:lang w:val="en-IN"/>
+        </w:rPr>
+        <w:t>Both these files are stored in Dante DB.</w:t>
+      </w:r>
+    </w:p>
+    <w:p>
+      <w:pPr>
+        <w:rPr>
+          <w:lang w:val="en-IN"/>
+        </w:rPr>
+      </w:pPr>
+      <w:r>
+        <w:rPr>
+          <w:lang w:val="en-IN"/>
+        </w:rPr>
+        <w:t>Step 2.</w:t>
+      </w:r>
+    </w:p>
+    <w:p>
+      <w:pPr>
+        <w:pStyle w:val="ListParagraph"/>
+        <w:numPr>
+          <w:ilvl w:val="0"/>
+          <w:numId w:val="4"/>
+        </w:numPr>
+        <w:rPr>
+          <w:lang w:val="en-IN"/>
+        </w:rPr>
+      </w:pPr>
+      <w:r>
+        <w:rPr>
+          <w:lang w:val="en-IN"/>
+        </w:rPr>
+        <w:t xml:space="preserve">From dante using a DLS(Delivery Service) we send these 2 files </w:t>
+      </w:r>
+      <w:r>
+        <w:rPr>
+          <w:lang w:val="en-IN"/>
+        </w:rPr>
+        <w:t>to S3 Bucket.</w:t>
+      </w:r>
+    </w:p>
+    <w:p>
+      <w:pPr>
+        <w:rPr>
+          <w:lang w:val="en-IN"/>
+        </w:rPr>
+      </w:pPr>
+      <w:r>
+        <w:rPr>
+          <w:lang w:val="en-IN"/>
+        </w:rPr>
+        <w:t xml:space="preserve">Step 3. </w:t>
+      </w:r>
+    </w:p>
+    <w:p>
+      <w:pPr>
+        <w:pStyle w:val="ListParagraph"/>
+        <w:numPr>
+          <w:ilvl w:val="0"/>
+          <w:numId w:val="5"/>
+        </w:numPr>
+        <w:rPr>
+          <w:lang w:val="en-IN"/>
+        </w:rPr>
+      </w:pPr>
+      <w:r>
+        <w:rPr>
+          <w:lang w:val="en-IN"/>
+        </w:rPr>
+        <w:t>Events Data Source listens to S3 bucket for both avro files.</w:t>
+      </w:r>
+    </w:p>
+    <w:p>
+      <w:pPr>
+        <w:pStyle w:val="ListParagraph"/>
+        <w:numPr>
+          <w:ilvl w:val="0"/>
+          <w:numId w:val="5"/>
+        </w:numPr>
+        <w:rPr>
+          <w:lang w:val="en-IN"/>
+        </w:rPr>
+      </w:pPr>
+      <w:r>
+        <w:rPr>
+          <w:lang w:val="en-IN"/>
+        </w:rPr>
+        <w:t>Once S3 Bucket has avro files, it sends both the files to Events Data Source.</w:t>
+      </w:r>
+    </w:p>
+    <w:p>
+      <w:pPr>
+        <w:rPr>
+          <w:lang w:val="en-IN"/>
+        </w:rPr>
+      </w:pPr>
+      <w:r>
+        <w:rPr>
+          <w:lang w:val="en-IN"/>
+        </w:rPr>
+        <w:t>Step 4.</w:t>
+      </w:r>
+      <w:r>
+        <w:rPr>
+          <w:lang w:val="en-IN"/>
+        </w:rPr>
+        <w:t xml:space="preserve"> (Overview Of Events Data Source)</w:t>
+      </w:r>
+    </w:p>
+    <w:p>
+      <w:pPr>
+        <w:ind w:left="360"/>
+        <w:rPr>
+          <w:lang w:val="en-IN"/>
+        </w:rPr>
+      </w:pPr>
+      <w:r>
+        <w:rPr>
+          <w:lang w:val="en-IN"/>
+        </w:rPr>
+        <w:t xml:space="preserve">In Events Data Source contents from both </w:t>
+      </w:r>
+      <w:r>
+        <w:rPr>
+          <w:lang w:val="en-IN"/>
+        </w:rPr>
+        <w:t>avro files are processed to create Adjustment Data Object</w:t>
+      </w:r>
       <w:r>
         <w:rPr>
           <w:lang w:val="en-IN"/>
         </w:rPr>
         <w:t xml:space="preserve"> </w:t>
       </w:r>
-      <w:proofErr w:type="spellStart"/>
-      <w:r>
-        <w:rPr>
-          <w:lang w:val="en-IN"/>
-        </w:rPr>
-        <w:t>hai</w:t>
-      </w:r>
-      <w:proofErr w:type="spellEnd"/>
+      <w:r>
+        <w:rPr>
+          <w:b/>
+          <w:lang w:val="en-IN"/>
+        </w:rPr>
+        <w:t>(ADO).</w:t>
+      </w:r>
+    </w:p>
+    <w:p>
+      <w:pPr>
+        <w:ind w:left="360"/>
+        <w:rPr>
+          <w:lang w:val="en-IN"/>
+        </w:rPr>
+      </w:pPr>
+      <w:r>
+        <w:rPr>
+          <w:lang w:val="en-IN"/>
+        </w:rPr>
+        <w:t>Processing means mapping and converting the data into a format so that Ice Cream Engine</w:t>
+      </w:r>
       <w:r>
         <w:rPr>
           <w:lang w:val="en-IN"/>
         </w:rPr>
         <w:t xml:space="preserve"> </w:t>
       </w:r>
-      <w:proofErr w:type="spellStart"/>
-      <w:r>
-        <w:rPr>
-          <w:lang w:val="en-IN"/>
-        </w:rPr>
-        <w:t>toh</w:t>
-      </w:r>
-      <w:proofErr w:type="spellEnd"/>
-      <w:r>
-        <w:rPr>
-          <w:lang w:val="en-IN"/>
-        </w:rPr>
-        <w:t xml:space="preserve">....same event k </w:t>
-      </w:r>
-      <w:proofErr w:type="spellStart"/>
-      <w:r>
-        <w:rPr>
-          <w:lang w:val="en-IN"/>
-        </w:rPr>
-        <w:t>liye</w:t>
-      </w:r>
-      <w:proofErr w:type="spellEnd"/>
-      <w:r>
-        <w:rPr>
-          <w:lang w:val="en-IN"/>
-        </w:rPr>
-        <w:t xml:space="preserve"> new task </w:t>
-      </w:r>
-      <w:proofErr w:type="spellStart"/>
-      <w:r>
-        <w:rPr>
-          <w:lang w:val="en-IN"/>
-        </w:rPr>
-        <w:t>banega</w:t>
-      </w:r>
-      <w:proofErr w:type="spellEnd"/>
+      <w:r>
+        <w:rPr>
+          <w:b/>
+          <w:lang w:val="en-IN"/>
+        </w:rPr>
+        <w:t>(I.C.E)</w:t>
+      </w:r>
+      <w:r>
+        <w:rPr>
+          <w:lang w:val="en-IN"/>
+        </w:rPr>
+        <w:t xml:space="preserve"> can process it.</w:t>
+      </w:r>
+    </w:p>
+    <w:p>
+      <w:pPr>
+        <w:rPr>
+          <w:lang w:val="en-IN"/>
+        </w:rPr>
+      </w:pPr>
+      <w:r>
+        <w:rPr>
+          <w:lang w:val="en-IN"/>
+        </w:rPr>
+        <w:t>Step 5. (Overview Of Events Engine)</w:t>
+      </w:r>
+    </w:p>
+    <w:p>
+      <w:pPr>
+        <w:pStyle w:val="ListParagraph"/>
+        <w:numPr>
+          <w:ilvl w:val="0"/>
+          <w:numId w:val="6"/>
+        </w:numPr>
+        <w:rPr>
+          <w:lang w:val="en-IN"/>
+        </w:rPr>
+      </w:pPr>
+      <w:r>
+        <w:rPr>
+          <w:lang w:val="en-IN"/>
+        </w:rPr>
+        <w:t>Calls the parametrized engine.</w:t>
+      </w:r>
+    </w:p>
+    <w:p>
+      <w:pPr>
+        <w:pStyle w:val="ListParagraph"/>
+        <w:numPr>
+          <w:ilvl w:val="0"/>
+          <w:numId w:val="6"/>
+        </w:numPr>
+        <w:rPr>
+          <w:lang w:val="en-IN"/>
+        </w:rPr>
+      </w:pPr>
+      <w:r>
+        <w:rPr>
+          <w:lang w:val="en-IN"/>
+        </w:rPr>
+        <w:t>So based on inputs of CO, parametrized engine decide which rule to trigger &amp; which rule not to trigger. Basically parameters are given by CO.</w:t>
+      </w:r>
+    </w:p>
+    <w:p>
+      <w:pPr>
+        <w:pStyle w:val="ListParagraph"/>
+        <w:numPr>
+          <w:ilvl w:val="0"/>
+          <w:numId w:val="6"/>
+        </w:numPr>
+        <w:rPr>
+          <w:lang w:val="en-IN"/>
+        </w:rPr>
+      </w:pPr>
+      <w:r>
+        <w:rPr>
+          <w:lang w:val="en-IN"/>
+        </w:rPr>
+        <w:t>Data from parametrized engine + ADO are sent to I.C.E.</w:t>
+      </w:r>
+    </w:p>
+    <w:p>
+      <w:pPr>
+        <w:pStyle w:val="ListParagraph"/>
+        <w:numPr>
+          <w:ilvl w:val="0"/>
+          <w:numId w:val="6"/>
+        </w:numPr>
+        <w:rPr>
+          <w:lang w:val="en-IN"/>
+        </w:rPr>
+      </w:pPr>
+      <w:r>
+        <w:rPr>
+          <w:lang w:val="en-IN"/>
+        </w:rPr>
+        <w:t>I.C.E contains total 24 rules (10 implemented) which decides the rule that will be triggered and will have a defined trigger type.</w:t>
+      </w:r>
+    </w:p>
+    <w:p>
+      <w:pPr>
+        <w:pStyle w:val="ListParagraph"/>
+        <w:numPr>
+          <w:ilvl w:val="0"/>
+          <w:numId w:val="6"/>
+        </w:numPr>
+        <w:rPr>
+          <w:lang w:val="en-IN"/>
+        </w:rPr>
+      </w:pPr>
+      <w:r>
+        <w:rPr>
+          <w:lang w:val="en-IN"/>
+        </w:rPr>
+        <w:t>The triggered rules are sent to events generation along with ADO.</w:t>
+      </w:r>
+    </w:p>
+    <w:p>
+      <w:pPr>
+        <w:tabs>
+          <w:tab w:val="left" w:pos="4020"/>
+        </w:tabs>
+        <w:rPr>
+          <w:lang w:val="en-IN"/>
+        </w:rPr>
+      </w:pPr>
+      <w:r>
+        <w:rPr>
+          <w:lang w:val="en-IN"/>
+        </w:rPr>
+        <w:t xml:space="preserve">Step 6. </w:t>
+      </w:r>
+      <w:r>
+        <w:rPr>
+          <w:lang w:val="en-IN"/>
+        </w:rPr>
+        <w:t>(Overview of Events Generation)</w:t>
+      </w:r>
+      <w:r>
+        <w:rPr>
+          <w:lang w:val="en-IN"/>
+        </w:rPr>
+        <w:tab/>
+      </w:r>
+    </w:p>
+    <w:p>
+      <w:pPr>
+        <w:pStyle w:val="ListParagraph"/>
+        <w:numPr>
+          <w:ilvl w:val="0"/>
+          <w:numId w:val="7"/>
+        </w:numPr>
+        <w:tabs>
+          <w:tab w:val="left" w:pos="4020"/>
+        </w:tabs>
+        <w:rPr>
+          <w:lang w:val="en-IN"/>
+        </w:rPr>
+      </w:pPr>
+      <w:r>
+        <w:rPr>
+          <w:lang w:val="en-IN"/>
+        </w:rPr>
+        <w:t>Based on data received(ADO + rule triggered) from I.C.E, Events are generated. Some other properties related to events are also created there. For e.g. UBK, creation time, external id, event type, event class sub type, event type, etc.</w:t>
+      </w:r>
+    </w:p>
+    <w:p>
+      <w:pPr>
+        <w:pStyle w:val="ListParagraph"/>
+        <w:numPr>
+          <w:ilvl w:val="0"/>
+          <w:numId w:val="7"/>
+        </w:numPr>
+        <w:tabs>
+          <w:tab w:val="left" w:pos="4020"/>
+        </w:tabs>
+        <w:rPr>
+          <w:lang w:val="en-IN"/>
+        </w:rPr>
+      </w:pPr>
+      <w:r>
+        <w:rPr>
+          <w:lang w:val="en-IN"/>
+        </w:rPr>
+        <w:t>Events Generated are sent to Events Validation.</w:t>
+      </w:r>
+    </w:p>
+    <w:p>
+      <w:pPr>
+        <w:tabs>
+          <w:tab w:val="left" w:pos="4020"/>
+        </w:tabs>
+        <w:rPr>
+          <w:lang w:val="en-IN"/>
+        </w:rPr>
+      </w:pPr>
+      <w:r>
+        <w:rPr>
+          <w:lang w:val="en-IN"/>
+        </w:rPr>
+        <w:t>Step 7. (Overview Of Events validation)</w:t>
+      </w:r>
+      <w:r>
+        <w:rPr>
+          <w:lang w:val="en-IN"/>
+        </w:rPr>
+        <w:t xml:space="preserve"> </w:t>
+      </w:r>
+    </w:p>
+    <w:p>
+      <w:pPr>
+        <w:pStyle w:val="ListParagraph"/>
+        <w:numPr>
+          <w:ilvl w:val="0"/>
+          <w:numId w:val="8"/>
+        </w:numPr>
+        <w:tabs>
+          <w:tab w:val="left" w:pos="4020"/>
+        </w:tabs>
+        <w:rPr>
+          <w:lang w:val="en-IN"/>
+        </w:rPr>
+      </w:pPr>
+      <w:r>
+        <w:rPr>
+          <w:lang w:val="en-IN"/>
+        </w:rPr>
+        <w:t>From RER we fetch previous day events</w:t>
+      </w:r>
       <w:r>
         <w:rPr>
           <w:lang w:val="en-IN"/>
@@ -540,138 +1798,117 @@
     </w:p>
     <w:p>
       <w:pPr>
-        <w:rPr>
-          <w:lang w:val="en-IN"/>
-        </w:rPr>
-      </w:pPr>
-      <w:proofErr w:type="gramStart"/>
-      <w:r>
-        <w:rPr>
-          <w:lang w:val="en-IN"/>
-        </w:rPr>
-        <w:t>T1(</w:t>
-      </w:r>
-      <w:proofErr w:type="gramEnd"/>
-      <w:r>
-        <w:rPr>
-          <w:lang w:val="en-IN"/>
-        </w:rPr>
-        <w:t xml:space="preserve">E1,E2) ---after escalation </w:t>
-      </w:r>
-      <w:r>
-        <w:rPr>
-          <w:lang w:val="en-IN"/>
-        </w:rPr>
-        <w:sym w:font="Wingdings" w:char="F0E0"/>
-      </w:r>
-      <w:r>
-        <w:rPr>
-          <w:lang w:val="en-IN"/>
-        </w:rPr>
-        <w:t xml:space="preserve"> T2(E1,E2). </w:t>
-      </w:r>
-      <w:r>
-        <w:rPr>
-          <w:lang w:val="en-IN"/>
-        </w:rPr>
-        <w:br/>
-      </w:r>
-      <w:r>
-        <w:rPr>
-          <w:lang w:val="en-IN"/>
-        </w:rPr>
-        <w:t xml:space="preserve">Thus </w:t>
-      </w:r>
-      <w:r>
-        <w:rPr>
-          <w:lang w:val="en-IN"/>
-        </w:rPr>
-        <w:t>child event remains same......It creates new task for CRM Manager when escalated.</w:t>
-      </w:r>
-    </w:p>
-    <w:p>
-      <w:pPr>
-        <w:rPr>
-          <w:lang w:val="en-IN"/>
-        </w:rPr>
-      </w:pPr>
-      <w:r>
-        <w:rPr>
-          <w:lang w:val="en-IN"/>
-        </w:rPr>
-        <w:t xml:space="preserve">Event Generated (by Event 360) </w:t>
-      </w:r>
-      <w:r>
-        <w:rPr>
-          <w:lang w:val="en-IN"/>
-        </w:rPr>
-        <w:sym w:font="Wingdings" w:char="F0E0"/>
-      </w:r>
-      <w:r>
-        <w:rPr>
-          <w:lang w:val="en-IN"/>
-        </w:rPr>
-        <w:t xml:space="preserve"> </w:t>
-      </w:r>
-      <w:proofErr w:type="spellStart"/>
-      <w:r>
-        <w:rPr>
-          <w:lang w:val="en-IN"/>
-        </w:rPr>
-        <w:t>dRisk</w:t>
-      </w:r>
-      <w:proofErr w:type="spellEnd"/>
-      <w:r>
-        <w:rPr>
-          <w:lang w:val="en-IN"/>
-        </w:rPr>
-        <w:t xml:space="preserve"> creates resolutions </w:t>
-      </w:r>
-      <w:r>
-        <w:rPr>
-          <w:lang w:val="en-IN"/>
-        </w:rPr>
-        <w:sym w:font="Wingdings" w:char="F0E0"/>
-      </w:r>
-      <w:r>
-        <w:rPr>
-          <w:lang w:val="en-IN"/>
-        </w:rPr>
-        <w:t>workflow create task</w:t>
-      </w:r>
-    </w:p>
-    <w:p>
-      <w:pPr>
-        <w:rPr>
-          <w:lang w:val="en-IN"/>
-        </w:rPr>
-      </w:pPr>
-    </w:p>
-    <w:p>
-      <w:pPr>
-        <w:rPr>
-          <w:lang w:val="en-IN"/>
-        </w:rPr>
-      </w:pPr>
-      <w:r>
-        <w:rPr>
-          <w:lang w:val="en-IN"/>
-        </w:rPr>
-        <w:t xml:space="preserve">App Flow </w:t>
-      </w:r>
-      <w:proofErr w:type="gramStart"/>
-      <w:r>
-        <w:rPr>
-          <w:lang w:val="en-IN"/>
-        </w:rPr>
-        <w:t>For</w:t>
-      </w:r>
-      <w:proofErr w:type="gramEnd"/>
-      <w:r>
-        <w:rPr>
-          <w:lang w:val="en-IN"/>
-        </w:rPr>
-        <w:t xml:space="preserve"> Control Events</w:t>
+        <w:pStyle w:val="ListParagraph"/>
+        <w:numPr>
+          <w:ilvl w:val="0"/>
+          <w:numId w:val="8"/>
+        </w:numPr>
+        <w:tabs>
+          <w:tab w:val="left" w:pos="4020"/>
+        </w:tabs>
+        <w:rPr>
+          <w:lang w:val="en-IN"/>
+        </w:rPr>
+      </w:pPr>
+      <w:r>
+        <w:rPr>
+          <w:lang w:val="en-IN"/>
+        </w:rPr>
+        <w:t>Based on events that we get from  Events Generation, we categorize the events as New, Updated, &amp; Redeemed.</w:t>
+      </w:r>
+    </w:p>
+    <w:p>
+      <w:pPr>
+        <w:pStyle w:val="ListParagraph"/>
+        <w:numPr>
+          <w:ilvl w:val="0"/>
+          <w:numId w:val="8"/>
+        </w:numPr>
+        <w:tabs>
+          <w:tab w:val="left" w:pos="4020"/>
+        </w:tabs>
+        <w:rPr>
+          <w:lang w:val="en-IN"/>
+        </w:rPr>
+      </w:pPr>
+      <w:r>
+        <w:rPr>
+          <w:lang w:val="en-IN"/>
+        </w:rPr>
+        <w:lastRenderedPageBreak/>
+        <w:t>Also based on different conditions events validation decides whether the generated event are valid or not.</w:t>
+      </w:r>
+    </w:p>
+    <w:p>
+      <w:pPr>
+        <w:pStyle w:val="ListParagraph"/>
+        <w:numPr>
+          <w:ilvl w:val="0"/>
+          <w:numId w:val="8"/>
+        </w:numPr>
+        <w:tabs>
+          <w:tab w:val="left" w:pos="4020"/>
+        </w:tabs>
+        <w:rPr>
+          <w:lang w:val="en-IN"/>
+        </w:rPr>
+      </w:pPr>
+      <w:r>
+        <w:rPr>
+          <w:lang w:val="en-IN"/>
+        </w:rPr>
+        <w:t>The valid Events are then saved to RER</w:t>
+      </w:r>
+      <w:r>
+        <w:rPr>
+          <w:lang w:val="en-IN"/>
+        </w:rPr>
+        <w:t>, which can be fetched from by dR</w:t>
+      </w:r>
+      <w:r>
+        <w:rPr>
+          <w:lang w:val="en-IN"/>
+        </w:rPr>
+        <w:t>isk Application.</w:t>
+      </w:r>
+      <w:r>
+        <w:rPr>
+          <w:lang w:val="en-IN"/>
+        </w:rPr>
+        <w:t xml:space="preserve"> via Pulsar Queue. </w:t>
+      </w:r>
+    </w:p>
+    <w:p>
+      <w:pPr>
+        <w:pStyle w:val="ListParagraph"/>
+        <w:tabs>
+          <w:tab w:val="left" w:pos="4020"/>
+        </w:tabs>
+        <w:rPr>
+          <w:lang w:val="en-IN"/>
+        </w:rPr>
+      </w:pPr>
+    </w:p>
+    <w:p>
+      <w:pPr>
+        <w:rPr>
+          <w:b/>
+          <w:lang w:val="en-IN"/>
+        </w:rPr>
+      </w:pPr>
+      <w:r>
+        <w:rPr>
+          <w:b/>
+          <w:lang w:val="en-IN"/>
+        </w:rPr>
+        <w:t>App Flow f</w:t>
+      </w:r>
+      <w:r>
+        <w:rPr>
+          <w:b/>
+          <w:lang w:val="en-IN"/>
+        </w:rPr>
+        <w:t>or Control Events</w:t>
       </w:r>
     </w:p>
     <w:p>
@@ -713,10 +1950,6 @@
           <w:noProof/>
         </w:rPr>
         <w:pict>
-          <v:shapetype id="_x0000_t32" coordsize="21600,21600" o:spt="32" o:oned="t" path="m,l21600,21600e" filled="f">
-            <v:path arrowok="t" fillok="f" o:connecttype="none"/>
-            <o:lock v:ext="edit" shapetype="t"/>
-          </v:shapetype>
           <v:shape id="_x0000_s1034" type="#_x0000_t32" style="position:absolute;margin-left:190pt;margin-top:35.45pt;width:66pt;height:39pt;flip:x;z-index:251665408" o:connectortype="straight">
             <v:stroke endarrow="block"/>
           </v:shape>
@@ -1024,16 +2257,12 @@
                       <w:lang w:val="en-IN"/>
                     </w:rPr>
                   </w:pPr>
-                  <w:proofErr w:type="spellStart"/>
-                  <w:proofErr w:type="gramStart"/>
                   <w:r>
                     <w:rPr>
                       <w:lang w:val="en-IN"/>
                     </w:rPr>
                     <w:t>dRisk</w:t>
                   </w:r>
-                  <w:proofErr w:type="spellEnd"/>
-                  <w:proofErr w:type="gramEnd"/>
                 </w:p>
               </w:txbxContent>
             </v:textbox>
@@ -1050,29 +2279,503 @@
     </w:p>
     <w:p>
       <w:pPr>
-        <w:rPr>
-          <w:lang w:val="en-IN"/>
-        </w:rPr>
-      </w:pPr>
-    </w:p>
-    <w:p>
-      <w:pPr>
-        <w:rPr>
-          <w:lang w:val="en-IN"/>
-        </w:rPr>
-      </w:pPr>
-    </w:p>
-    <w:p>
-      <w:pPr>
-        <w:rPr>
-          <w:lang w:val="en-IN"/>
-        </w:rPr>
-      </w:pPr>
-      <w:r>
-        <w:rPr>
-          <w:lang w:val="en-IN"/>
-        </w:rPr>
-        <w:t>------------------------------------------------------------------------------------------------------------------------------------------</w:t>
+        <w:pBdr>
+          <w:bottom w:val="single" w:sz="6" w:space="1" w:color="auto"/>
+        </w:pBdr>
+        <w:rPr>
+          <w:lang w:val="en-IN"/>
+        </w:rPr>
+      </w:pPr>
+    </w:p>
+    <w:p>
+      <w:pPr>
+        <w:rPr>
+          <w:lang w:val="en-IN"/>
+        </w:rPr>
+      </w:pPr>
+      <w:r>
+        <w:rPr>
+          <w:noProof/>
+        </w:rPr>
+        <w:pict>
+          <v:rect id="_x0000_s1078" style="position:absolute;margin-left:3.5pt;margin-top:154.2pt;width:80.5pt;height:34pt;z-index:251705344">
+            <v:textbox>
+              <w:txbxContent>
+                <w:p>
+                  <w:pPr>
+                    <w:rPr>
+                      <w:lang w:val="en-IN"/>
+                    </w:rPr>
+                  </w:pPr>
+                  <w:r>
+                    <w:rPr>
+                      <w:lang w:val="en-IN"/>
+                    </w:rPr>
+                    <w:t>Lifecycle(LCE)</w:t>
+                  </w:r>
+                </w:p>
+              </w:txbxContent>
+            </v:textbox>
+          </v:rect>
+        </w:pict>
+      </w:r>
+      <w:r>
+        <w:rPr>
+          <w:noProof/>
+        </w:rPr>
+        <w:pict>
+          <v:shape id="_x0000_s1077" type="#_x0000_t32" style="position:absolute;margin-left:34.5pt;margin-top:64.7pt;width:0;height:89.5pt;z-index:251704320" o:connectortype="straight">
+            <v:stroke endarrow="block"/>
+          </v:shape>
+        </w:pict>
+      </w:r>
+      <w:r>
+        <w:rPr>
+          <w:noProof/>
+        </w:rPr>
+        <w:pict>
+          <v:rect id="_x0000_s1076" style="position:absolute;margin-left:193pt;margin-top:154.2pt;width:96pt;height:22.5pt;z-index:251703296">
+            <v:textbox>
+              <w:txbxContent>
+                <w:p>
+                  <w:pPr>
+                    <w:rPr>
+                      <w:lang w:val="en-IN"/>
+                    </w:rPr>
+                  </w:pPr>
+                  <w:r>
+                    <w:rPr>
+                      <w:lang w:val="en-IN"/>
+                    </w:rPr>
+                    <w:t>Qualitative (QCE)</w:t>
+                  </w:r>
+                </w:p>
+              </w:txbxContent>
+            </v:textbox>
+          </v:rect>
+        </w:pict>
+      </w:r>
+      <w:r>
+        <w:rPr>
+          <w:noProof/>
+        </w:rPr>
+        <w:pict>
+          <v:shape id="_x0000_s1075" type="#_x0000_t32" style="position:absolute;margin-left:70.5pt;margin-top:55.7pt;width:126pt;height:98.5pt;z-index:251702272" o:connectortype="straight">
+            <v:stroke endarrow="block"/>
+          </v:shape>
+        </w:pict>
+      </w:r>
+      <w:r>
+        <w:rPr>
+          <w:noProof/>
+        </w:rPr>
+        <w:pict>
+          <v:rect id="_x0000_s1074" style="position:absolute;margin-left:239.5pt;margin-top:26.2pt;width:95pt;height:29.5pt;z-index:251701248">
+            <v:textbox>
+              <w:txbxContent>
+                <w:p>
+                  <w:pPr>
+                    <w:rPr>
+                      <w:lang w:val="en-IN"/>
+                    </w:rPr>
+                  </w:pPr>
+                  <w:r>
+                    <w:rPr>
+                      <w:lang w:val="en-IN"/>
+                    </w:rPr>
+                    <w:t>Approval (ACE)</w:t>
+                  </w:r>
+                </w:p>
+              </w:txbxContent>
+            </v:textbox>
+          </v:rect>
+        </w:pict>
+      </w:r>
+      <w:r>
+        <w:rPr>
+          <w:noProof/>
+        </w:rPr>
+        <w:pict>
+          <v:shape id="_x0000_s1073" type="#_x0000_t32" style="position:absolute;margin-left:84pt;margin-top:36.7pt;width:155.5pt;height:0;z-index:251700224" o:connectortype="straight">
+            <v:stroke endarrow="block"/>
+          </v:shape>
+        </w:pict>
+      </w:r>
+      <w:r>
+        <w:rPr>
+          <w:noProof/>
+        </w:rPr>
+        <w:pict>
+          <v:oval id="_x0000_s1072" style="position:absolute;margin-left:-13.5pt;margin-top:11.7pt;width:97.5pt;height:53pt;z-index:251699200">
+            <v:textbox>
+              <w:txbxContent>
+                <w:p>
+                  <w:pPr>
+                    <w:rPr>
+                      <w:lang w:val="en-IN"/>
+                    </w:rPr>
+                  </w:pPr>
+                  <w:r>
+                    <w:rPr>
+                      <w:lang w:val="en-IN"/>
+                    </w:rPr>
+                    <w:t>Control Event Types</w:t>
+                  </w:r>
+                </w:p>
+              </w:txbxContent>
+            </v:textbox>
+          </v:oval>
+        </w:pict>
+      </w:r>
+    </w:p>
+    <w:p>
+      <w:pPr>
+        <w:rPr>
+          <w:lang w:val="en-IN"/>
+        </w:rPr>
+      </w:pPr>
+    </w:p>
+    <w:p>
+      <w:pPr>
+        <w:rPr>
+          <w:lang w:val="en-IN"/>
+        </w:rPr>
+      </w:pPr>
+    </w:p>
+    <w:p>
+      <w:pPr>
+        <w:rPr>
+          <w:lang w:val="en-IN"/>
+        </w:rPr>
+      </w:pPr>
+    </w:p>
+    <w:p>
+      <w:pPr>
+        <w:rPr>
+          <w:lang w:val="en-IN"/>
+        </w:rPr>
+      </w:pPr>
+    </w:p>
+    <w:p>
+      <w:pPr>
+        <w:rPr>
+          <w:lang w:val="en-IN"/>
+        </w:rPr>
+      </w:pPr>
+    </w:p>
+    <w:p>
+      <w:pPr>
+        <w:rPr>
+          <w:lang w:val="en-IN"/>
+        </w:rPr>
+      </w:pPr>
+    </w:p>
+    <w:p>
+      <w:pPr>
+        <w:rPr>
+          <w:lang w:val="en-IN"/>
+        </w:rPr>
+      </w:pPr>
+    </w:p>
+    <w:p>
+      <w:pPr>
+        <w:rPr>
+          <w:lang w:val="en-IN"/>
+        </w:rPr>
+      </w:pPr>
+      <w:r>
+        <w:rPr>
+          <w:lang w:val="en-IN"/>
+        </w:rPr>
+        <w:t>A</w:t>
+      </w:r>
+      <w:r>
+        <w:rPr>
+          <w:lang w:val="en-IN"/>
+        </w:rPr>
+        <w:t>.</w:t>
+      </w:r>
+      <w:r>
+        <w:rPr>
+          <w:lang w:val="en-IN"/>
+        </w:rPr>
+        <w:t>C</w:t>
+      </w:r>
+      <w:r>
+        <w:rPr>
+          <w:lang w:val="en-IN"/>
+        </w:rPr>
+        <w:t>.</w:t>
+      </w:r>
+      <w:r>
+        <w:rPr>
+          <w:lang w:val="en-IN"/>
+        </w:rPr>
+        <w:t xml:space="preserve">E </w:t>
+      </w:r>
+    </w:p>
+    <w:p>
+      <w:pPr>
+        <w:pStyle w:val="ListParagraph"/>
+        <w:numPr>
+          <w:ilvl w:val="0"/>
+          <w:numId w:val="9"/>
+        </w:numPr>
+        <w:rPr>
+          <w:lang w:val="en-IN"/>
+        </w:rPr>
+      </w:pPr>
+      <w:r>
+        <w:rPr>
+          <w:lang w:val="en-IN"/>
+        </w:rPr>
+        <w:t>Any mismatch in operational &amp; simulation file</w:t>
+      </w:r>
+      <w:r>
+        <w:rPr>
+          <w:lang w:val="en-IN"/>
+        </w:rPr>
+        <w:t xml:space="preserve"> results in generation of ACE</w:t>
+      </w:r>
+    </w:p>
+    <w:p>
+      <w:pPr>
+        <w:pStyle w:val="ListParagraph"/>
+        <w:numPr>
+          <w:ilvl w:val="0"/>
+          <w:numId w:val="9"/>
+        </w:numPr>
+        <w:rPr>
+          <w:lang w:val="en-IN"/>
+        </w:rPr>
+      </w:pPr>
+      <w:r>
+        <w:rPr>
+          <w:lang w:val="en-IN"/>
+        </w:rPr>
+        <w:t>If trigger type is Extramile positive it results in generation of ACE.</w:t>
+      </w:r>
+    </w:p>
+    <w:p>
+      <w:pPr>
+        <w:rPr>
+          <w:lang w:val="en-IN"/>
+        </w:rPr>
+      </w:pPr>
+    </w:p>
+    <w:p>
+      <w:pPr>
+        <w:rPr>
+          <w:lang w:val="en-IN"/>
+        </w:rPr>
+      </w:pPr>
+      <w:r>
+        <w:rPr>
+          <w:lang w:val="en-IN"/>
+        </w:rPr>
+        <w:lastRenderedPageBreak/>
+        <w:t>Q.C.E</w:t>
+      </w:r>
+    </w:p>
+    <w:p>
+      <w:pPr>
+        <w:rPr>
+          <w:lang w:val="en-IN"/>
+        </w:rPr>
+      </w:pPr>
+      <w:r>
+        <w:rPr>
+          <w:lang w:val="en-IN"/>
+        </w:rPr>
+        <w:t>If trigger type is:</w:t>
+      </w:r>
+    </w:p>
+    <w:p>
+      <w:pPr>
+        <w:pStyle w:val="ListParagraph"/>
+        <w:numPr>
+          <w:ilvl w:val="0"/>
+          <w:numId w:val="11"/>
+        </w:numPr>
+        <w:rPr>
+          <w:lang w:val="en-IN"/>
+        </w:rPr>
+      </w:pPr>
+      <w:r>
+        <w:rPr>
+          <w:lang w:val="en-IN"/>
+        </w:rPr>
+        <w:t xml:space="preserve">Non Standard </w:t>
+      </w:r>
+      <w:r>
+        <w:rPr>
+          <w:lang w:val="en-IN"/>
+        </w:rPr>
+        <w:t xml:space="preserve">Lombard </w:t>
+      </w:r>
+      <w:r>
+        <w:rPr>
+          <w:lang w:val="en-IN"/>
+        </w:rPr>
+        <w:t>Flag</w:t>
+      </w:r>
+      <w:r>
+        <w:rPr>
+          <w:lang w:val="en-IN"/>
+        </w:rPr>
+        <w:t>.</w:t>
+      </w:r>
+    </w:p>
+    <w:p>
+      <w:pPr>
+        <w:pStyle w:val="ListParagraph"/>
+        <w:numPr>
+          <w:ilvl w:val="0"/>
+          <w:numId w:val="11"/>
+        </w:numPr>
+        <w:rPr>
+          <w:lang w:val="en-IN"/>
+        </w:rPr>
+      </w:pPr>
+      <w:r>
+        <w:rPr>
+          <w:lang w:val="en-IN"/>
+        </w:rPr>
+        <w:t>Current fixed LTV less than current padLTV.</w:t>
+      </w:r>
+    </w:p>
+    <w:p>
+      <w:pPr>
+        <w:pStyle w:val="ListParagraph"/>
+        <w:numPr>
+          <w:ilvl w:val="0"/>
+          <w:numId w:val="11"/>
+        </w:numPr>
+        <w:rPr>
+          <w:lang w:val="en-IN"/>
+        </w:rPr>
+      </w:pPr>
+      <w:r>
+        <w:rPr>
+          <w:lang w:val="en-IN"/>
+        </w:rPr>
+        <w:t>Current hardLTV less than current padLTV.</w:t>
+      </w:r>
+    </w:p>
+    <w:p>
+      <w:pPr>
+        <w:rPr>
+          <w:lang w:val="en-IN"/>
+        </w:rPr>
+      </w:pPr>
+      <w:r>
+        <w:rPr>
+          <w:lang w:val="en-IN"/>
+        </w:rPr>
+        <w:t>L.C.E</w:t>
+      </w:r>
+    </w:p>
+    <w:p>
+      <w:pPr>
+        <w:rPr>
+          <w:lang w:val="en-IN"/>
+        </w:rPr>
+      </w:pPr>
+      <w:r>
+        <w:rPr>
+          <w:lang w:val="en-IN"/>
+        </w:rPr>
+        <w:t xml:space="preserve">If trigger type is: </w:t>
+      </w:r>
+    </w:p>
+    <w:p>
+      <w:pPr>
+        <w:pStyle w:val="ListParagraph"/>
+        <w:numPr>
+          <w:ilvl w:val="0"/>
+          <w:numId w:val="12"/>
+        </w:numPr>
+        <w:rPr>
+          <w:lang w:val="en-IN"/>
+        </w:rPr>
+      </w:pPr>
+      <w:r>
+        <w:rPr>
+          <w:lang w:val="en-IN"/>
+        </w:rPr>
+        <w:t>Increase in Extramile.</w:t>
+      </w:r>
+    </w:p>
+    <w:p>
+      <w:pPr>
+        <w:pStyle w:val="ListParagraph"/>
+        <w:numPr>
+          <w:ilvl w:val="0"/>
+          <w:numId w:val="12"/>
+        </w:numPr>
+        <w:rPr>
+          <w:lang w:val="en-IN"/>
+        </w:rPr>
+      </w:pPr>
+      <w:r>
+        <w:rPr>
+          <w:lang w:val="en-IN"/>
+        </w:rPr>
+        <w:t>Decrease in Base LTV.</w:t>
+      </w:r>
+    </w:p>
+    <w:p>
+      <w:pPr>
+        <w:pStyle w:val="ListParagraph"/>
+        <w:numPr>
+          <w:ilvl w:val="0"/>
+          <w:numId w:val="12"/>
+        </w:numPr>
+        <w:rPr>
+          <w:lang w:val="en-IN"/>
+        </w:rPr>
+      </w:pPr>
+      <w:r>
+        <w:rPr>
+          <w:lang w:val="en-IN"/>
+        </w:rPr>
+        <w:t>Maturity</w:t>
+      </w:r>
+    </w:p>
+    <w:p>
+      <w:pPr>
+        <w:pStyle w:val="ListParagraph"/>
+        <w:numPr>
+          <w:ilvl w:val="0"/>
+          <w:numId w:val="12"/>
+        </w:numPr>
+        <w:rPr>
+          <w:lang w:val="en-IN"/>
+        </w:rPr>
+      </w:pPr>
+      <w:r>
+        <w:rPr>
+          <w:lang w:val="en-IN"/>
+        </w:rPr>
+        <w:t>Extramile positive pad LTV decrease</w:t>
+      </w:r>
+    </w:p>
+    <w:p>
+      <w:pPr>
+        <w:pStyle w:val="ListParagraph"/>
+        <w:numPr>
+          <w:ilvl w:val="0"/>
+          <w:numId w:val="12"/>
+        </w:numPr>
+        <w:rPr>
+          <w:lang w:val="en-IN"/>
+        </w:rPr>
+      </w:pPr>
+      <w:r>
+        <w:rPr>
+          <w:lang w:val="en-IN"/>
+        </w:rPr>
+        <w:t>Decrease of fixed LTV</w:t>
       </w:r>
     </w:p>
     <w:sectPr>
@@ -1083,6 +2786,1115 @@
     </w:sectPr>
   </w:body>
 </w:document>
+</file>
+
+<file path=word/numbering.xml><?xml version="1.0" encoding="utf-8"?>
+<w:numbering xmlns:ve="http://schemas.openxmlformats.org/markup-compatibility/2006" xmlns:o="urn:schemas-microsoft-com:office:office" xmlns:r="http://schemas.openxmlformats.org/officeDocument/2006/relationships" xmlns:m="http://schemas.openxmlformats.org/officeDocument/2006/math" xmlns:v="urn:schemas-microsoft-com:vml" xmlns:wp="http://schemas.openxmlformats.org/drawingml/2006/wordprocessingDrawing" xmlns:w10="urn:schemas-microsoft-com:office:word" xmlns:w="http://schemas.openxmlformats.org/wordprocessingml/2006/main" xmlns:wne="http://schemas.microsoft.com/office/word/2006/wordml">
+  <w:abstractNum w:abstractNumId="0">
+    <w:nsid w:val="1C786FD9"/>
+    <w:multiLevelType w:val="hybridMultilevel"/>
+    <w:tmpl w:val="A36AAFD0"/>
+    <w:lvl w:ilvl="0" w:tplc="88DE4CE0">
+      <w:start w:val="1"/>
+      <w:numFmt w:val="decimal"/>
+      <w:lvlText w:val="%1."/>
+      <w:lvlJc w:val="left"/>
+      <w:pPr>
+        <w:ind w:left="2460" w:hanging="360"/>
+      </w:pPr>
+      <w:rPr>
+        <w:rFonts w:hint="default"/>
+      </w:rPr>
+    </w:lvl>
+    <w:lvl w:ilvl="1" w:tplc="04090019" w:tentative="1">
+      <w:start w:val="1"/>
+      <w:numFmt w:val="lowerLetter"/>
+      <w:lvlText w:val="%2."/>
+      <w:lvlJc w:val="left"/>
+      <w:pPr>
+        <w:ind w:left="3180" w:hanging="360"/>
+      </w:pPr>
+    </w:lvl>
+    <w:lvl w:ilvl="2" w:tplc="0409001B" w:tentative="1">
+      <w:start w:val="1"/>
+      <w:numFmt w:val="lowerRoman"/>
+      <w:lvlText w:val="%3."/>
+      <w:lvlJc w:val="right"/>
+      <w:pPr>
+        <w:ind w:left="3900" w:hanging="180"/>
+      </w:pPr>
+    </w:lvl>
+    <w:lvl w:ilvl="3" w:tplc="0409000F" w:tentative="1">
+      <w:start w:val="1"/>
+      <w:numFmt w:val="decimal"/>
+      <w:lvlText w:val="%4."/>
+      <w:lvlJc w:val="left"/>
+      <w:pPr>
+        <w:ind w:left="4620" w:hanging="360"/>
+      </w:pPr>
+    </w:lvl>
+    <w:lvl w:ilvl="4" w:tplc="04090019" w:tentative="1">
+      <w:start w:val="1"/>
+      <w:numFmt w:val="lowerLetter"/>
+      <w:lvlText w:val="%5."/>
+      <w:lvlJc w:val="left"/>
+      <w:pPr>
+        <w:ind w:left="5340" w:hanging="360"/>
+      </w:pPr>
+    </w:lvl>
+    <w:lvl w:ilvl="5" w:tplc="0409001B" w:tentative="1">
+      <w:start w:val="1"/>
+      <w:numFmt w:val="lowerRoman"/>
+      <w:lvlText w:val="%6."/>
+      <w:lvlJc w:val="right"/>
+      <w:pPr>
+        <w:ind w:left="6060" w:hanging="180"/>
+      </w:pPr>
+    </w:lvl>
+    <w:lvl w:ilvl="6" w:tplc="0409000F" w:tentative="1">
+      <w:start w:val="1"/>
+      <w:numFmt w:val="decimal"/>
+      <w:lvlText w:val="%7."/>
+      <w:lvlJc w:val="left"/>
+      <w:pPr>
+        <w:ind w:left="6780" w:hanging="360"/>
+      </w:pPr>
+    </w:lvl>
+    <w:lvl w:ilvl="7" w:tplc="04090019" w:tentative="1">
+      <w:start w:val="1"/>
+      <w:numFmt w:val="lowerLetter"/>
+      <w:lvlText w:val="%8."/>
+      <w:lvlJc w:val="left"/>
+      <w:pPr>
+        <w:ind w:left="7500" w:hanging="360"/>
+      </w:pPr>
+    </w:lvl>
+    <w:lvl w:ilvl="8" w:tplc="0409001B" w:tentative="1">
+      <w:start w:val="1"/>
+      <w:numFmt w:val="lowerRoman"/>
+      <w:lvlText w:val="%9."/>
+      <w:lvlJc w:val="right"/>
+      <w:pPr>
+        <w:ind w:left="8220" w:hanging="180"/>
+      </w:pPr>
+    </w:lvl>
+  </w:abstractNum>
+  <w:abstractNum w:abstractNumId="1">
+    <w:nsid w:val="1C82596D"/>
+    <w:multiLevelType w:val="hybridMultilevel"/>
+    <w:tmpl w:val="EE945ACC"/>
+    <w:lvl w:ilvl="0" w:tplc="0409000F">
+      <w:start w:val="1"/>
+      <w:numFmt w:val="decimal"/>
+      <w:lvlText w:val="%1."/>
+      <w:lvlJc w:val="left"/>
+      <w:pPr>
+        <w:ind w:left="720" w:hanging="360"/>
+      </w:pPr>
+      <w:rPr>
+        <w:rFonts w:hint="default"/>
+      </w:rPr>
+    </w:lvl>
+    <w:lvl w:ilvl="1" w:tplc="04090019" w:tentative="1">
+      <w:start w:val="1"/>
+      <w:numFmt w:val="lowerLetter"/>
+      <w:lvlText w:val="%2."/>
+      <w:lvlJc w:val="left"/>
+      <w:pPr>
+        <w:ind w:left="1440" w:hanging="360"/>
+      </w:pPr>
+    </w:lvl>
+    <w:lvl w:ilvl="2" w:tplc="0409001B" w:tentative="1">
+      <w:start w:val="1"/>
+      <w:numFmt w:val="lowerRoman"/>
+      <w:lvlText w:val="%3."/>
+      <w:lvlJc w:val="right"/>
+      <w:pPr>
+        <w:ind w:left="2160" w:hanging="180"/>
+      </w:pPr>
+    </w:lvl>
+    <w:lvl w:ilvl="3" w:tplc="0409000F" w:tentative="1">
+      <w:start w:val="1"/>
+      <w:numFmt w:val="decimal"/>
+      <w:lvlText w:val="%4."/>
+      <w:lvlJc w:val="left"/>
+      <w:pPr>
+        <w:ind w:left="2880" w:hanging="360"/>
+      </w:pPr>
+    </w:lvl>
+    <w:lvl w:ilvl="4" w:tplc="04090019" w:tentative="1">
+      <w:start w:val="1"/>
+      <w:numFmt w:val="lowerLetter"/>
+      <w:lvlText w:val="%5."/>
+      <w:lvlJc w:val="left"/>
+      <w:pPr>
+        <w:ind w:left="3600" w:hanging="360"/>
+      </w:pPr>
+    </w:lvl>
+    <w:lvl w:ilvl="5" w:tplc="0409001B" w:tentative="1">
+      <w:start w:val="1"/>
+      <w:numFmt w:val="lowerRoman"/>
+      <w:lvlText w:val="%6."/>
+      <w:lvlJc w:val="right"/>
+      <w:pPr>
+        <w:ind w:left="4320" w:hanging="180"/>
+      </w:pPr>
+    </w:lvl>
+    <w:lvl w:ilvl="6" w:tplc="0409000F" w:tentative="1">
+      <w:start w:val="1"/>
+      <w:numFmt w:val="decimal"/>
+      <w:lvlText w:val="%7."/>
+      <w:lvlJc w:val="left"/>
+      <w:pPr>
+        <w:ind w:left="5040" w:hanging="360"/>
+      </w:pPr>
+    </w:lvl>
+    <w:lvl w:ilvl="7" w:tplc="04090019" w:tentative="1">
+      <w:start w:val="1"/>
+      <w:numFmt w:val="lowerLetter"/>
+      <w:lvlText w:val="%8."/>
+      <w:lvlJc w:val="left"/>
+      <w:pPr>
+        <w:ind w:left="5760" w:hanging="360"/>
+      </w:pPr>
+    </w:lvl>
+    <w:lvl w:ilvl="8" w:tplc="0409001B" w:tentative="1">
+      <w:start w:val="1"/>
+      <w:numFmt w:val="lowerRoman"/>
+      <w:lvlText w:val="%9."/>
+      <w:lvlJc w:val="right"/>
+      <w:pPr>
+        <w:ind w:left="6480" w:hanging="180"/>
+      </w:pPr>
+    </w:lvl>
+  </w:abstractNum>
+  <w:abstractNum w:abstractNumId="2">
+    <w:nsid w:val="24522786"/>
+    <w:multiLevelType w:val="hybridMultilevel"/>
+    <w:tmpl w:val="E5940446"/>
+    <w:lvl w:ilvl="0" w:tplc="0409000F">
+      <w:start w:val="1"/>
+      <w:numFmt w:val="decimal"/>
+      <w:lvlText w:val="%1."/>
+      <w:lvlJc w:val="left"/>
+      <w:pPr>
+        <w:ind w:left="720" w:hanging="360"/>
+      </w:pPr>
+      <w:rPr>
+        <w:rFonts w:hint="default"/>
+      </w:rPr>
+    </w:lvl>
+    <w:lvl w:ilvl="1" w:tplc="04090019" w:tentative="1">
+      <w:start w:val="1"/>
+      <w:numFmt w:val="lowerLetter"/>
+      <w:lvlText w:val="%2."/>
+      <w:lvlJc w:val="left"/>
+      <w:pPr>
+        <w:ind w:left="1440" w:hanging="360"/>
+      </w:pPr>
+    </w:lvl>
+    <w:lvl w:ilvl="2" w:tplc="0409001B" w:tentative="1">
+      <w:start w:val="1"/>
+      <w:numFmt w:val="lowerRoman"/>
+      <w:lvlText w:val="%3."/>
+      <w:lvlJc w:val="right"/>
+      <w:pPr>
+        <w:ind w:left="2160" w:hanging="180"/>
+      </w:pPr>
+    </w:lvl>
+    <w:lvl w:ilvl="3" w:tplc="0409000F" w:tentative="1">
+      <w:start w:val="1"/>
+      <w:numFmt w:val="decimal"/>
+      <w:lvlText w:val="%4."/>
+      <w:lvlJc w:val="left"/>
+      <w:pPr>
+        <w:ind w:left="2880" w:hanging="360"/>
+      </w:pPr>
+    </w:lvl>
+    <w:lvl w:ilvl="4" w:tplc="04090019" w:tentative="1">
+      <w:start w:val="1"/>
+      <w:numFmt w:val="lowerLetter"/>
+      <w:lvlText w:val="%5."/>
+      <w:lvlJc w:val="left"/>
+      <w:pPr>
+        <w:ind w:left="3600" w:hanging="360"/>
+      </w:pPr>
+    </w:lvl>
+    <w:lvl w:ilvl="5" w:tplc="0409001B" w:tentative="1">
+      <w:start w:val="1"/>
+      <w:numFmt w:val="lowerRoman"/>
+      <w:lvlText w:val="%6."/>
+      <w:lvlJc w:val="right"/>
+      <w:pPr>
+        <w:ind w:left="4320" w:hanging="180"/>
+      </w:pPr>
+    </w:lvl>
+    <w:lvl w:ilvl="6" w:tplc="0409000F" w:tentative="1">
+      <w:start w:val="1"/>
+      <w:numFmt w:val="decimal"/>
+      <w:lvlText w:val="%7."/>
+      <w:lvlJc w:val="left"/>
+      <w:pPr>
+        <w:ind w:left="5040" w:hanging="360"/>
+      </w:pPr>
+    </w:lvl>
+    <w:lvl w:ilvl="7" w:tplc="04090019" w:tentative="1">
+      <w:start w:val="1"/>
+      <w:numFmt w:val="lowerLetter"/>
+      <w:lvlText w:val="%8."/>
+      <w:lvlJc w:val="left"/>
+      <w:pPr>
+        <w:ind w:left="5760" w:hanging="360"/>
+      </w:pPr>
+    </w:lvl>
+    <w:lvl w:ilvl="8" w:tplc="0409001B" w:tentative="1">
+      <w:start w:val="1"/>
+      <w:numFmt w:val="lowerRoman"/>
+      <w:lvlText w:val="%9."/>
+      <w:lvlJc w:val="right"/>
+      <w:pPr>
+        <w:ind w:left="6480" w:hanging="180"/>
+      </w:pPr>
+    </w:lvl>
+  </w:abstractNum>
+  <w:abstractNum w:abstractNumId="3">
+    <w:nsid w:val="27B46814"/>
+    <w:multiLevelType w:val="hybridMultilevel"/>
+    <w:tmpl w:val="7C924ECA"/>
+    <w:lvl w:ilvl="0" w:tplc="0409000F">
+      <w:start w:val="1"/>
+      <w:numFmt w:val="decimal"/>
+      <w:lvlText w:val="%1."/>
+      <w:lvlJc w:val="left"/>
+      <w:pPr>
+        <w:ind w:left="720" w:hanging="360"/>
+      </w:pPr>
+      <w:rPr>
+        <w:rFonts w:hint="default"/>
+      </w:rPr>
+    </w:lvl>
+    <w:lvl w:ilvl="1" w:tplc="04090019" w:tentative="1">
+      <w:start w:val="1"/>
+      <w:numFmt w:val="lowerLetter"/>
+      <w:lvlText w:val="%2."/>
+      <w:lvlJc w:val="left"/>
+      <w:pPr>
+        <w:ind w:left="1440" w:hanging="360"/>
+      </w:pPr>
+    </w:lvl>
+    <w:lvl w:ilvl="2" w:tplc="0409001B" w:tentative="1">
+      <w:start w:val="1"/>
+      <w:numFmt w:val="lowerRoman"/>
+      <w:lvlText w:val="%3."/>
+      <w:lvlJc w:val="right"/>
+      <w:pPr>
+        <w:ind w:left="2160" w:hanging="180"/>
+      </w:pPr>
+    </w:lvl>
+    <w:lvl w:ilvl="3" w:tplc="0409000F" w:tentative="1">
+      <w:start w:val="1"/>
+      <w:numFmt w:val="decimal"/>
+      <w:lvlText w:val="%4."/>
+      <w:lvlJc w:val="left"/>
+      <w:pPr>
+        <w:ind w:left="2880" w:hanging="360"/>
+      </w:pPr>
+    </w:lvl>
+    <w:lvl w:ilvl="4" w:tplc="04090019" w:tentative="1">
+      <w:start w:val="1"/>
+      <w:numFmt w:val="lowerLetter"/>
+      <w:lvlText w:val="%5."/>
+      <w:lvlJc w:val="left"/>
+      <w:pPr>
+        <w:ind w:left="3600" w:hanging="360"/>
+      </w:pPr>
+    </w:lvl>
+    <w:lvl w:ilvl="5" w:tplc="0409001B" w:tentative="1">
+      <w:start w:val="1"/>
+      <w:numFmt w:val="lowerRoman"/>
+      <w:lvlText w:val="%6."/>
+      <w:lvlJc w:val="right"/>
+      <w:pPr>
+        <w:ind w:left="4320" w:hanging="180"/>
+      </w:pPr>
+    </w:lvl>
+    <w:lvl w:ilvl="6" w:tplc="0409000F" w:tentative="1">
+      <w:start w:val="1"/>
+      <w:numFmt w:val="decimal"/>
+      <w:lvlText w:val="%7."/>
+      <w:lvlJc w:val="left"/>
+      <w:pPr>
+        <w:ind w:left="5040" w:hanging="360"/>
+      </w:pPr>
+    </w:lvl>
+    <w:lvl w:ilvl="7" w:tplc="04090019" w:tentative="1">
+      <w:start w:val="1"/>
+      <w:numFmt w:val="lowerLetter"/>
+      <w:lvlText w:val="%8."/>
+      <w:lvlJc w:val="left"/>
+      <w:pPr>
+        <w:ind w:left="5760" w:hanging="360"/>
+      </w:pPr>
+    </w:lvl>
+    <w:lvl w:ilvl="8" w:tplc="0409001B" w:tentative="1">
+      <w:start w:val="1"/>
+      <w:numFmt w:val="lowerRoman"/>
+      <w:lvlText w:val="%9."/>
+      <w:lvlJc w:val="right"/>
+      <w:pPr>
+        <w:ind w:left="6480" w:hanging="180"/>
+      </w:pPr>
+    </w:lvl>
+  </w:abstractNum>
+  <w:abstractNum w:abstractNumId="4">
+    <w:nsid w:val="2A1D67DD"/>
+    <w:multiLevelType w:val="hybridMultilevel"/>
+    <w:tmpl w:val="648E060C"/>
+    <w:lvl w:ilvl="0" w:tplc="0409000F">
+      <w:start w:val="1"/>
+      <w:numFmt w:val="decimal"/>
+      <w:lvlText w:val="%1."/>
+      <w:lvlJc w:val="left"/>
+      <w:pPr>
+        <w:ind w:left="720" w:hanging="360"/>
+      </w:pPr>
+      <w:rPr>
+        <w:rFonts w:hint="default"/>
+      </w:rPr>
+    </w:lvl>
+    <w:lvl w:ilvl="1" w:tplc="04090019" w:tentative="1">
+      <w:start w:val="1"/>
+      <w:numFmt w:val="lowerLetter"/>
+      <w:lvlText w:val="%2."/>
+      <w:lvlJc w:val="left"/>
+      <w:pPr>
+        <w:ind w:left="1440" w:hanging="360"/>
+      </w:pPr>
+    </w:lvl>
+    <w:lvl w:ilvl="2" w:tplc="0409001B" w:tentative="1">
+      <w:start w:val="1"/>
+      <w:numFmt w:val="lowerRoman"/>
+      <w:lvlText w:val="%3."/>
+      <w:lvlJc w:val="right"/>
+      <w:pPr>
+        <w:ind w:left="2160" w:hanging="180"/>
+      </w:pPr>
+    </w:lvl>
+    <w:lvl w:ilvl="3" w:tplc="0409000F" w:tentative="1">
+      <w:start w:val="1"/>
+      <w:numFmt w:val="decimal"/>
+      <w:lvlText w:val="%4."/>
+      <w:lvlJc w:val="left"/>
+      <w:pPr>
+        <w:ind w:left="2880" w:hanging="360"/>
+      </w:pPr>
+    </w:lvl>
+    <w:lvl w:ilvl="4" w:tplc="04090019" w:tentative="1">
+      <w:start w:val="1"/>
+      <w:numFmt w:val="lowerLetter"/>
+      <w:lvlText w:val="%5."/>
+      <w:lvlJc w:val="left"/>
+      <w:pPr>
+        <w:ind w:left="3600" w:hanging="360"/>
+      </w:pPr>
+    </w:lvl>
+    <w:lvl w:ilvl="5" w:tplc="0409001B" w:tentative="1">
+      <w:start w:val="1"/>
+      <w:numFmt w:val="lowerRoman"/>
+      <w:lvlText w:val="%6."/>
+      <w:lvlJc w:val="right"/>
+      <w:pPr>
+        <w:ind w:left="4320" w:hanging="180"/>
+      </w:pPr>
+    </w:lvl>
+    <w:lvl w:ilvl="6" w:tplc="0409000F" w:tentative="1">
+      <w:start w:val="1"/>
+      <w:numFmt w:val="decimal"/>
+      <w:lvlText w:val="%7."/>
+      <w:lvlJc w:val="left"/>
+      <w:pPr>
+        <w:ind w:left="5040" w:hanging="360"/>
+      </w:pPr>
+    </w:lvl>
+    <w:lvl w:ilvl="7" w:tplc="04090019" w:tentative="1">
+      <w:start w:val="1"/>
+      <w:numFmt w:val="lowerLetter"/>
+      <w:lvlText w:val="%8."/>
+      <w:lvlJc w:val="left"/>
+      <w:pPr>
+        <w:ind w:left="5760" w:hanging="360"/>
+      </w:pPr>
+    </w:lvl>
+    <w:lvl w:ilvl="8" w:tplc="0409001B" w:tentative="1">
+      <w:start w:val="1"/>
+      <w:numFmt w:val="lowerRoman"/>
+      <w:lvlText w:val="%9."/>
+      <w:lvlJc w:val="right"/>
+      <w:pPr>
+        <w:ind w:left="6480" w:hanging="180"/>
+      </w:pPr>
+    </w:lvl>
+  </w:abstractNum>
+  <w:abstractNum w:abstractNumId="5">
+    <w:nsid w:val="3C1D71B5"/>
+    <w:multiLevelType w:val="hybridMultilevel"/>
+    <w:tmpl w:val="5748D85E"/>
+    <w:lvl w:ilvl="0" w:tplc="0409000F">
+      <w:start w:val="1"/>
+      <w:numFmt w:val="decimal"/>
+      <w:lvlText w:val="%1."/>
+      <w:lvlJc w:val="left"/>
+      <w:pPr>
+        <w:ind w:left="720" w:hanging="360"/>
+      </w:pPr>
+      <w:rPr>
+        <w:rFonts w:hint="default"/>
+      </w:rPr>
+    </w:lvl>
+    <w:lvl w:ilvl="1" w:tplc="04090019" w:tentative="1">
+      <w:start w:val="1"/>
+      <w:numFmt w:val="lowerLetter"/>
+      <w:lvlText w:val="%2."/>
+      <w:lvlJc w:val="left"/>
+      <w:pPr>
+        <w:ind w:left="1440" w:hanging="360"/>
+      </w:pPr>
+    </w:lvl>
+    <w:lvl w:ilvl="2" w:tplc="0409001B" w:tentative="1">
+      <w:start w:val="1"/>
+      <w:numFmt w:val="lowerRoman"/>
+      <w:lvlText w:val="%3."/>
+      <w:lvlJc w:val="right"/>
+      <w:pPr>
+        <w:ind w:left="2160" w:hanging="180"/>
+      </w:pPr>
+    </w:lvl>
+    <w:lvl w:ilvl="3" w:tplc="0409000F" w:tentative="1">
+      <w:start w:val="1"/>
+      <w:numFmt w:val="decimal"/>
+      <w:lvlText w:val="%4."/>
+      <w:lvlJc w:val="left"/>
+      <w:pPr>
+        <w:ind w:left="2880" w:hanging="360"/>
+      </w:pPr>
+    </w:lvl>
+    <w:lvl w:ilvl="4" w:tplc="04090019" w:tentative="1">
+      <w:start w:val="1"/>
+      <w:numFmt w:val="lowerLetter"/>
+      <w:lvlText w:val="%5."/>
+      <w:lvlJc w:val="left"/>
+      <w:pPr>
+        <w:ind w:left="3600" w:hanging="360"/>
+      </w:pPr>
+    </w:lvl>
+    <w:lvl w:ilvl="5" w:tplc="0409001B" w:tentative="1">
+      <w:start w:val="1"/>
+      <w:numFmt w:val="lowerRoman"/>
+      <w:lvlText w:val="%6."/>
+      <w:lvlJc w:val="right"/>
+      <w:pPr>
+        <w:ind w:left="4320" w:hanging="180"/>
+      </w:pPr>
+    </w:lvl>
+    <w:lvl w:ilvl="6" w:tplc="0409000F" w:tentative="1">
+      <w:start w:val="1"/>
+      <w:numFmt w:val="decimal"/>
+      <w:lvlText w:val="%7."/>
+      <w:lvlJc w:val="left"/>
+      <w:pPr>
+        <w:ind w:left="5040" w:hanging="360"/>
+      </w:pPr>
+    </w:lvl>
+    <w:lvl w:ilvl="7" w:tplc="04090019" w:tentative="1">
+      <w:start w:val="1"/>
+      <w:numFmt w:val="lowerLetter"/>
+      <w:lvlText w:val="%8."/>
+      <w:lvlJc w:val="left"/>
+      <w:pPr>
+        <w:ind w:left="5760" w:hanging="360"/>
+      </w:pPr>
+    </w:lvl>
+    <w:lvl w:ilvl="8" w:tplc="0409001B" w:tentative="1">
+      <w:start w:val="1"/>
+      <w:numFmt w:val="lowerRoman"/>
+      <w:lvlText w:val="%9."/>
+      <w:lvlJc w:val="right"/>
+      <w:pPr>
+        <w:ind w:left="6480" w:hanging="180"/>
+      </w:pPr>
+    </w:lvl>
+  </w:abstractNum>
+  <w:abstractNum w:abstractNumId="6">
+    <w:nsid w:val="4C785302"/>
+    <w:multiLevelType w:val="hybridMultilevel"/>
+    <w:tmpl w:val="DCB81E2C"/>
+    <w:lvl w:ilvl="0" w:tplc="0409000F">
+      <w:start w:val="1"/>
+      <w:numFmt w:val="decimal"/>
+      <w:lvlText w:val="%1."/>
+      <w:lvlJc w:val="left"/>
+      <w:pPr>
+        <w:ind w:left="720" w:hanging="360"/>
+      </w:pPr>
+      <w:rPr>
+        <w:rFonts w:hint="default"/>
+      </w:rPr>
+    </w:lvl>
+    <w:lvl w:ilvl="1" w:tplc="04090019" w:tentative="1">
+      <w:start w:val="1"/>
+      <w:numFmt w:val="lowerLetter"/>
+      <w:lvlText w:val="%2."/>
+      <w:lvlJc w:val="left"/>
+      <w:pPr>
+        <w:ind w:left="1440" w:hanging="360"/>
+      </w:pPr>
+    </w:lvl>
+    <w:lvl w:ilvl="2" w:tplc="0409001B" w:tentative="1">
+      <w:start w:val="1"/>
+      <w:numFmt w:val="lowerRoman"/>
+      <w:lvlText w:val="%3."/>
+      <w:lvlJc w:val="right"/>
+      <w:pPr>
+        <w:ind w:left="2160" w:hanging="180"/>
+      </w:pPr>
+    </w:lvl>
+    <w:lvl w:ilvl="3" w:tplc="0409000F" w:tentative="1">
+      <w:start w:val="1"/>
+      <w:numFmt w:val="decimal"/>
+      <w:lvlText w:val="%4."/>
+      <w:lvlJc w:val="left"/>
+      <w:pPr>
+        <w:ind w:left="2880" w:hanging="360"/>
+      </w:pPr>
+    </w:lvl>
+    <w:lvl w:ilvl="4" w:tplc="04090019" w:tentative="1">
+      <w:start w:val="1"/>
+      <w:numFmt w:val="lowerLetter"/>
+      <w:lvlText w:val="%5."/>
+      <w:lvlJc w:val="left"/>
+      <w:pPr>
+        <w:ind w:left="3600" w:hanging="360"/>
+      </w:pPr>
+    </w:lvl>
+    <w:lvl w:ilvl="5" w:tplc="0409001B" w:tentative="1">
+      <w:start w:val="1"/>
+      <w:numFmt w:val="lowerRoman"/>
+      <w:lvlText w:val="%6."/>
+      <w:lvlJc w:val="right"/>
+      <w:pPr>
+        <w:ind w:left="4320" w:hanging="180"/>
+      </w:pPr>
+    </w:lvl>
+    <w:lvl w:ilvl="6" w:tplc="0409000F" w:tentative="1">
+      <w:start w:val="1"/>
+      <w:numFmt w:val="decimal"/>
+      <w:lvlText w:val="%7."/>
+      <w:lvlJc w:val="left"/>
+      <w:pPr>
+        <w:ind w:left="5040" w:hanging="360"/>
+      </w:pPr>
+    </w:lvl>
+    <w:lvl w:ilvl="7" w:tplc="04090019" w:tentative="1">
+      <w:start w:val="1"/>
+      <w:numFmt w:val="lowerLetter"/>
+      <w:lvlText w:val="%8."/>
+      <w:lvlJc w:val="left"/>
+      <w:pPr>
+        <w:ind w:left="5760" w:hanging="360"/>
+      </w:pPr>
+    </w:lvl>
+    <w:lvl w:ilvl="8" w:tplc="0409001B" w:tentative="1">
+      <w:start w:val="1"/>
+      <w:numFmt w:val="lowerRoman"/>
+      <w:lvlText w:val="%9."/>
+      <w:lvlJc w:val="right"/>
+      <w:pPr>
+        <w:ind w:left="6480" w:hanging="180"/>
+      </w:pPr>
+    </w:lvl>
+  </w:abstractNum>
+  <w:abstractNum w:abstractNumId="7">
+    <w:nsid w:val="50CE34E6"/>
+    <w:multiLevelType w:val="hybridMultilevel"/>
+    <w:tmpl w:val="89A4ECF0"/>
+    <w:lvl w:ilvl="0" w:tplc="0409000F">
+      <w:start w:val="1"/>
+      <w:numFmt w:val="decimal"/>
+      <w:lvlText w:val="%1."/>
+      <w:lvlJc w:val="left"/>
+      <w:pPr>
+        <w:ind w:left="720" w:hanging="360"/>
+      </w:pPr>
+      <w:rPr>
+        <w:rFonts w:hint="default"/>
+      </w:rPr>
+    </w:lvl>
+    <w:lvl w:ilvl="1" w:tplc="04090019" w:tentative="1">
+      <w:start w:val="1"/>
+      <w:numFmt w:val="lowerLetter"/>
+      <w:lvlText w:val="%2."/>
+      <w:lvlJc w:val="left"/>
+      <w:pPr>
+        <w:ind w:left="1440" w:hanging="360"/>
+      </w:pPr>
+    </w:lvl>
+    <w:lvl w:ilvl="2" w:tplc="0409001B" w:tentative="1">
+      <w:start w:val="1"/>
+      <w:numFmt w:val="lowerRoman"/>
+      <w:lvlText w:val="%3."/>
+      <w:lvlJc w:val="right"/>
+      <w:pPr>
+        <w:ind w:left="2160" w:hanging="180"/>
+      </w:pPr>
+    </w:lvl>
+    <w:lvl w:ilvl="3" w:tplc="0409000F" w:tentative="1">
+      <w:start w:val="1"/>
+      <w:numFmt w:val="decimal"/>
+      <w:lvlText w:val="%4."/>
+      <w:lvlJc w:val="left"/>
+      <w:pPr>
+        <w:ind w:left="2880" w:hanging="360"/>
+      </w:pPr>
+    </w:lvl>
+    <w:lvl w:ilvl="4" w:tplc="04090019" w:tentative="1">
+      <w:start w:val="1"/>
+      <w:numFmt w:val="lowerLetter"/>
+      <w:lvlText w:val="%5."/>
+      <w:lvlJc w:val="left"/>
+      <w:pPr>
+        <w:ind w:left="3600" w:hanging="360"/>
+      </w:pPr>
+    </w:lvl>
+    <w:lvl w:ilvl="5" w:tplc="0409001B" w:tentative="1">
+      <w:start w:val="1"/>
+      <w:numFmt w:val="lowerRoman"/>
+      <w:lvlText w:val="%6."/>
+      <w:lvlJc w:val="right"/>
+      <w:pPr>
+        <w:ind w:left="4320" w:hanging="180"/>
+      </w:pPr>
+    </w:lvl>
+    <w:lvl w:ilvl="6" w:tplc="0409000F" w:tentative="1">
+      <w:start w:val="1"/>
+      <w:numFmt w:val="decimal"/>
+      <w:lvlText w:val="%7."/>
+      <w:lvlJc w:val="left"/>
+      <w:pPr>
+        <w:ind w:left="5040" w:hanging="360"/>
+      </w:pPr>
+    </w:lvl>
+    <w:lvl w:ilvl="7" w:tplc="04090019" w:tentative="1">
+      <w:start w:val="1"/>
+      <w:numFmt w:val="lowerLetter"/>
+      <w:lvlText w:val="%8."/>
+      <w:lvlJc w:val="left"/>
+      <w:pPr>
+        <w:ind w:left="5760" w:hanging="360"/>
+      </w:pPr>
+    </w:lvl>
+    <w:lvl w:ilvl="8" w:tplc="0409001B" w:tentative="1">
+      <w:start w:val="1"/>
+      <w:numFmt w:val="lowerRoman"/>
+      <w:lvlText w:val="%9."/>
+      <w:lvlJc w:val="right"/>
+      <w:pPr>
+        <w:ind w:left="6480" w:hanging="180"/>
+      </w:pPr>
+    </w:lvl>
+  </w:abstractNum>
+  <w:abstractNum w:abstractNumId="8">
+    <w:nsid w:val="5B37209E"/>
+    <w:multiLevelType w:val="hybridMultilevel"/>
+    <w:tmpl w:val="2BCC7AF6"/>
+    <w:lvl w:ilvl="0" w:tplc="0409000F">
+      <w:start w:val="1"/>
+      <w:numFmt w:val="decimal"/>
+      <w:lvlText w:val="%1."/>
+      <w:lvlJc w:val="left"/>
+      <w:pPr>
+        <w:ind w:left="720" w:hanging="360"/>
+      </w:pPr>
+      <w:rPr>
+        <w:rFonts w:hint="default"/>
+      </w:rPr>
+    </w:lvl>
+    <w:lvl w:ilvl="1" w:tplc="04090019" w:tentative="1">
+      <w:start w:val="1"/>
+      <w:numFmt w:val="lowerLetter"/>
+      <w:lvlText w:val="%2."/>
+      <w:lvlJc w:val="left"/>
+      <w:pPr>
+        <w:ind w:left="1440" w:hanging="360"/>
+      </w:pPr>
+    </w:lvl>
+    <w:lvl w:ilvl="2" w:tplc="0409001B" w:tentative="1">
+      <w:start w:val="1"/>
+      <w:numFmt w:val="lowerRoman"/>
+      <w:lvlText w:val="%3."/>
+      <w:lvlJc w:val="right"/>
+      <w:pPr>
+        <w:ind w:left="2160" w:hanging="180"/>
+      </w:pPr>
+    </w:lvl>
+    <w:lvl w:ilvl="3" w:tplc="0409000F" w:tentative="1">
+      <w:start w:val="1"/>
+      <w:numFmt w:val="decimal"/>
+      <w:lvlText w:val="%4."/>
+      <w:lvlJc w:val="left"/>
+      <w:pPr>
+        <w:ind w:left="2880" w:hanging="360"/>
+      </w:pPr>
+    </w:lvl>
+    <w:lvl w:ilvl="4" w:tplc="04090019" w:tentative="1">
+      <w:start w:val="1"/>
+      <w:numFmt w:val="lowerLetter"/>
+      <w:lvlText w:val="%5."/>
+      <w:lvlJc w:val="left"/>
+      <w:pPr>
+        <w:ind w:left="3600" w:hanging="360"/>
+      </w:pPr>
+    </w:lvl>
+    <w:lvl w:ilvl="5" w:tplc="0409001B" w:tentative="1">
+      <w:start w:val="1"/>
+      <w:numFmt w:val="lowerRoman"/>
+      <w:lvlText w:val="%6."/>
+      <w:lvlJc w:val="right"/>
+      <w:pPr>
+        <w:ind w:left="4320" w:hanging="180"/>
+      </w:pPr>
+    </w:lvl>
+    <w:lvl w:ilvl="6" w:tplc="0409000F" w:tentative="1">
+      <w:start w:val="1"/>
+      <w:numFmt w:val="decimal"/>
+      <w:lvlText w:val="%7."/>
+      <w:lvlJc w:val="left"/>
+      <w:pPr>
+        <w:ind w:left="5040" w:hanging="360"/>
+      </w:pPr>
+    </w:lvl>
+    <w:lvl w:ilvl="7" w:tplc="04090019" w:tentative="1">
+      <w:start w:val="1"/>
+      <w:numFmt w:val="lowerLetter"/>
+      <w:lvlText w:val="%8."/>
+      <w:lvlJc w:val="left"/>
+      <w:pPr>
+        <w:ind w:left="5760" w:hanging="360"/>
+      </w:pPr>
+    </w:lvl>
+    <w:lvl w:ilvl="8" w:tplc="0409001B" w:tentative="1">
+      <w:start w:val="1"/>
+      <w:numFmt w:val="lowerRoman"/>
+      <w:lvlText w:val="%9."/>
+      <w:lvlJc w:val="right"/>
+      <w:pPr>
+        <w:ind w:left="6480" w:hanging="180"/>
+      </w:pPr>
+    </w:lvl>
+  </w:abstractNum>
+  <w:abstractNum w:abstractNumId="9">
+    <w:nsid w:val="6A0E55F0"/>
+    <w:multiLevelType w:val="hybridMultilevel"/>
+    <w:tmpl w:val="4566D328"/>
+    <w:lvl w:ilvl="0" w:tplc="0409000F">
+      <w:start w:val="1"/>
+      <w:numFmt w:val="decimal"/>
+      <w:lvlText w:val="%1."/>
+      <w:lvlJc w:val="left"/>
+      <w:pPr>
+        <w:ind w:left="720" w:hanging="360"/>
+      </w:pPr>
+      <w:rPr>
+        <w:rFonts w:hint="default"/>
+      </w:rPr>
+    </w:lvl>
+    <w:lvl w:ilvl="1" w:tplc="04090019" w:tentative="1">
+      <w:start w:val="1"/>
+      <w:numFmt w:val="lowerLetter"/>
+      <w:lvlText w:val="%2."/>
+      <w:lvlJc w:val="left"/>
+      <w:pPr>
+        <w:ind w:left="1440" w:hanging="360"/>
+      </w:pPr>
+    </w:lvl>
+    <w:lvl w:ilvl="2" w:tplc="0409001B" w:tentative="1">
+      <w:start w:val="1"/>
+      <w:numFmt w:val="lowerRoman"/>
+      <w:lvlText w:val="%3."/>
+      <w:lvlJc w:val="right"/>
+      <w:pPr>
+        <w:ind w:left="2160" w:hanging="180"/>
+      </w:pPr>
+    </w:lvl>
+    <w:lvl w:ilvl="3" w:tplc="0409000F" w:tentative="1">
+      <w:start w:val="1"/>
+      <w:numFmt w:val="decimal"/>
+      <w:lvlText w:val="%4."/>
+      <w:lvlJc w:val="left"/>
+      <w:pPr>
+        <w:ind w:left="2880" w:hanging="360"/>
+      </w:pPr>
+    </w:lvl>
+    <w:lvl w:ilvl="4" w:tplc="04090019" w:tentative="1">
+      <w:start w:val="1"/>
+      <w:numFmt w:val="lowerLetter"/>
+      <w:lvlText w:val="%5."/>
+      <w:lvlJc w:val="left"/>
+      <w:pPr>
+        <w:ind w:left="3600" w:hanging="360"/>
+      </w:pPr>
+    </w:lvl>
+    <w:lvl w:ilvl="5" w:tplc="0409001B" w:tentative="1">
+      <w:start w:val="1"/>
+      <w:numFmt w:val="lowerRoman"/>
+      <w:lvlText w:val="%6."/>
+      <w:lvlJc w:val="right"/>
+      <w:pPr>
+        <w:ind w:left="4320" w:hanging="180"/>
+      </w:pPr>
+    </w:lvl>
+    <w:lvl w:ilvl="6" w:tplc="0409000F" w:tentative="1">
+      <w:start w:val="1"/>
+      <w:numFmt w:val="decimal"/>
+      <w:lvlText w:val="%7."/>
+      <w:lvlJc w:val="left"/>
+      <w:pPr>
+        <w:ind w:left="5040" w:hanging="360"/>
+      </w:pPr>
+    </w:lvl>
+    <w:lvl w:ilvl="7" w:tplc="04090019" w:tentative="1">
+      <w:start w:val="1"/>
+      <w:numFmt w:val="lowerLetter"/>
+      <w:lvlText w:val="%8."/>
+      <w:lvlJc w:val="left"/>
+      <w:pPr>
+        <w:ind w:left="5760" w:hanging="360"/>
+      </w:pPr>
+    </w:lvl>
+    <w:lvl w:ilvl="8" w:tplc="0409001B" w:tentative="1">
+      <w:start w:val="1"/>
+      <w:numFmt w:val="lowerRoman"/>
+      <w:lvlText w:val="%9."/>
+      <w:lvlJc w:val="right"/>
+      <w:pPr>
+        <w:ind w:left="6480" w:hanging="180"/>
+      </w:pPr>
+    </w:lvl>
+  </w:abstractNum>
+  <w:abstractNum w:abstractNumId="10">
+    <w:nsid w:val="745652E9"/>
+    <w:multiLevelType w:val="hybridMultilevel"/>
+    <w:tmpl w:val="5EE4EF1E"/>
+    <w:lvl w:ilvl="0" w:tplc="0409000F">
+      <w:start w:val="1"/>
+      <w:numFmt w:val="decimal"/>
+      <w:lvlText w:val="%1."/>
+      <w:lvlJc w:val="left"/>
+      <w:pPr>
+        <w:ind w:left="720" w:hanging="360"/>
+      </w:pPr>
+      <w:rPr>
+        <w:rFonts w:hint="default"/>
+      </w:rPr>
+    </w:lvl>
+    <w:lvl w:ilvl="1" w:tplc="04090019" w:tentative="1">
+      <w:start w:val="1"/>
+      <w:numFmt w:val="lowerLetter"/>
+      <w:lvlText w:val="%2."/>
+      <w:lvlJc w:val="left"/>
+      <w:pPr>
+        <w:ind w:left="1440" w:hanging="360"/>
+      </w:pPr>
+    </w:lvl>
+    <w:lvl w:ilvl="2" w:tplc="0409001B" w:tentative="1">
+      <w:start w:val="1"/>
+      <w:numFmt w:val="lowerRoman"/>
+      <w:lvlText w:val="%3."/>
+      <w:lvlJc w:val="right"/>
+      <w:pPr>
+        <w:ind w:left="2160" w:hanging="180"/>
+      </w:pPr>
+    </w:lvl>
+    <w:lvl w:ilvl="3" w:tplc="0409000F" w:tentative="1">
+      <w:start w:val="1"/>
+      <w:numFmt w:val="decimal"/>
+      <w:lvlText w:val="%4."/>
+      <w:lvlJc w:val="left"/>
+      <w:pPr>
+        <w:ind w:left="2880" w:hanging="360"/>
+      </w:pPr>
+    </w:lvl>
+    <w:lvl w:ilvl="4" w:tplc="04090019" w:tentative="1">
+      <w:start w:val="1"/>
+      <w:numFmt w:val="lowerLetter"/>
+      <w:lvlText w:val="%5."/>
+      <w:lvlJc w:val="left"/>
+      <w:pPr>
+        <w:ind w:left="3600" w:hanging="360"/>
+      </w:pPr>
+    </w:lvl>
+    <w:lvl w:ilvl="5" w:tplc="0409001B" w:tentative="1">
+      <w:start w:val="1"/>
+      <w:numFmt w:val="lowerRoman"/>
+      <w:lvlText w:val="%6."/>
+      <w:lvlJc w:val="right"/>
+      <w:pPr>
+        <w:ind w:left="4320" w:hanging="180"/>
+      </w:pPr>
+    </w:lvl>
+    <w:lvl w:ilvl="6" w:tplc="0409000F" w:tentative="1">
+      <w:start w:val="1"/>
+      <w:numFmt w:val="decimal"/>
+      <w:lvlText w:val="%7."/>
+      <w:lvlJc w:val="left"/>
+      <w:pPr>
+        <w:ind w:left="5040" w:hanging="360"/>
+      </w:pPr>
+    </w:lvl>
+    <w:lvl w:ilvl="7" w:tplc="04090019" w:tentative="1">
+      <w:start w:val="1"/>
+      <w:numFmt w:val="lowerLetter"/>
+      <w:lvlText w:val="%8."/>
+      <w:lvlJc w:val="left"/>
+      <w:pPr>
+        <w:ind w:left="5760" w:hanging="360"/>
+      </w:pPr>
+    </w:lvl>
+    <w:lvl w:ilvl="8" w:tplc="0409001B" w:tentative="1">
+      <w:start w:val="1"/>
+      <w:numFmt w:val="lowerRoman"/>
+      <w:lvlText w:val="%9."/>
+      <w:lvlJc w:val="right"/>
+      <w:pPr>
+        <w:ind w:left="6480" w:hanging="180"/>
+      </w:pPr>
+    </w:lvl>
+  </w:abstractNum>
+  <w:abstractNum w:abstractNumId="11">
+    <w:nsid w:val="747A4E41"/>
+    <w:multiLevelType w:val="hybridMultilevel"/>
+    <w:tmpl w:val="15B055B2"/>
+    <w:lvl w:ilvl="0" w:tplc="0409000F">
+      <w:start w:val="1"/>
+      <w:numFmt w:val="decimal"/>
+      <w:lvlText w:val="%1."/>
+      <w:lvlJc w:val="left"/>
+      <w:pPr>
+        <w:ind w:left="720" w:hanging="360"/>
+      </w:pPr>
+      <w:rPr>
+        <w:rFonts w:hint="default"/>
+      </w:rPr>
+    </w:lvl>
+    <w:lvl w:ilvl="1" w:tplc="04090019" w:tentative="1">
+      <w:start w:val="1"/>
+      <w:numFmt w:val="lowerLetter"/>
+      <w:lvlText w:val="%2."/>
+      <w:lvlJc w:val="left"/>
+      <w:pPr>
+        <w:ind w:left="1440" w:hanging="360"/>
+      </w:pPr>
+    </w:lvl>
+    <w:lvl w:ilvl="2" w:tplc="0409001B" w:tentative="1">
+      <w:start w:val="1"/>
+      <w:numFmt w:val="lowerRoman"/>
+      <w:lvlText w:val="%3."/>
+      <w:lvlJc w:val="right"/>
+      <w:pPr>
+        <w:ind w:left="2160" w:hanging="180"/>
+      </w:pPr>
+    </w:lvl>
+    <w:lvl w:ilvl="3" w:tplc="0409000F" w:tentative="1">
+      <w:start w:val="1"/>
+      <w:numFmt w:val="decimal"/>
+      <w:lvlText w:val="%4."/>
+      <w:lvlJc w:val="left"/>
+      <w:pPr>
+        <w:ind w:left="2880" w:hanging="360"/>
+      </w:pPr>
+    </w:lvl>
+    <w:lvl w:ilvl="4" w:tplc="04090019" w:tentative="1">
+      <w:start w:val="1"/>
+      <w:numFmt w:val="lowerLetter"/>
+      <w:lvlText w:val="%5."/>
+      <w:lvlJc w:val="left"/>
+      <w:pPr>
+        <w:ind w:left="3600" w:hanging="360"/>
+      </w:pPr>
+    </w:lvl>
+    <w:lvl w:ilvl="5" w:tplc="0409001B" w:tentative="1">
+      <w:start w:val="1"/>
+      <w:numFmt w:val="lowerRoman"/>
+      <w:lvlText w:val="%6."/>
+      <w:lvlJc w:val="right"/>
+      <w:pPr>
+        <w:ind w:left="4320" w:hanging="180"/>
+      </w:pPr>
+    </w:lvl>
+    <w:lvl w:ilvl="6" w:tplc="0409000F" w:tentative="1">
+      <w:start w:val="1"/>
+      <w:numFmt w:val="decimal"/>
+      <w:lvlText w:val="%7."/>
+      <w:lvlJc w:val="left"/>
+      <w:pPr>
+        <w:ind w:left="5040" w:hanging="360"/>
+      </w:pPr>
+    </w:lvl>
+    <w:lvl w:ilvl="7" w:tplc="04090019" w:tentative="1">
+      <w:start w:val="1"/>
+      <w:numFmt w:val="lowerLetter"/>
+      <w:lvlText w:val="%8."/>
+      <w:lvlJc w:val="left"/>
+      <w:pPr>
+        <w:ind w:left="5760" w:hanging="360"/>
+      </w:pPr>
+    </w:lvl>
+    <w:lvl w:ilvl="8" w:tplc="0409001B" w:tentative="1">
+      <w:start w:val="1"/>
+      <w:numFmt w:val="lowerRoman"/>
+      <w:lvlText w:val="%9."/>
+      <w:lvlJc w:val="right"/>
+      <w:pPr>
+        <w:ind w:left="6480" w:hanging="180"/>
+      </w:pPr>
+    </w:lvl>
+  </w:abstractNum>
+  <w:num w:numId="1">
+    <w:abstractNumId w:val="0"/>
+  </w:num>
+  <w:num w:numId="2">
+    <w:abstractNumId w:val="9"/>
+  </w:num>
+  <w:num w:numId="3">
+    <w:abstractNumId w:val="10"/>
+  </w:num>
+  <w:num w:numId="4">
+    <w:abstractNumId w:val="8"/>
+  </w:num>
+  <w:num w:numId="5">
+    <w:abstractNumId w:val="3"/>
+  </w:num>
+  <w:num w:numId="6">
+    <w:abstractNumId w:val="4"/>
+  </w:num>
+  <w:num w:numId="7">
+    <w:abstractNumId w:val="11"/>
+  </w:num>
+  <w:num w:numId="8">
+    <w:abstractNumId w:val="7"/>
+  </w:num>
+  <w:num w:numId="9">
+    <w:abstractNumId w:val="1"/>
+  </w:num>
+  <w:num w:numId="10">
+    <w:abstractNumId w:val="6"/>
+  </w:num>
+  <w:num w:numId="11">
+    <w:abstractNumId w:val="2"/>
+  </w:num>
+  <w:num w:numId="12">
+    <w:abstractNumId w:val="5"/>
+  </w:num>
+</w:numbering>
 </file>
 
 <file path=word/styles.xml><?xml version="1.0" encoding="utf-8"?>
@@ -1273,6 +4085,17 @@
     <w:uiPriority w:val="99"/>
     <w:semiHidden/>
     <w:unhideWhenUsed/>
+  </w:style>
+  <w:style w:type="paragraph" w:styleId="ListParagraph">
+    <w:name w:val="List Paragraph"/>
+    <w:basedOn w:val="Normal"/>
+    <w:uiPriority w:val="34"/>
+    <w:qFormat/>
+    <w:rsid w:val="00A4502B"/>
+    <w:pPr>
+      <w:ind w:left="720"/>
+      <w:contextualSpacing/>
+    </w:pPr>
   </w:style>
 </w:styles>
 </file>

</xml_diff>

<commit_message>
added info in About the Project.docx
</commit_message>
<xml_diff>
--- a/note/About the Project.docx
+++ b/note/About the Project.docx
@@ -31,15 +31,28 @@
         <w:rPr>
           <w:lang w:val="en-IN"/>
         </w:rPr>
-        <w:t>Credit Suisse is a Private Banking.</w:t>
-      </w:r>
-    </w:p>
-    <w:p>
-      <w:pPr>
-        <w:rPr>
-          <w:lang w:val="en-IN"/>
-        </w:rPr>
-      </w:pPr>
+        <w:t xml:space="preserve">Credit Suisse is </w:t>
+      </w:r>
+      <w:proofErr w:type="gramStart"/>
+      <w:r>
+        <w:rPr>
+          <w:lang w:val="en-IN"/>
+        </w:rPr>
+        <w:t>a Private</w:t>
+      </w:r>
+      <w:proofErr w:type="gramEnd"/>
+      <w:r>
+        <w:rPr>
+          <w:lang w:val="en-IN"/>
+        </w:rPr>
+        <w:t xml:space="preserve"> Banking.</w:t>
+      </w:r>
+      <w:r>
+        <w:rPr>
+          <w:lang w:val="en-IN"/>
+        </w:rPr>
+        <w:t xml:space="preserve"> </w:t>
+      </w:r>
       <w:r>
         <w:rPr>
           <w:lang w:val="en-IN"/>
@@ -59,13 +72,12 @@
         </w:rPr>
         <w:t xml:space="preserve">But in case of investment bank the amt of loan is so large that the organisation taking loan might not be having physical asset (collateral) matching to it loan amount. So instead of going via asset as collateral, they go via market value. </w:t>
       </w:r>
-    </w:p>
-    <w:p>
-      <w:pPr>
-        <w:rPr>
-          <w:lang w:val="en-IN"/>
-        </w:rPr>
-      </w:pPr>
+      <w:r>
+        <w:rPr>
+          <w:lang w:val="en-IN"/>
+        </w:rPr>
+        <w:br/>
+      </w:r>
       <w:r>
         <w:rPr>
           <w:lang w:val="en-IN"/>
@@ -98,37 +110,54 @@
         </w:rPr>
         <w:t>The event is captured by “Event360” and data is persisted to RER Table.</w:t>
       </w:r>
-    </w:p>
-    <w:p>
-      <w:pPr>
-        <w:rPr>
-          <w:lang w:val="en-IN"/>
-        </w:rPr>
-      </w:pPr>
+      <w:r>
+        <w:rPr>
+          <w:lang w:val="en-IN"/>
+        </w:rPr>
+        <w:br/>
+      </w:r>
       <w:r>
         <w:rPr>
           <w:lang w:val="en-IN"/>
         </w:rPr>
         <w:t xml:space="preserve">After capturing the Event </w:t>
       </w:r>
-      <w:r>
-        <w:rPr>
-          <w:lang w:val="en-IN"/>
-        </w:rPr>
-        <w:t xml:space="preserve">dRisk comes into picture. </w:t>
-      </w:r>
-    </w:p>
-    <w:p>
-      <w:pPr>
-        <w:rPr>
-          <w:lang w:val="en-IN"/>
-        </w:rPr>
-      </w:pPr>
-      <w:r>
-        <w:rPr>
-          <w:lang w:val="en-IN"/>
-        </w:rPr>
-        <w:t xml:space="preserve">dRisk is a dashboard application, that is used by internal organisation people in case risk(event) is generated. If Risk is generated then, Relationship Manager contacts the customer asking them in how many days this risk can be mitigated. If </w:t>
+      <w:proofErr w:type="spellStart"/>
+      <w:r>
+        <w:rPr>
+          <w:lang w:val="en-IN"/>
+        </w:rPr>
+        <w:t>dRisk</w:t>
+      </w:r>
+      <w:proofErr w:type="spellEnd"/>
+      <w:r>
+        <w:rPr>
+          <w:lang w:val="en-IN"/>
+        </w:rPr>
+        <w:t xml:space="preserve"> comes into picture. </w:t>
+      </w:r>
+    </w:p>
+    <w:p>
+      <w:pPr>
+        <w:rPr>
+          <w:lang w:val="en-IN"/>
+        </w:rPr>
+      </w:pPr>
+      <w:proofErr w:type="spellStart"/>
+      <w:proofErr w:type="gramStart"/>
+      <w:r>
+        <w:rPr>
+          <w:lang w:val="en-IN"/>
+        </w:rPr>
+        <w:t>dRisk</w:t>
+      </w:r>
+      <w:proofErr w:type="spellEnd"/>
+      <w:proofErr w:type="gramEnd"/>
+      <w:r>
+        <w:rPr>
+          <w:lang w:val="en-IN"/>
+        </w:rPr>
+        <w:t xml:space="preserve"> is a dashboard application, that is used by internal organisation people in case risk(event) is generated. If Risk is generated then, Relationship Manager contacts the customer asking them in how many days this risk can be mitigated. If </w:t>
       </w:r>
       <w:r>
         <w:rPr>
@@ -247,13 +276,27 @@
         <w:rPr>
           <w:lang w:val="en-IN"/>
         </w:rPr>
-        <w:t>Suppose a customer comes to bank to acquire a loan and is eligible for 0.4LTV</w:t>
-      </w:r>
-      <w:r>
-        <w:rPr>
-          <w:lang w:val="en-IN"/>
-        </w:rPr>
-        <w:t>(Loan To Value)</w:t>
+        <w:t xml:space="preserve">Suppose a customer comes to bank to acquire a loan and is eligible for </w:t>
+      </w:r>
+      <w:proofErr w:type="gramStart"/>
+      <w:r>
+        <w:rPr>
+          <w:lang w:val="en-IN"/>
+        </w:rPr>
+        <w:t>0.4LTV</w:t>
+      </w:r>
+      <w:r>
+        <w:rPr>
+          <w:lang w:val="en-IN"/>
+        </w:rPr>
+        <w:t>(</w:t>
+      </w:r>
+      <w:proofErr w:type="gramEnd"/>
+      <w:r>
+        <w:rPr>
+          <w:lang w:val="en-IN"/>
+        </w:rPr>
+        <w:t>Loan To Value)</w:t>
       </w:r>
       <w:r>
         <w:rPr>
@@ -272,6 +315,12 @@
         <w:rPr>
           <w:lang w:val="en-IN"/>
         </w:rPr>
+        <w:t xml:space="preserve">Resolution </w:t>
+      </w:r>
+      <w:r>
+        <w:rPr>
+          <w:lang w:val="en-IN"/>
+        </w:rPr>
         <w:t xml:space="preserve">Priority flow </w:t>
       </w:r>
       <w:r>
@@ -298,18 +347,37 @@
         </w:rPr>
         <w:t xml:space="preserve">Event Rectified) </w:t>
       </w:r>
-    </w:p>
-    <w:p>
-      <w:pPr>
-        <w:rPr>
-          <w:lang w:val="en-IN"/>
-        </w:rPr>
-      </w:pPr>
-      <w:r>
-        <w:rPr>
-          <w:lang w:val="en-IN"/>
-        </w:rPr>
-        <w:t>Child Event Status Change Flow</w:t>
+      <w:r>
+        <w:rPr>
+          <w:lang w:val="en-IN"/>
+        </w:rPr>
+        <w:br/>
+        <w:t>(Group Events whose priority are Critical &amp; Low are shown in task list)</w:t>
+      </w:r>
+    </w:p>
+    <w:p>
+      <w:pPr>
+        <w:rPr>
+          <w:lang w:val="en-IN"/>
+        </w:rPr>
+      </w:pPr>
+      <w:r>
+        <w:rPr>
+          <w:lang w:val="en-IN"/>
+        </w:rPr>
+        <w:t>Child Event</w:t>
+      </w:r>
+      <w:r>
+        <w:rPr>
+          <w:lang w:val="en-IN"/>
+        </w:rPr>
+        <w:t xml:space="preserve"> and Group Event</w:t>
+      </w:r>
+      <w:r>
+        <w:rPr>
+          <w:lang w:val="en-IN"/>
+        </w:rPr>
+        <w:t xml:space="preserve"> Status Change Flow</w:t>
       </w:r>
       <w:r>
         <w:rPr>
@@ -329,7 +397,13 @@
         <w:rPr>
           <w:lang w:val="en-IN"/>
         </w:rPr>
-        <w:t>Group Event Status Change Flow</w:t>
+        <w:t xml:space="preserve">Task </w:t>
+      </w:r>
+      <w:r>
+        <w:rPr>
+          <w:lang w:val="en-IN"/>
+        </w:rPr>
+        <w:t>Status Change Flow</w:t>
       </w:r>
       <w:r>
         <w:rPr>
@@ -349,34 +423,168 @@
         <w:rPr>
           <w:lang w:val="en-IN"/>
         </w:rPr>
+        <w:t>RSIN -&gt; Generate Event. In Future will be taken by Event360.</w:t>
+      </w:r>
+    </w:p>
+    <w:p>
+      <w:pPr>
+        <w:rPr>
+          <w:lang w:val="en-IN"/>
+        </w:rPr>
+      </w:pPr>
+      <w:r>
+        <w:rPr>
+          <w:lang w:val="en-IN"/>
+        </w:rPr>
         <w:lastRenderedPageBreak/>
-        <w:t>RSIN -&gt; Generate Event. In Future will be taken by Event360.</w:t>
-      </w:r>
-    </w:p>
-    <w:p>
-      <w:pPr>
-        <w:rPr>
-          <w:lang w:val="en-IN"/>
-        </w:rPr>
-      </w:pPr>
-      <w:r>
-        <w:rPr>
-          <w:lang w:val="en-IN"/>
-        </w:rPr>
-        <w:t>Note:- Events k liye task bante hai...for example agar escalation hota hai toh....same event k liye new task banega.</w:t>
-      </w:r>
-    </w:p>
-    <w:p>
-      <w:pPr>
-        <w:rPr>
-          <w:lang w:val="en-IN"/>
-        </w:rPr>
-      </w:pPr>
-      <w:r>
-        <w:rPr>
-          <w:lang w:val="en-IN"/>
-        </w:rPr>
-        <w:t xml:space="preserve">T1(E1,E2) ---after escalation </w:t>
+        <w:t>Note</w:t>
+      </w:r>
+      <w:proofErr w:type="gramStart"/>
+      <w:r>
+        <w:rPr>
+          <w:lang w:val="en-IN"/>
+        </w:rPr>
+        <w:t>:-</w:t>
+      </w:r>
+      <w:proofErr w:type="gramEnd"/>
+      <w:r>
+        <w:rPr>
+          <w:lang w:val="en-IN"/>
+        </w:rPr>
+        <w:t xml:space="preserve"> Events k </w:t>
+      </w:r>
+      <w:proofErr w:type="spellStart"/>
+      <w:r>
+        <w:rPr>
+          <w:lang w:val="en-IN"/>
+        </w:rPr>
+        <w:t>liye</w:t>
+      </w:r>
+      <w:proofErr w:type="spellEnd"/>
+      <w:r>
+        <w:rPr>
+          <w:lang w:val="en-IN"/>
+        </w:rPr>
+        <w:t xml:space="preserve"> task </w:t>
+      </w:r>
+      <w:proofErr w:type="spellStart"/>
+      <w:r>
+        <w:rPr>
+          <w:lang w:val="en-IN"/>
+        </w:rPr>
+        <w:t>bante</w:t>
+      </w:r>
+      <w:proofErr w:type="spellEnd"/>
+      <w:r>
+        <w:rPr>
+          <w:lang w:val="en-IN"/>
+        </w:rPr>
+        <w:t xml:space="preserve"> </w:t>
+      </w:r>
+      <w:proofErr w:type="spellStart"/>
+      <w:r>
+        <w:rPr>
+          <w:lang w:val="en-IN"/>
+        </w:rPr>
+        <w:t>hai</w:t>
+      </w:r>
+      <w:proofErr w:type="spellEnd"/>
+      <w:r>
+        <w:rPr>
+          <w:lang w:val="en-IN"/>
+        </w:rPr>
+        <w:t xml:space="preserve">...for example agar escalation </w:t>
+      </w:r>
+      <w:proofErr w:type="spellStart"/>
+      <w:r>
+        <w:rPr>
+          <w:lang w:val="en-IN"/>
+        </w:rPr>
+        <w:t>hota</w:t>
+      </w:r>
+      <w:proofErr w:type="spellEnd"/>
+      <w:r>
+        <w:rPr>
+          <w:lang w:val="en-IN"/>
+        </w:rPr>
+        <w:t xml:space="preserve"> </w:t>
+      </w:r>
+      <w:proofErr w:type="spellStart"/>
+      <w:r>
+        <w:rPr>
+          <w:lang w:val="en-IN"/>
+        </w:rPr>
+        <w:t>hai</w:t>
+      </w:r>
+      <w:proofErr w:type="spellEnd"/>
+      <w:r>
+        <w:rPr>
+          <w:lang w:val="en-IN"/>
+        </w:rPr>
+        <w:t xml:space="preserve"> </w:t>
+      </w:r>
+      <w:proofErr w:type="spellStart"/>
+      <w:r>
+        <w:rPr>
+          <w:lang w:val="en-IN"/>
+        </w:rPr>
+        <w:t>toh</w:t>
+      </w:r>
+      <w:proofErr w:type="spellEnd"/>
+      <w:r>
+        <w:rPr>
+          <w:lang w:val="en-IN"/>
+        </w:rPr>
+        <w:t xml:space="preserve">....same event k </w:t>
+      </w:r>
+      <w:proofErr w:type="spellStart"/>
+      <w:r>
+        <w:rPr>
+          <w:lang w:val="en-IN"/>
+        </w:rPr>
+        <w:t>liye</w:t>
+      </w:r>
+      <w:proofErr w:type="spellEnd"/>
+      <w:r>
+        <w:rPr>
+          <w:lang w:val="en-IN"/>
+        </w:rPr>
+        <w:t xml:space="preserve"> new task </w:t>
+      </w:r>
+      <w:proofErr w:type="spellStart"/>
+      <w:r>
+        <w:rPr>
+          <w:lang w:val="en-IN"/>
+        </w:rPr>
+        <w:t>banega</w:t>
+      </w:r>
+      <w:proofErr w:type="spellEnd"/>
+      <w:r>
+        <w:rPr>
+          <w:lang w:val="en-IN"/>
+        </w:rPr>
+        <w:t>.</w:t>
+      </w:r>
+    </w:p>
+    <w:p>
+      <w:pPr>
+        <w:rPr>
+          <w:lang w:val="en-IN"/>
+        </w:rPr>
+      </w:pPr>
+      <w:proofErr w:type="gramStart"/>
+      <w:r>
+        <w:rPr>
+          <w:lang w:val="en-IN"/>
+        </w:rPr>
+        <w:t>T1(</w:t>
+      </w:r>
+      <w:proofErr w:type="gramEnd"/>
+      <w:r>
+        <w:rPr>
+          <w:lang w:val="en-IN"/>
+        </w:rPr>
+        <w:t xml:space="preserve">E1,E2) ---after escalation </w:t>
       </w:r>
       <w:r>
         <w:rPr>
@@ -431,7 +639,21 @@
         <w:rPr>
           <w:lang w:val="en-IN"/>
         </w:rPr>
-        <w:t xml:space="preserve"> dRisk creates resolutions </w:t>
+        <w:t xml:space="preserve"> </w:t>
+      </w:r>
+      <w:proofErr w:type="spellStart"/>
+      <w:r>
+        <w:rPr>
+          <w:lang w:val="en-IN"/>
+        </w:rPr>
+        <w:t>dRisk</w:t>
+      </w:r>
+      <w:proofErr w:type="spellEnd"/>
+      <w:r>
+        <w:rPr>
+          <w:lang w:val="en-IN"/>
+        </w:rPr>
+        <w:t xml:space="preserve"> creates resolutions </w:t>
       </w:r>
       <w:r>
         <w:rPr>
@@ -449,6 +671,105 @@
     <w:p>
       <w:pPr>
         <w:rPr>
+          <w:lang w:val="en-IN"/>
+        </w:rPr>
+      </w:pPr>
+      <w:r>
+        <w:rPr>
+          <w:lang w:val="en-IN"/>
+        </w:rPr>
+        <w:t xml:space="preserve">Task </w:t>
+      </w:r>
+      <w:r>
+        <w:rPr>
+          <w:lang w:val="en-IN"/>
+        </w:rPr>
+        <w:sym w:font="Wingdings" w:char="F0E0"/>
+      </w:r>
+      <w:r>
+        <w:rPr>
+          <w:lang w:val="en-IN"/>
+        </w:rPr>
+        <w:t xml:space="preserve"> </w:t>
+      </w:r>
+      <w:proofErr w:type="spellStart"/>
+      <w:r>
+        <w:rPr>
+          <w:lang w:val="en-IN"/>
+        </w:rPr>
+        <w:t>Flowable</w:t>
+      </w:r>
+      <w:proofErr w:type="spellEnd"/>
+    </w:p>
+    <w:p>
+      <w:pPr>
+        <w:rPr>
+          <w:lang w:val="en-IN"/>
+        </w:rPr>
+      </w:pPr>
+      <w:r>
+        <w:rPr>
+          <w:lang w:val="en-IN"/>
+        </w:rPr>
+        <w:t xml:space="preserve">Resolution Audit/Group Events/ Child Event Resolution/ Group Event Resolution </w:t>
+      </w:r>
+      <w:r>
+        <w:rPr>
+          <w:lang w:val="en-IN"/>
+        </w:rPr>
+        <w:sym w:font="Wingdings" w:char="F0E0"/>
+      </w:r>
+      <w:r>
+        <w:rPr>
+          <w:lang w:val="en-IN"/>
+        </w:rPr>
+        <w:t xml:space="preserve"> RER</w:t>
+      </w:r>
+    </w:p>
+    <w:p>
+      <w:pPr>
+        <w:rPr>
+          <w:lang w:val="en-IN"/>
+        </w:rPr>
+      </w:pPr>
+      <w:proofErr w:type="gramStart"/>
+      <w:r>
+        <w:rPr>
+          <w:lang w:val="en-IN"/>
+        </w:rPr>
+        <w:t xml:space="preserve">Workflow Audit </w:t>
+      </w:r>
+      <w:r>
+        <w:rPr>
+          <w:lang w:val="en-IN"/>
+        </w:rPr>
+        <w:sym w:font="Wingdings" w:char="F0E0"/>
+      </w:r>
+      <w:r>
+        <w:rPr>
+          <w:lang w:val="en-IN"/>
+        </w:rPr>
+        <w:t xml:space="preserve"> </w:t>
+      </w:r>
+      <w:proofErr w:type="spellStart"/>
+      <w:r>
+        <w:rPr>
+          <w:lang w:val="en-IN"/>
+        </w:rPr>
+        <w:t>dRisk</w:t>
+      </w:r>
+      <w:proofErr w:type="spellEnd"/>
+      <w:r>
+        <w:rPr>
+          <w:lang w:val="en-IN"/>
+        </w:rPr>
+        <w:t xml:space="preserve"> DB.</w:t>
+      </w:r>
+      <w:proofErr w:type="gramEnd"/>
+    </w:p>
+    <w:p>
+      <w:pPr>
+        <w:rPr>
           <w:b/>
           <w:lang w:val="en-IN"/>
         </w:rPr>
@@ -483,7 +804,21 @@
         <w:rPr>
           <w:lang w:val="en-IN"/>
         </w:rPr>
-        <w:t xml:space="preserve"> specifically related to AgGrid.</w:t>
+        <w:t xml:space="preserve"> specifically related to </w:t>
+      </w:r>
+      <w:proofErr w:type="spellStart"/>
+      <w:r>
+        <w:rPr>
+          <w:lang w:val="en-IN"/>
+        </w:rPr>
+        <w:t>AgGrid</w:t>
+      </w:r>
+      <w:proofErr w:type="spellEnd"/>
+      <w:r>
+        <w:rPr>
+          <w:lang w:val="en-IN"/>
+        </w:rPr>
+        <w:t>.</w:t>
       </w:r>
     </w:p>
     <w:p>
@@ -763,22 +1098,22 @@
         <w:rPr>
           <w:lang w:val="en-IN"/>
         </w:rPr>
-        <w:t xml:space="preserve"> It process data that it gets from Cache and configurations from DBScript.</w:t>
-      </w:r>
-    </w:p>
-    <w:p>
-      <w:pPr>
-        <w:rPr>
-          <w:lang w:val="en-IN"/>
-        </w:rPr>
-      </w:pPr>
-    </w:p>
-    <w:p>
-      <w:pPr>
-        <w:rPr>
-          <w:lang w:val="en-IN"/>
-        </w:rPr>
-      </w:pPr>
+        <w:t xml:space="preserve"> It process data that it gets from Cache and configurations from </w:t>
+      </w:r>
+      <w:proofErr w:type="spellStart"/>
+      <w:r>
+        <w:rPr>
+          <w:lang w:val="en-IN"/>
+        </w:rPr>
+        <w:t>DBScript</w:t>
+      </w:r>
+      <w:proofErr w:type="spellEnd"/>
+      <w:r>
+        <w:rPr>
+          <w:lang w:val="en-IN"/>
+        </w:rPr>
+        <w:t>.</w:t>
+      </w:r>
     </w:p>
     <w:p>
       <w:pPr>
@@ -912,11 +1247,21 @@
                       <w:lang w:val="en-IN"/>
                     </w:rPr>
                   </w:pPr>
+                  <w:proofErr w:type="spellStart"/>
+                  <w:proofErr w:type="gramStart"/>
                   <w:r>
                     <w:rPr>
                       <w:lang w:val="en-IN"/>
                     </w:rPr>
-                    <w:t>pLTV + Carat</w:t>
+                    <w:t>pLTV</w:t>
+                  </w:r>
+                  <w:proofErr w:type="spellEnd"/>
+                  <w:proofErr w:type="gramEnd"/>
+                  <w:r>
+                    <w:rPr>
+                      <w:lang w:val="en-IN"/>
+                    </w:rPr>
+                    <w:t xml:space="preserve"> + Carat</w:t>
                   </w:r>
                 </w:p>
                 <w:p>
@@ -1228,11 +1573,21 @@
                       <w:lang w:val="en-IN"/>
                     </w:rPr>
                   </w:pPr>
+                  <w:proofErr w:type="spellStart"/>
+                  <w:proofErr w:type="gramStart"/>
                   <w:r>
                     <w:rPr>
                       <w:lang w:val="en-IN"/>
                     </w:rPr>
-                    <w:t>dRisk Application</w:t>
+                    <w:t>dRisk</w:t>
+                  </w:r>
+                  <w:proofErr w:type="spellEnd"/>
+                  <w:proofErr w:type="gramEnd"/>
+                  <w:r>
+                    <w:rPr>
+                      <w:lang w:val="en-IN"/>
+                    </w:rPr>
+                    <w:t xml:space="preserve"> Application</w:t>
                   </w:r>
                 </w:p>
               </w:txbxContent>
@@ -1293,12 +1648,20 @@
           <w:lang w:val="en-IN"/>
         </w:rPr>
       </w:pPr>
+      <w:proofErr w:type="gramStart"/>
       <w:r>
         <w:rPr>
           <w:lang w:val="en-IN"/>
         </w:rPr>
         <w:lastRenderedPageBreak/>
-        <w:t xml:space="preserve">Step 1. </w:t>
+        <w:t>Step 1.</w:t>
+      </w:r>
+      <w:proofErr w:type="gramEnd"/>
+      <w:r>
+        <w:rPr>
+          <w:lang w:val="en-IN"/>
+        </w:rPr>
+        <w:t xml:space="preserve"> </w:t>
       </w:r>
     </w:p>
     <w:p>
@@ -1312,11 +1675,21 @@
           <w:lang w:val="en-IN"/>
         </w:rPr>
       </w:pPr>
-      <w:r>
-        <w:rPr>
-          <w:lang w:val="en-IN"/>
-        </w:rPr>
-        <w:t xml:space="preserve">pLTV and Carat Application performs some operation and generates </w:t>
+      <w:proofErr w:type="spellStart"/>
+      <w:proofErr w:type="gramStart"/>
+      <w:r>
+        <w:rPr>
+          <w:lang w:val="en-IN"/>
+        </w:rPr>
+        <w:t>pLTV</w:t>
+      </w:r>
+      <w:proofErr w:type="spellEnd"/>
+      <w:proofErr w:type="gramEnd"/>
+      <w:r>
+        <w:rPr>
+          <w:lang w:val="en-IN"/>
+        </w:rPr>
+        <w:t xml:space="preserve"> and Carat Application performs some operation and generates </w:t>
       </w:r>
       <w:r>
         <w:rPr>
@@ -1324,6 +1697,7 @@
         </w:rPr>
         <w:t xml:space="preserve"> 2 files (</w:t>
       </w:r>
+      <w:proofErr w:type="spellStart"/>
       <w:r>
         <w:rPr>
           <w:lang w:val="en-IN"/>
@@ -1334,20 +1708,35 @@
         <w:rPr>
           <w:lang w:val="en-IN"/>
         </w:rPr>
-        <w:t xml:space="preserve">.avro </w:t>
-      </w:r>
-      <w:r>
-        <w:rPr>
-          <w:lang w:val="en-IN"/>
-        </w:rPr>
-        <w:t xml:space="preserve"> and Simulation</w:t>
-      </w:r>
-      <w:r>
-        <w:rPr>
-          <w:lang w:val="en-IN"/>
-        </w:rPr>
         <w:t>.avro</w:t>
       </w:r>
+      <w:proofErr w:type="spellEnd"/>
+      <w:r>
+        <w:rPr>
+          <w:lang w:val="en-IN"/>
+        </w:rPr>
+        <w:t xml:space="preserve"> </w:t>
+      </w:r>
+      <w:r>
+        <w:rPr>
+          <w:lang w:val="en-IN"/>
+        </w:rPr>
+        <w:t xml:space="preserve"> and </w:t>
+      </w:r>
+      <w:proofErr w:type="spellStart"/>
+      <w:r>
+        <w:rPr>
+          <w:lang w:val="en-IN"/>
+        </w:rPr>
+        <w:t>Simulation</w:t>
+      </w:r>
+      <w:r>
+        <w:rPr>
+          <w:lang w:val="en-IN"/>
+        </w:rPr>
+        <w:t>.avro</w:t>
+      </w:r>
+      <w:proofErr w:type="spellEnd"/>
       <w:r>
         <w:rPr>
           <w:lang w:val="en-IN"/>
@@ -1409,12 +1798,14 @@
           <w:lang w:val="en-IN"/>
         </w:rPr>
       </w:pPr>
+      <w:proofErr w:type="gramStart"/>
       <w:r>
         <w:rPr>
           <w:lang w:val="en-IN"/>
         </w:rPr>
         <w:t>Step 2.</w:t>
       </w:r>
+      <w:proofErr w:type="gramEnd"/>
     </w:p>
     <w:p>
       <w:pPr>
@@ -1431,7 +1822,35 @@
         <w:rPr>
           <w:lang w:val="en-IN"/>
         </w:rPr>
-        <w:t xml:space="preserve">From dante using a DLS(Delivery Service) we send these 2 files </w:t>
+        <w:t xml:space="preserve">From </w:t>
+      </w:r>
+      <w:proofErr w:type="spellStart"/>
+      <w:r>
+        <w:rPr>
+          <w:lang w:val="en-IN"/>
+        </w:rPr>
+        <w:t>dante</w:t>
+      </w:r>
+      <w:proofErr w:type="spellEnd"/>
+      <w:r>
+        <w:rPr>
+          <w:lang w:val="en-IN"/>
+        </w:rPr>
+        <w:t xml:space="preserve"> using a </w:t>
+      </w:r>
+      <w:proofErr w:type="gramStart"/>
+      <w:r>
+        <w:rPr>
+          <w:lang w:val="en-IN"/>
+        </w:rPr>
+        <w:t>DLS(</w:t>
+      </w:r>
+      <w:proofErr w:type="gramEnd"/>
+      <w:r>
+        <w:rPr>
+          <w:lang w:val="en-IN"/>
+        </w:rPr>
+        <w:t xml:space="preserve">Delivery Service) we send these 2 files </w:t>
       </w:r>
       <w:r>
         <w:rPr>
@@ -1446,11 +1865,19 @@
           <w:lang w:val="en-IN"/>
         </w:rPr>
       </w:pPr>
-      <w:r>
-        <w:rPr>
-          <w:lang w:val="en-IN"/>
-        </w:rPr>
-        <w:t xml:space="preserve">Step 3. </w:t>
+      <w:proofErr w:type="gramStart"/>
+      <w:r>
+        <w:rPr>
+          <w:lang w:val="en-IN"/>
+        </w:rPr>
+        <w:t>Step 3.</w:t>
+      </w:r>
+      <w:proofErr w:type="gramEnd"/>
+      <w:r>
+        <w:rPr>
+          <w:lang w:val="en-IN"/>
+        </w:rPr>
+        <w:t xml:space="preserve"> </w:t>
       </w:r>
     </w:p>
     <w:p>
@@ -1468,7 +1895,21 @@
         <w:rPr>
           <w:lang w:val="en-IN"/>
         </w:rPr>
-        <w:t>Events Data Source listens to S3 bucket for both avro files.</w:t>
+        <w:t xml:space="preserve">Events Data Source listens to S3 bucket for both </w:t>
+      </w:r>
+      <w:proofErr w:type="spellStart"/>
+      <w:r>
+        <w:rPr>
+          <w:lang w:val="en-IN"/>
+        </w:rPr>
+        <w:t>avro</w:t>
+      </w:r>
+      <w:proofErr w:type="spellEnd"/>
+      <w:r>
+        <w:rPr>
+          <w:lang w:val="en-IN"/>
+        </w:rPr>
+        <w:t xml:space="preserve"> files.</w:t>
       </w:r>
     </w:p>
     <w:p>
@@ -1486,26 +1927,56 @@
         <w:rPr>
           <w:lang w:val="en-IN"/>
         </w:rPr>
-        <w:t>Once S3 Bucket has avro files, it sends both the files to Events Data Source.</w:t>
-      </w:r>
-    </w:p>
-    <w:p>
-      <w:pPr>
-        <w:rPr>
-          <w:lang w:val="en-IN"/>
-        </w:rPr>
-      </w:pPr>
+        <w:t xml:space="preserve">Once S3 Bucket has </w:t>
+      </w:r>
+      <w:proofErr w:type="spellStart"/>
+      <w:r>
+        <w:rPr>
+          <w:lang w:val="en-IN"/>
+        </w:rPr>
+        <w:t>avro</w:t>
+      </w:r>
+      <w:proofErr w:type="spellEnd"/>
+      <w:r>
+        <w:rPr>
+          <w:lang w:val="en-IN"/>
+        </w:rPr>
+        <w:t xml:space="preserve"> files, it sends both the files to Events Data Source.</w:t>
+      </w:r>
+    </w:p>
+    <w:p>
+      <w:pPr>
+        <w:rPr>
+          <w:lang w:val="en-IN"/>
+        </w:rPr>
+      </w:pPr>
+      <w:proofErr w:type="gramStart"/>
       <w:r>
         <w:rPr>
           <w:lang w:val="en-IN"/>
         </w:rPr>
         <w:t>Step 4.</w:t>
       </w:r>
-      <w:r>
-        <w:rPr>
-          <w:lang w:val="en-IN"/>
-        </w:rPr>
-        <w:t xml:space="preserve"> (Overview Of Events Data Source)</w:t>
+      <w:proofErr w:type="gramEnd"/>
+      <w:r>
+        <w:rPr>
+          <w:lang w:val="en-IN"/>
+        </w:rPr>
+        <w:t xml:space="preserve"> (Overview </w:t>
+      </w:r>
+      <w:proofErr w:type="gramStart"/>
+      <w:r>
+        <w:rPr>
+          <w:lang w:val="en-IN"/>
+        </w:rPr>
+        <w:t>Of</w:t>
+      </w:r>
+      <w:proofErr w:type="gramEnd"/>
+      <w:r>
+        <w:rPr>
+          <w:lang w:val="en-IN"/>
+        </w:rPr>
+        <w:t xml:space="preserve"> Events Data Source)</w:t>
       </w:r>
     </w:p>
     <w:p>
@@ -1521,11 +1992,19 @@
         </w:rPr>
         <w:t xml:space="preserve">In Events Data Source contents from both </w:t>
       </w:r>
-      <w:r>
-        <w:rPr>
-          <w:lang w:val="en-IN"/>
-        </w:rPr>
-        <w:t>avro files are processed to create Adjustment Data Object</w:t>
+      <w:proofErr w:type="spellStart"/>
+      <w:r>
+        <w:rPr>
+          <w:lang w:val="en-IN"/>
+        </w:rPr>
+        <w:t>avro</w:t>
+      </w:r>
+      <w:proofErr w:type="spellEnd"/>
+      <w:r>
+        <w:rPr>
+          <w:lang w:val="en-IN"/>
+        </w:rPr>
+        <w:t xml:space="preserve"> files are processed to create Adjustment Data Object</w:t>
       </w:r>
       <w:r>
         <w:rPr>
@@ -1540,14 +2019,12 @@
         </w:rPr>
         <w:t>(ADO).</w:t>
       </w:r>
-    </w:p>
-    <w:p>
-      <w:pPr>
-        <w:ind w:left="360"/>
-        <w:rPr>
-          <w:lang w:val="en-IN"/>
-        </w:rPr>
-      </w:pPr>
+      <w:r>
+        <w:rPr>
+          <w:lang w:val="en-IN"/>
+        </w:rPr>
+        <w:br/>
+      </w:r>
       <w:r>
         <w:rPr>
           <w:lang w:val="en-IN"/>
@@ -1580,11 +2057,33 @@
           <w:lang w:val="en-IN"/>
         </w:rPr>
       </w:pPr>
-      <w:r>
-        <w:rPr>
-          <w:lang w:val="en-IN"/>
-        </w:rPr>
-        <w:t>Step 5. (Overview Of Events Engine)</w:t>
+      <w:proofErr w:type="gramStart"/>
+      <w:r>
+        <w:rPr>
+          <w:lang w:val="en-IN"/>
+        </w:rPr>
+        <w:t>Step 5.</w:t>
+      </w:r>
+      <w:proofErr w:type="gramEnd"/>
+      <w:r>
+        <w:rPr>
+          <w:lang w:val="en-IN"/>
+        </w:rPr>
+        <w:t xml:space="preserve"> (Overview </w:t>
+      </w:r>
+      <w:proofErr w:type="gramStart"/>
+      <w:r>
+        <w:rPr>
+          <w:lang w:val="en-IN"/>
+        </w:rPr>
+        <w:t>Of</w:t>
+      </w:r>
+      <w:proofErr w:type="gramEnd"/>
+      <w:r>
+        <w:rPr>
+          <w:lang w:val="en-IN"/>
+        </w:rPr>
+        <w:t xml:space="preserve"> Events Engine)</w:t>
       </w:r>
     </w:p>
     <w:p>
@@ -1602,7 +2101,21 @@
         <w:rPr>
           <w:lang w:val="en-IN"/>
         </w:rPr>
-        <w:t>Calls the parametrized engine.</w:t>
+        <w:t xml:space="preserve">Calls the </w:t>
+      </w:r>
+      <w:proofErr w:type="spellStart"/>
+      <w:r>
+        <w:rPr>
+          <w:lang w:val="en-IN"/>
+        </w:rPr>
+        <w:t>parametrized</w:t>
+      </w:r>
+      <w:proofErr w:type="spellEnd"/>
+      <w:r>
+        <w:rPr>
+          <w:lang w:val="en-IN"/>
+        </w:rPr>
+        <w:t xml:space="preserve"> engine.</w:t>
       </w:r>
     </w:p>
     <w:p>
@@ -1620,7 +2133,21 @@
         <w:rPr>
           <w:lang w:val="en-IN"/>
         </w:rPr>
-        <w:t>So based on inputs of CO, parametrized engine decide which rule to trigger &amp; which rule not to trigger. Basically parameters are given by CO.</w:t>
+        <w:t xml:space="preserve">So based on inputs of CO, </w:t>
+      </w:r>
+      <w:proofErr w:type="spellStart"/>
+      <w:r>
+        <w:rPr>
+          <w:lang w:val="en-IN"/>
+        </w:rPr>
+        <w:t>parametrized</w:t>
+      </w:r>
+      <w:proofErr w:type="spellEnd"/>
+      <w:r>
+        <w:rPr>
+          <w:lang w:val="en-IN"/>
+        </w:rPr>
+        <w:t xml:space="preserve"> engine decide which rule to trigger &amp; which rule not to trigger. Basically parameters are given by CO.</w:t>
       </w:r>
     </w:p>
     <w:p>
@@ -1638,7 +2165,21 @@
         <w:rPr>
           <w:lang w:val="en-IN"/>
         </w:rPr>
-        <w:t>Data from parametrized engine + ADO are sent to I.C.E.</w:t>
+        <w:t xml:space="preserve">Data from </w:t>
+      </w:r>
+      <w:proofErr w:type="spellStart"/>
+      <w:r>
+        <w:rPr>
+          <w:lang w:val="en-IN"/>
+        </w:rPr>
+        <w:t>parametrized</w:t>
+      </w:r>
+      <w:proofErr w:type="spellEnd"/>
+      <w:r>
+        <w:rPr>
+          <w:lang w:val="en-IN"/>
+        </w:rPr>
+        <w:t xml:space="preserve"> engine + ADO are sent to I.C.E.</w:t>
       </w:r>
     </w:p>
     <w:p>
@@ -1656,7 +2197,21 @@
         <w:rPr>
           <w:lang w:val="en-IN"/>
         </w:rPr>
-        <w:t>I.C.E contains total 24 rules (10 implemented) which decides the rule that will be triggered and will have a defined trigger type.</w:t>
+        <w:t xml:space="preserve">I.C.E contains total 24 rules (10 implemented) which </w:t>
+      </w:r>
+      <w:proofErr w:type="gramStart"/>
+      <w:r>
+        <w:rPr>
+          <w:lang w:val="en-IN"/>
+        </w:rPr>
+        <w:t>decides</w:t>
+      </w:r>
+      <w:proofErr w:type="gramEnd"/>
+      <w:r>
+        <w:rPr>
+          <w:lang w:val="en-IN"/>
+        </w:rPr>
+        <w:t xml:space="preserve"> the rule that will be triggered and will have a defined trigger type.</w:t>
       </w:r>
     </w:p>
     <w:p>
@@ -1686,11 +2241,19 @@
           <w:lang w:val="en-IN"/>
         </w:rPr>
       </w:pPr>
-      <w:r>
-        <w:rPr>
-          <w:lang w:val="en-IN"/>
-        </w:rPr>
-        <w:t xml:space="preserve">Step 6. </w:t>
+      <w:proofErr w:type="gramStart"/>
+      <w:r>
+        <w:rPr>
+          <w:lang w:val="en-IN"/>
+        </w:rPr>
+        <w:t>Step 6.</w:t>
+      </w:r>
+      <w:proofErr w:type="gramEnd"/>
+      <w:r>
+        <w:rPr>
+          <w:lang w:val="en-IN"/>
+        </w:rPr>
+        <w:t xml:space="preserve"> </w:t>
       </w:r>
       <w:r>
         <w:rPr>
@@ -1723,7 +2286,21 @@
         <w:rPr>
           <w:lang w:val="en-IN"/>
         </w:rPr>
-        <w:t>Based on data received(ADO + rule triggered) from I.C.E, Events are generated. Some other properties related to events are also created there. For e.g. UBK, creation time, external id, event type, event class sub type, event type, etc.</w:t>
+        <w:t xml:space="preserve">Based on data </w:t>
+      </w:r>
+      <w:proofErr w:type="gramStart"/>
+      <w:r>
+        <w:rPr>
+          <w:lang w:val="en-IN"/>
+        </w:rPr>
+        <w:t>received(</w:t>
+      </w:r>
+      <w:proofErr w:type="gramEnd"/>
+      <w:r>
+        <w:rPr>
+          <w:lang w:val="en-IN"/>
+        </w:rPr>
+        <w:t>ADO + rule triggered) from I.C.E, Events are generated. Some other properties related to events are also created there. For e.g. UBK, creation time, external id, event type, event class sub type, event type, etc.</w:t>
       </w:r>
     </w:p>
     <w:p>
@@ -1756,11 +2333,33 @@
           <w:lang w:val="en-IN"/>
         </w:rPr>
       </w:pPr>
-      <w:r>
-        <w:rPr>
-          <w:lang w:val="en-IN"/>
-        </w:rPr>
-        <w:t>Step 7. (Overview Of Events validation)</w:t>
+      <w:proofErr w:type="gramStart"/>
+      <w:r>
+        <w:rPr>
+          <w:lang w:val="en-IN"/>
+        </w:rPr>
+        <w:t>Step 7.</w:t>
+      </w:r>
+      <w:proofErr w:type="gramEnd"/>
+      <w:r>
+        <w:rPr>
+          <w:lang w:val="en-IN"/>
+        </w:rPr>
+        <w:t xml:space="preserve"> (Overview </w:t>
+      </w:r>
+      <w:proofErr w:type="gramStart"/>
+      <w:r>
+        <w:rPr>
+          <w:lang w:val="en-IN"/>
+        </w:rPr>
+        <w:t>Of</w:t>
+      </w:r>
+      <w:proofErr w:type="gramEnd"/>
+      <w:r>
+        <w:rPr>
+          <w:lang w:val="en-IN"/>
+        </w:rPr>
+        <w:t xml:space="preserve"> Events validation)</w:t>
       </w:r>
       <w:r>
         <w:rPr>
@@ -1814,7 +2413,21 @@
         <w:rPr>
           <w:lang w:val="en-IN"/>
         </w:rPr>
-        <w:t>Based on events that we get from  Events Generation, we categorize the events as New, Updated, &amp; Redeemed.</w:t>
+        <w:t xml:space="preserve">Based on events that we get </w:t>
+      </w:r>
+      <w:proofErr w:type="gramStart"/>
+      <w:r>
+        <w:rPr>
+          <w:lang w:val="en-IN"/>
+        </w:rPr>
+        <w:t>from  Events</w:t>
+      </w:r>
+      <w:proofErr w:type="gramEnd"/>
+      <w:r>
+        <w:rPr>
+          <w:lang w:val="en-IN"/>
+        </w:rPr>
+        <w:t xml:space="preserve"> Generation, we categorize the events as New, Updated, &amp; Redeemed.</w:t>
       </w:r>
     </w:p>
     <w:p>
@@ -1863,19 +2476,47 @@
         <w:rPr>
           <w:lang w:val="en-IN"/>
         </w:rPr>
-        <w:t>, which can be fetched from by dR</w:t>
-      </w:r>
-      <w:r>
-        <w:rPr>
-          <w:lang w:val="en-IN"/>
-        </w:rPr>
-        <w:t>isk Application.</w:t>
-      </w:r>
-      <w:r>
-        <w:rPr>
-          <w:lang w:val="en-IN"/>
-        </w:rPr>
-        <w:t xml:space="preserve"> via Pulsar Queue. </w:t>
+        <w:t xml:space="preserve">, which can be fetched from by </w:t>
+      </w:r>
+      <w:proofErr w:type="spellStart"/>
+      <w:r>
+        <w:rPr>
+          <w:lang w:val="en-IN"/>
+        </w:rPr>
+        <w:t>dR</w:t>
+      </w:r>
+      <w:r>
+        <w:rPr>
+          <w:lang w:val="en-IN"/>
+        </w:rPr>
+        <w:t>isk</w:t>
+      </w:r>
+      <w:proofErr w:type="spellEnd"/>
+      <w:r>
+        <w:rPr>
+          <w:lang w:val="en-IN"/>
+        </w:rPr>
+        <w:t xml:space="preserve"> Application.</w:t>
+      </w:r>
+      <w:r>
+        <w:rPr>
+          <w:lang w:val="en-IN"/>
+        </w:rPr>
+        <w:t xml:space="preserve"> </w:t>
+      </w:r>
+      <w:proofErr w:type="gramStart"/>
+      <w:r>
+        <w:rPr>
+          <w:lang w:val="en-IN"/>
+        </w:rPr>
+        <w:t>via</w:t>
+      </w:r>
+      <w:proofErr w:type="gramEnd"/>
+      <w:r>
+        <w:rPr>
+          <w:lang w:val="en-IN"/>
+        </w:rPr>
+        <w:t xml:space="preserve"> Pulsar Queue. </w:t>
       </w:r>
     </w:p>
     <w:p>
@@ -2257,11 +2898,172 @@
                       <w:lang w:val="en-IN"/>
                     </w:rPr>
                   </w:pPr>
+                  <w:proofErr w:type="spellStart"/>
+                  <w:proofErr w:type="gramStart"/>
                   <w:r>
                     <w:rPr>
                       <w:lang w:val="en-IN"/>
                     </w:rPr>
                     <w:t>dRisk</w:t>
+                  </w:r>
+                  <w:proofErr w:type="spellEnd"/>
+                  <w:proofErr w:type="gramEnd"/>
+                </w:p>
+              </w:txbxContent>
+            </v:textbox>
+          </v:rect>
+        </w:pict>
+      </w:r>
+    </w:p>
+    <w:p>
+      <w:pPr>
+        <w:rPr>
+          <w:lang w:val="en-IN"/>
+        </w:rPr>
+      </w:pPr>
+    </w:p>
+    <w:p>
+      <w:pPr>
+        <w:pBdr>
+          <w:bottom w:val="single" w:sz="6" w:space="31" w:color="auto"/>
+        </w:pBdr>
+        <w:rPr>
+          <w:lang w:val="en-IN"/>
+        </w:rPr>
+      </w:pPr>
+      <w:r>
+        <w:rPr>
+          <w:lang w:val="en-IN"/>
+        </w:rPr>
+        <w:t>Steps Executed After Step 5</w:t>
+      </w:r>
+    </w:p>
+    <w:p>
+      <w:pPr>
+        <w:pBdr>
+          <w:bottom w:val="single" w:sz="6" w:space="31" w:color="auto"/>
+        </w:pBdr>
+        <w:rPr>
+          <w:lang w:val="en-IN"/>
+        </w:rPr>
+      </w:pPr>
+      <w:r>
+        <w:rPr>
+          <w:lang w:val="en-IN"/>
+        </w:rPr>
+        <w:t>1.  Workflow Contacts are created</w:t>
+      </w:r>
+      <w:r>
+        <w:rPr>
+          <w:lang w:val="en-IN"/>
+        </w:rPr>
+        <w:br/>
+        <w:t xml:space="preserve">2.  </w:t>
+      </w:r>
+      <w:proofErr w:type="gramStart"/>
+      <w:r>
+        <w:rPr>
+          <w:lang w:val="en-IN"/>
+        </w:rPr>
+        <w:t>Creates Child Resolution</w:t>
+      </w:r>
+      <w:r>
+        <w:rPr>
+          <w:lang w:val="en-IN"/>
+        </w:rPr>
+        <w:br/>
+        <w:t>3.</w:t>
+      </w:r>
+      <w:proofErr w:type="gramEnd"/>
+      <w:r>
+        <w:rPr>
+          <w:lang w:val="en-IN"/>
+        </w:rPr>
+        <w:t xml:space="preserve">  </w:t>
+      </w:r>
+      <w:proofErr w:type="gramStart"/>
+      <w:r>
+        <w:rPr>
+          <w:lang w:val="en-IN"/>
+        </w:rPr>
+        <w:t>Creates Group Resolution</w:t>
+      </w:r>
+      <w:r>
+        <w:rPr>
+          <w:lang w:val="en-IN"/>
+        </w:rPr>
+        <w:br/>
+        <w:t>4.</w:t>
+      </w:r>
+      <w:proofErr w:type="gramEnd"/>
+      <w:r>
+        <w:rPr>
+          <w:lang w:val="en-IN"/>
+        </w:rPr>
+        <w:t xml:space="preserve"> </w:t>
+      </w:r>
+      <w:proofErr w:type="gramStart"/>
+      <w:r>
+        <w:rPr>
+          <w:lang w:val="en-IN"/>
+        </w:rPr>
+        <w:t>Creates Group Events</w:t>
+      </w:r>
+      <w:r>
+        <w:rPr>
+          <w:lang w:val="en-IN"/>
+        </w:rPr>
+        <w:br/>
+        <w:t>5.</w:t>
+      </w:r>
+      <w:proofErr w:type="gramEnd"/>
+      <w:r>
+        <w:rPr>
+          <w:lang w:val="en-IN"/>
+        </w:rPr>
+        <w:t xml:space="preserve"> GE, GR &amp; Child Resolutions are saved in RER.</w:t>
+      </w:r>
+      <w:r>
+        <w:rPr>
+          <w:lang w:val="en-IN"/>
+        </w:rPr>
+        <w:br/>
+        <w:t xml:space="preserve">6. Tasks are created. </w:t>
+      </w:r>
+    </w:p>
+    <w:p>
+      <w:pPr>
+        <w:rPr>
+          <w:lang w:val="en-IN"/>
+        </w:rPr>
+      </w:pPr>
+      <w:r>
+        <w:rPr>
+          <w:noProof/>
+        </w:rPr>
+        <w:pict>
+          <v:rect id="_x0000_s1078" style="position:absolute;margin-left:3.5pt;margin-top:154.2pt;width:80.5pt;height:34pt;z-index:251705344">
+            <v:textbox style="mso-next-textbox:#_x0000_s1078">
+              <w:txbxContent>
+                <w:p>
+                  <w:pPr>
+                    <w:rPr>
+                      <w:lang w:val="en-IN"/>
+                    </w:rPr>
+                  </w:pPr>
+                  <w:proofErr w:type="gramStart"/>
+                  <w:r>
+                    <w:rPr>
+                      <w:lang w:val="en-IN"/>
+                    </w:rPr>
+                    <w:t>Lifecycle(</w:t>
+                  </w:r>
+                  <w:proofErr w:type="gramEnd"/>
+                  <w:r>
+                    <w:rPr>
+                      <w:lang w:val="en-IN"/>
+                    </w:rPr>
+                    <w:t>LCE)</w:t>
                   </w:r>
                 </w:p>
               </w:txbxContent>
@@ -2269,37 +3071,23 @@
           </v:rect>
         </w:pict>
       </w:r>
-    </w:p>
-    <w:p>
-      <w:pPr>
-        <w:rPr>
-          <w:lang w:val="en-IN"/>
-        </w:rPr>
-      </w:pPr>
-    </w:p>
-    <w:p>
-      <w:pPr>
-        <w:pBdr>
-          <w:bottom w:val="single" w:sz="6" w:space="1" w:color="auto"/>
-        </w:pBdr>
-        <w:rPr>
-          <w:lang w:val="en-IN"/>
-        </w:rPr>
-      </w:pPr>
-    </w:p>
-    <w:p>
-      <w:pPr>
-        <w:rPr>
-          <w:lang w:val="en-IN"/>
-        </w:rPr>
-      </w:pPr>
-      <w:r>
-        <w:rPr>
-          <w:noProof/>
-        </w:rPr>
-        <w:pict>
-          <v:rect id="_x0000_s1078" style="position:absolute;margin-left:3.5pt;margin-top:154.2pt;width:80.5pt;height:34pt;z-index:251705344">
-            <v:textbox>
+      <w:r>
+        <w:rPr>
+          <w:noProof/>
+        </w:rPr>
+        <w:pict>
+          <v:shape id="_x0000_s1077" type="#_x0000_t32" style="position:absolute;margin-left:34.5pt;margin-top:64.7pt;width:0;height:89.5pt;z-index:251704320" o:connectortype="straight">
+            <v:stroke endarrow="block"/>
+          </v:shape>
+        </w:pict>
+      </w:r>
+      <w:r>
+        <w:rPr>
+          <w:noProof/>
+        </w:rPr>
+        <w:pict>
+          <v:rect id="_x0000_s1074" style="position:absolute;margin-left:239.5pt;margin-top:26.2pt;width:95pt;height:29.5pt;z-index:251701248">
+            <v:textbox style="mso-next-textbox:#_x0000_s1074">
               <w:txbxContent>
                 <w:p>
                   <w:pPr>
@@ -2311,7 +3099,7 @@
                     <w:rPr>
                       <w:lang w:val="en-IN"/>
                     </w:rPr>
-                    <w:t>Lifecycle(LCE)</w:t>
+                    <w:t>Approval (ACE)</w:t>
                   </w:r>
                 </w:p>
               </w:txbxContent>
@@ -2324,7 +3112,7 @@
           <w:noProof/>
         </w:rPr>
         <w:pict>
-          <v:shape id="_x0000_s1077" type="#_x0000_t32" style="position:absolute;margin-left:34.5pt;margin-top:64.7pt;width:0;height:89.5pt;z-index:251704320" o:connectortype="straight">
+          <v:shape id="_x0000_s1073" type="#_x0000_t32" style="position:absolute;margin-left:84pt;margin-top:36.7pt;width:155.5pt;height:0;z-index:251700224" o:connectortype="straight">
             <v:stroke endarrow="block"/>
           </v:shape>
         </w:pict>
@@ -2334,7 +3122,114 @@
           <w:noProof/>
         </w:rPr>
         <w:pict>
-          <v:rect id="_x0000_s1076" style="position:absolute;margin-left:193pt;margin-top:154.2pt;width:96pt;height:22.5pt;z-index:251703296">
+          <v:oval id="_x0000_s1072" style="position:absolute;margin-left:-13.5pt;margin-top:11.7pt;width:97.5pt;height:53pt;z-index:251699200">
+            <v:textbox style="mso-next-textbox:#_x0000_s1072">
+              <w:txbxContent>
+                <w:p>
+                  <w:pPr>
+                    <w:rPr>
+                      <w:lang w:val="en-IN"/>
+                    </w:rPr>
+                  </w:pPr>
+                  <w:r>
+                    <w:rPr>
+                      <w:lang w:val="en-IN"/>
+                    </w:rPr>
+                    <w:t>Control Event Types</w:t>
+                  </w:r>
+                </w:p>
+              </w:txbxContent>
+            </v:textbox>
+          </v:oval>
+        </w:pict>
+      </w:r>
+    </w:p>
+    <w:p>
+      <w:pPr>
+        <w:rPr>
+          <w:lang w:val="en-IN"/>
+        </w:rPr>
+      </w:pPr>
+      <w:r>
+        <w:rPr>
+          <w:noProof/>
+        </w:rPr>
+        <w:pict>
+          <v:shape id="_x0000_s1080" type="#_x0000_t32" style="position:absolute;margin-left:79.5pt;margin-top:23.75pt;width:163.5pt;height:54.5pt;z-index:251706368" o:connectortype="straight">
+            <v:stroke endarrow="block"/>
+          </v:shape>
+        </w:pict>
+      </w:r>
+    </w:p>
+    <w:p>
+      <w:pPr>
+        <w:rPr>
+          <w:lang w:val="en-IN"/>
+        </w:rPr>
+      </w:pPr>
+      <w:r>
+        <w:rPr>
+          <w:noProof/>
+        </w:rPr>
+        <w:pict>
+          <v:shape id="_x0000_s1075" type="#_x0000_t32" style="position:absolute;margin-left:47.5pt;margin-top:13.8pt;width:109pt;height:76.35pt;z-index:251702272" o:connectortype="straight">
+            <v:stroke endarrow="block"/>
+          </v:shape>
+        </w:pict>
+      </w:r>
+    </w:p>
+    <w:p>
+      <w:pPr>
+        <w:rPr>
+          <w:lang w:val="en-IN"/>
+        </w:rPr>
+      </w:pPr>
+      <w:r>
+        <w:rPr>
+          <w:noProof/>
+        </w:rPr>
+        <w:pict>
+          <v:rect id="_x0000_s1081" style="position:absolute;margin-left:243pt;margin-top:23.85pt;width:102pt;height:30pt;z-index:251707392">
+            <v:textbox>
+              <w:txbxContent>
+                <w:p>
+                  <w:pPr>
+                    <w:rPr>
+                      <w:lang w:val="en-IN"/>
+                    </w:rPr>
+                  </w:pPr>
+                  <w:r>
+                    <w:rPr>
+                      <w:lang w:val="en-IN"/>
+                    </w:rPr>
+                    <w:t>Maturity (MCE)</w:t>
+                  </w:r>
+                </w:p>
+              </w:txbxContent>
+            </v:textbox>
+          </v:rect>
+        </w:pict>
+      </w:r>
+    </w:p>
+    <w:p>
+      <w:pPr>
+        <w:rPr>
+          <w:lang w:val="en-IN"/>
+        </w:rPr>
+      </w:pPr>
+    </w:p>
+    <w:p>
+      <w:pPr>
+        <w:rPr>
+          <w:lang w:val="en-IN"/>
+        </w:rPr>
+      </w:pPr>
+      <w:r>
+        <w:rPr>
+          <w:noProof/>
+        </w:rPr>
+        <w:pict>
+          <v:rect id="_x0000_s1076" style="position:absolute;margin-left:147pt;margin-top:13.8pt;width:96pt;height:22.5pt;z-index:251703296">
             <v:textbox>
               <w:txbxContent>
                 <w:p>
@@ -2355,12 +3250,445 @@
           </v:rect>
         </w:pict>
       </w:r>
-      <w:r>
-        <w:rPr>
-          <w:noProof/>
-        </w:rPr>
-        <w:pict>
-          <v:shape id="_x0000_s1075" type="#_x0000_t32" style="position:absolute;margin-left:70.5pt;margin-top:55.7pt;width:126pt;height:98.5pt;z-index:251702272" o:connectortype="straight">
+    </w:p>
+    <w:p>
+      <w:pPr>
+        <w:rPr>
+          <w:lang w:val="en-IN"/>
+        </w:rPr>
+      </w:pPr>
+      <w:r>
+        <w:rPr>
+          <w:lang w:val="en-IN"/>
+        </w:rPr>
+        <w:lastRenderedPageBreak/>
+        <w:t>A</w:t>
+      </w:r>
+      <w:r>
+        <w:rPr>
+          <w:lang w:val="en-IN"/>
+        </w:rPr>
+        <w:t>.</w:t>
+      </w:r>
+      <w:r>
+        <w:rPr>
+          <w:lang w:val="en-IN"/>
+        </w:rPr>
+        <w:t>C</w:t>
+      </w:r>
+      <w:r>
+        <w:rPr>
+          <w:lang w:val="en-IN"/>
+        </w:rPr>
+        <w:t>.</w:t>
+      </w:r>
+      <w:r>
+        <w:rPr>
+          <w:lang w:val="en-IN"/>
+        </w:rPr>
+        <w:t xml:space="preserve">E </w:t>
+      </w:r>
+    </w:p>
+    <w:p>
+      <w:pPr>
+        <w:pStyle w:val="ListParagraph"/>
+        <w:numPr>
+          <w:ilvl w:val="0"/>
+          <w:numId w:val="9"/>
+        </w:numPr>
+        <w:rPr>
+          <w:lang w:val="en-IN"/>
+        </w:rPr>
+      </w:pPr>
+      <w:r>
+        <w:rPr>
+          <w:lang w:val="en-IN"/>
+        </w:rPr>
+        <w:t>Any mismatch in operational &amp; simulation file</w:t>
+      </w:r>
+      <w:r>
+        <w:rPr>
+          <w:lang w:val="en-IN"/>
+        </w:rPr>
+        <w:t xml:space="preserve"> results in generation of ACE</w:t>
+      </w:r>
+    </w:p>
+    <w:p>
+      <w:pPr>
+        <w:pStyle w:val="ListParagraph"/>
+        <w:numPr>
+          <w:ilvl w:val="0"/>
+          <w:numId w:val="9"/>
+        </w:numPr>
+        <w:rPr>
+          <w:lang w:val="en-IN"/>
+        </w:rPr>
+      </w:pPr>
+      <w:r>
+        <w:rPr>
+          <w:lang w:val="en-IN"/>
+        </w:rPr>
+        <w:t xml:space="preserve">If trigger type is </w:t>
+      </w:r>
+      <w:proofErr w:type="spellStart"/>
+      <w:r>
+        <w:rPr>
+          <w:lang w:val="en-IN"/>
+        </w:rPr>
+        <w:t>Extramile</w:t>
+      </w:r>
+      <w:proofErr w:type="spellEnd"/>
+      <w:r>
+        <w:rPr>
+          <w:lang w:val="en-IN"/>
+        </w:rPr>
+        <w:t xml:space="preserve"> positive it results in generation of ACE.</w:t>
+      </w:r>
+    </w:p>
+    <w:p>
+      <w:pPr>
+        <w:rPr>
+          <w:lang w:val="en-IN"/>
+        </w:rPr>
+      </w:pPr>
+    </w:p>
+    <w:p>
+      <w:pPr>
+        <w:rPr>
+          <w:lang w:val="en-IN"/>
+        </w:rPr>
+      </w:pPr>
+      <w:r>
+        <w:rPr>
+          <w:lang w:val="en-IN"/>
+        </w:rPr>
+        <w:t>Q.C.E</w:t>
+      </w:r>
+    </w:p>
+    <w:p>
+      <w:pPr>
+        <w:rPr>
+          <w:lang w:val="en-IN"/>
+        </w:rPr>
+      </w:pPr>
+      <w:r>
+        <w:rPr>
+          <w:lang w:val="en-IN"/>
+        </w:rPr>
+        <w:t>If trigger type is:</w:t>
+      </w:r>
+    </w:p>
+    <w:p>
+      <w:pPr>
+        <w:pStyle w:val="ListParagraph"/>
+        <w:numPr>
+          <w:ilvl w:val="0"/>
+          <w:numId w:val="11"/>
+        </w:numPr>
+        <w:rPr>
+          <w:lang w:val="en-IN"/>
+        </w:rPr>
+      </w:pPr>
+      <w:r>
+        <w:rPr>
+          <w:lang w:val="en-IN"/>
+        </w:rPr>
+        <w:t xml:space="preserve">Non Standard </w:t>
+      </w:r>
+      <w:r>
+        <w:rPr>
+          <w:lang w:val="en-IN"/>
+        </w:rPr>
+        <w:t xml:space="preserve">Lombard </w:t>
+      </w:r>
+      <w:r>
+        <w:rPr>
+          <w:lang w:val="en-IN"/>
+        </w:rPr>
+        <w:t>Flag</w:t>
+      </w:r>
+      <w:r>
+        <w:rPr>
+          <w:lang w:val="en-IN"/>
+        </w:rPr>
+        <w:t>.</w:t>
+      </w:r>
+    </w:p>
+    <w:p>
+      <w:pPr>
+        <w:pStyle w:val="ListParagraph"/>
+        <w:numPr>
+          <w:ilvl w:val="0"/>
+          <w:numId w:val="11"/>
+        </w:numPr>
+        <w:rPr>
+          <w:lang w:val="en-IN"/>
+        </w:rPr>
+      </w:pPr>
+      <w:r>
+        <w:rPr>
+          <w:lang w:val="en-IN"/>
+        </w:rPr>
+        <w:t xml:space="preserve">Current fixed LTV less than current </w:t>
+      </w:r>
+      <w:proofErr w:type="spellStart"/>
+      <w:r>
+        <w:rPr>
+          <w:lang w:val="en-IN"/>
+        </w:rPr>
+        <w:t>padLTV</w:t>
+      </w:r>
+      <w:proofErr w:type="spellEnd"/>
+      <w:r>
+        <w:rPr>
+          <w:lang w:val="en-IN"/>
+        </w:rPr>
+        <w:t>.</w:t>
+      </w:r>
+    </w:p>
+    <w:p>
+      <w:pPr>
+        <w:pStyle w:val="ListParagraph"/>
+        <w:numPr>
+          <w:ilvl w:val="0"/>
+          <w:numId w:val="11"/>
+        </w:numPr>
+        <w:rPr>
+          <w:lang w:val="en-IN"/>
+        </w:rPr>
+      </w:pPr>
+      <w:r>
+        <w:rPr>
+          <w:lang w:val="en-IN"/>
+        </w:rPr>
+        <w:t xml:space="preserve">Current </w:t>
+      </w:r>
+      <w:proofErr w:type="spellStart"/>
+      <w:r>
+        <w:rPr>
+          <w:lang w:val="en-IN"/>
+        </w:rPr>
+        <w:t>hardLTV</w:t>
+      </w:r>
+      <w:proofErr w:type="spellEnd"/>
+      <w:r>
+        <w:rPr>
+          <w:lang w:val="en-IN"/>
+        </w:rPr>
+        <w:t xml:space="preserve"> less than current </w:t>
+      </w:r>
+      <w:proofErr w:type="spellStart"/>
+      <w:r>
+        <w:rPr>
+          <w:lang w:val="en-IN"/>
+        </w:rPr>
+        <w:t>padLTV</w:t>
+      </w:r>
+      <w:proofErr w:type="spellEnd"/>
+      <w:r>
+        <w:rPr>
+          <w:lang w:val="en-IN"/>
+        </w:rPr>
+        <w:t>.</w:t>
+      </w:r>
+    </w:p>
+    <w:p>
+      <w:pPr>
+        <w:rPr>
+          <w:lang w:val="en-IN"/>
+        </w:rPr>
+      </w:pPr>
+      <w:r>
+        <w:rPr>
+          <w:lang w:val="en-IN"/>
+        </w:rPr>
+        <w:t>L.C.E</w:t>
+      </w:r>
+    </w:p>
+    <w:p>
+      <w:pPr>
+        <w:rPr>
+          <w:lang w:val="en-IN"/>
+        </w:rPr>
+      </w:pPr>
+      <w:r>
+        <w:rPr>
+          <w:lang w:val="en-IN"/>
+        </w:rPr>
+        <w:t xml:space="preserve">If trigger type is: </w:t>
+      </w:r>
+    </w:p>
+    <w:p>
+      <w:pPr>
+        <w:pStyle w:val="ListParagraph"/>
+        <w:numPr>
+          <w:ilvl w:val="0"/>
+          <w:numId w:val="12"/>
+        </w:numPr>
+        <w:rPr>
+          <w:lang w:val="en-IN"/>
+        </w:rPr>
+      </w:pPr>
+      <w:r>
+        <w:rPr>
+          <w:lang w:val="en-IN"/>
+        </w:rPr>
+        <w:t xml:space="preserve">Increase in </w:t>
+      </w:r>
+      <w:proofErr w:type="spellStart"/>
+      <w:r>
+        <w:rPr>
+          <w:lang w:val="en-IN"/>
+        </w:rPr>
+        <w:t>Extramile</w:t>
+      </w:r>
+      <w:proofErr w:type="spellEnd"/>
+      <w:r>
+        <w:rPr>
+          <w:lang w:val="en-IN"/>
+        </w:rPr>
+        <w:t>.</w:t>
+      </w:r>
+    </w:p>
+    <w:p>
+      <w:pPr>
+        <w:pStyle w:val="ListParagraph"/>
+        <w:numPr>
+          <w:ilvl w:val="0"/>
+          <w:numId w:val="12"/>
+        </w:numPr>
+        <w:rPr>
+          <w:lang w:val="en-IN"/>
+        </w:rPr>
+      </w:pPr>
+      <w:r>
+        <w:rPr>
+          <w:lang w:val="en-IN"/>
+        </w:rPr>
+        <w:t>Decrease in Base LTV.</w:t>
+      </w:r>
+    </w:p>
+    <w:p>
+      <w:pPr>
+        <w:pStyle w:val="ListParagraph"/>
+        <w:numPr>
+          <w:ilvl w:val="0"/>
+          <w:numId w:val="12"/>
+        </w:numPr>
+        <w:rPr>
+          <w:lang w:val="en-IN"/>
+        </w:rPr>
+      </w:pPr>
+      <w:r>
+        <w:rPr>
+          <w:lang w:val="en-IN"/>
+        </w:rPr>
+        <w:t>Maturity</w:t>
+      </w:r>
+    </w:p>
+    <w:p>
+      <w:pPr>
+        <w:pStyle w:val="ListParagraph"/>
+        <w:numPr>
+          <w:ilvl w:val="0"/>
+          <w:numId w:val="12"/>
+        </w:numPr>
+        <w:rPr>
+          <w:lang w:val="en-IN"/>
+        </w:rPr>
+      </w:pPr>
+      <w:proofErr w:type="spellStart"/>
+      <w:r>
+        <w:rPr>
+          <w:lang w:val="en-IN"/>
+        </w:rPr>
+        <w:t>Extramile</w:t>
+      </w:r>
+      <w:proofErr w:type="spellEnd"/>
+      <w:r>
+        <w:rPr>
+          <w:lang w:val="en-IN"/>
+        </w:rPr>
+        <w:t xml:space="preserve"> positive pad LTV decrease</w:t>
+      </w:r>
+    </w:p>
+    <w:p>
+      <w:pPr>
+        <w:pStyle w:val="ListParagraph"/>
+        <w:numPr>
+          <w:ilvl w:val="0"/>
+          <w:numId w:val="12"/>
+        </w:numPr>
+        <w:rPr>
+          <w:lang w:val="en-IN"/>
+        </w:rPr>
+      </w:pPr>
+      <w:r>
+        <w:rPr>
+          <w:lang w:val="en-IN"/>
+        </w:rPr>
+        <w:t>Decrease of fixed LTV</w:t>
+      </w:r>
+    </w:p>
+    <w:p>
+      <w:pPr>
+        <w:rPr>
+          <w:lang w:val="en-IN"/>
+        </w:rPr>
+      </w:pPr>
+      <w:r>
+        <w:rPr>
+          <w:lang w:val="en-IN"/>
+        </w:rPr>
+        <w:t>M.C.E</w:t>
+      </w:r>
+    </w:p>
+    <w:p>
+      <w:pPr>
+        <w:rPr>
+          <w:lang w:val="en-IN"/>
+        </w:rPr>
+      </w:pPr>
+      <w:r>
+        <w:rPr>
+          <w:lang w:val="en-IN"/>
+        </w:rPr>
+        <w:t xml:space="preserve">If trigger type is: </w:t>
+      </w:r>
+    </w:p>
+    <w:p>
+      <w:pPr>
+        <w:pStyle w:val="ListParagraph"/>
+        <w:numPr>
+          <w:ilvl w:val="0"/>
+          <w:numId w:val="13"/>
+        </w:numPr>
+        <w:rPr>
+          <w:lang w:val="en-IN"/>
+        </w:rPr>
+      </w:pPr>
+      <w:r>
+        <w:rPr>
+          <w:lang w:val="en-IN"/>
+        </w:rPr>
+        <w:t>Explicit Adjustment Expiry</w:t>
+      </w:r>
+    </w:p>
+    <w:p>
+      <w:pPr>
+        <w:tabs>
+          <w:tab w:val="left" w:pos="2900"/>
+        </w:tabs>
+        <w:rPr>
+          <w:lang w:val="en-IN"/>
+        </w:rPr>
+      </w:pPr>
+      <w:r>
+        <w:rPr>
+          <w:noProof/>
+        </w:rPr>
+        <w:pict>
+          <v:shape id="_x0000_s1099" type="#_x0000_t32" style="position:absolute;margin-left:224.5pt;margin-top:159.55pt;width:30pt;height:47.5pt;z-index:251723776" o:connectortype="straight">
             <v:stroke endarrow="block"/>
           </v:shape>
         </w:pict>
@@ -2370,7 +3698,37 @@
           <w:noProof/>
         </w:rPr>
         <w:pict>
-          <v:rect id="_x0000_s1074" style="position:absolute;margin-left:239.5pt;margin-top:26.2pt;width:95pt;height:29.5pt;z-index:251701248">
+          <v:shape id="_x0000_s1097" type="#_x0000_t32" style="position:absolute;margin-left:241.5pt;margin-top:150.05pt;width:42.5pt;height:9.5pt;z-index:251721728" o:connectortype="straight">
+            <v:stroke endarrow="block"/>
+          </v:shape>
+        </w:pict>
+      </w:r>
+      <w:r>
+        <w:rPr>
+          <w:noProof/>
+        </w:rPr>
+        <w:pict>
+          <v:shape id="_x0000_s1095" type="#_x0000_t32" style="position:absolute;margin-left:241.5pt;margin-top:122.05pt;width:42.5pt;height:8.5pt;flip:y;z-index:251719680" o:connectortype="straight">
+            <v:stroke endarrow="block"/>
+          </v:shape>
+        </w:pict>
+      </w:r>
+      <w:r>
+        <w:rPr>
+          <w:noProof/>
+        </w:rPr>
+        <w:pict>
+          <v:shape id="_x0000_s1093" type="#_x0000_t32" style="position:absolute;margin-left:241.5pt;margin-top:81.05pt;width:27.5pt;height:41pt;flip:y;z-index:251717632" o:connectortype="straight">
+            <v:stroke endarrow="block"/>
+          </v:shape>
+        </w:pict>
+      </w:r>
+      <w:r>
+        <w:rPr>
+          <w:noProof/>
+        </w:rPr>
+        <w:pict>
+          <v:rect id="_x0000_s1094" style="position:absolute;margin-left:261pt;margin-top:59.05pt;width:128.5pt;height:22pt;z-index:251718656">
             <v:textbox>
               <w:txbxContent>
                 <w:p>
@@ -2383,7 +3741,19 @@
                     <w:rPr>
                       <w:lang w:val="en-IN"/>
                     </w:rPr>
-                    <w:t>Approval (ACE)</w:t>
+                    <w:t>Extra</w:t>
+                  </w:r>
+                  <w:r>
+                    <w:rPr>
+                      <w:lang w:val="en-IN"/>
+                    </w:rPr>
+                    <w:t xml:space="preserve"> M</w:t>
+                  </w:r>
+                  <w:r>
+                    <w:rPr>
+                      <w:lang w:val="en-IN"/>
+                    </w:rPr>
+                    <w:t>ile Negative %</w:t>
                   </w:r>
                 </w:p>
               </w:txbxContent>
@@ -2396,17 +3766,7 @@
           <w:noProof/>
         </w:rPr>
         <w:pict>
-          <v:shape id="_x0000_s1073" type="#_x0000_t32" style="position:absolute;margin-left:84pt;margin-top:36.7pt;width:155.5pt;height:0;z-index:251700224" o:connectortype="straight">
-            <v:stroke endarrow="block"/>
-          </v:shape>
-        </w:pict>
-      </w:r>
-      <w:r>
-        <w:rPr>
-          <w:noProof/>
-        </w:rPr>
-        <w:pict>
-          <v:oval id="_x0000_s1072" style="position:absolute;margin-left:-13.5pt;margin-top:11.7pt;width:97.5pt;height:53pt;z-index:251699200">
+          <v:rect id="_x0000_s1092" style="position:absolute;margin-left:61pt;margin-top:178.05pt;width:75pt;height:43pt;z-index:251716608">
             <v:textbox>
               <w:txbxContent>
                 <w:p>
@@ -2419,7 +3779,151 @@
                     <w:rPr>
                       <w:lang w:val="en-IN"/>
                     </w:rPr>
-                    <w:t>Control Event Types</w:t>
+                    <w:t>Haircut deactivation</w:t>
+                  </w:r>
+                </w:p>
+              </w:txbxContent>
+            </v:textbox>
+          </v:rect>
+        </w:pict>
+      </w:r>
+      <w:r>
+        <w:rPr>
+          <w:noProof/>
+        </w:rPr>
+        <w:pict>
+          <v:shape id="_x0000_s1091" type="#_x0000_t32" style="position:absolute;margin-left:74.5pt;margin-top:142.55pt;width:25pt;height:33pt;z-index:251715584" o:connectortype="straight">
+            <v:stroke endarrow="block"/>
+          </v:shape>
+        </w:pict>
+      </w:r>
+      <w:r>
+        <w:rPr>
+          <w:noProof/>
+        </w:rPr>
+        <w:pict>
+          <v:rect id="_x0000_s1090" style="position:absolute;margin-left:168pt;margin-top:122.05pt;width:73.5pt;height:37.5pt;z-index:251714560">
+            <v:textbox>
+              <w:txbxContent>
+                <w:p>
+                  <w:pPr>
+                    <w:rPr>
+                      <w:lang w:val="en-IN"/>
+                    </w:rPr>
+                  </w:pPr>
+                  <w:r>
+                    <w:rPr>
+                      <w:lang w:val="en-IN"/>
+                    </w:rPr>
+                    <w:t>Floating Point Add on</w:t>
+                  </w:r>
+                </w:p>
+              </w:txbxContent>
+            </v:textbox>
+          </v:rect>
+        </w:pict>
+      </w:r>
+      <w:r>
+        <w:rPr>
+          <w:noProof/>
+        </w:rPr>
+        <w:pict>
+          <v:shape id="_x0000_s1089" type="#_x0000_t32" style="position:absolute;margin-left:109pt;margin-top:122.05pt;width:59pt;height:8.5pt;z-index:251713536" o:connectortype="straight">
+            <v:stroke endarrow="block"/>
+          </v:shape>
+        </w:pict>
+      </w:r>
+      <w:r>
+        <w:rPr>
+          <w:noProof/>
+        </w:rPr>
+        <w:pict>
+          <v:rect id="_x0000_s1088" style="position:absolute;margin-left:155pt;margin-top:68.05pt;width:50pt;height:25.5pt;z-index:251712512">
+            <v:textbox>
+              <w:txbxContent>
+                <w:p>
+                  <w:pPr>
+                    <w:rPr>
+                      <w:lang w:val="en-IN"/>
+                    </w:rPr>
+                  </w:pPr>
+                  <w:r>
+                    <w:rPr>
+                      <w:lang w:val="en-IN"/>
+                    </w:rPr>
+                    <w:t>Fixed %</w:t>
+                  </w:r>
+                </w:p>
+              </w:txbxContent>
+            </v:textbox>
+          </v:rect>
+        </w:pict>
+      </w:r>
+      <w:r>
+        <w:rPr>
+          <w:noProof/>
+        </w:rPr>
+        <w:pict>
+          <v:shape id="_x0000_s1087" type="#_x0000_t32" style="position:absolute;margin-left:99.5pt;margin-top:84.55pt;width:55.5pt;height:19.5pt;flip:y;z-index:251711488" o:connectortype="straight">
+            <v:stroke endarrow="block"/>
+          </v:shape>
+        </w:pict>
+      </w:r>
+      <w:r>
+        <w:rPr>
+          <w:noProof/>
+        </w:rPr>
+        <w:pict>
+          <v:shape id="_x0000_s1085" type="#_x0000_t32" style="position:absolute;margin-left:61pt;margin-top:65.05pt;width:.05pt;height:28.5pt;flip:y;z-index:251709440" o:connectortype="straight">
+            <v:stroke endarrow="block"/>
+          </v:shape>
+        </w:pict>
+      </w:r>
+      <w:r>
+        <w:rPr>
+          <w:noProof/>
+        </w:rPr>
+        <w:pict>
+          <v:rect id="_x0000_s1086" style="position:absolute;margin-left:-12pt;margin-top:46.55pt;width:99pt;height:18.5pt;z-index:251710464">
+            <v:textbox>
+              <w:txbxContent>
+                <w:p>
+                  <w:pPr>
+                    <w:rPr>
+                      <w:lang w:val="en-IN"/>
+                    </w:rPr>
+                  </w:pPr>
+                  <w:r>
+                    <w:rPr>
+                      <w:lang w:val="en-IN"/>
+                    </w:rPr>
+                    <w:t>Hard override %</w:t>
+                  </w:r>
+                </w:p>
+              </w:txbxContent>
+            </v:textbox>
+          </v:rect>
+        </w:pict>
+      </w:r>
+      <w:r>
+        <w:rPr>
+          <w:noProof/>
+        </w:rPr>
+        <w:pict>
+          <v:oval id="_x0000_s1084" style="position:absolute;margin-left:12pt;margin-top:96.05pt;width:97pt;height:46.5pt;z-index:251708416">
+            <v:textbox>
+              <w:txbxContent>
+                <w:p>
+                  <w:pPr>
+                    <w:rPr>
+                      <w:lang w:val="en-IN"/>
+                    </w:rPr>
+                  </w:pPr>
+                  <w:r>
+                    <w:rPr>
+                      <w:lang w:val="en-IN"/>
+                    </w:rPr>
+                    <w:t>Adjustment Type</w:t>
                   </w:r>
                 </w:p>
               </w:txbxContent>
@@ -2430,88 +3934,246 @@
     </w:p>
     <w:p>
       <w:pPr>
-        <w:rPr>
-          <w:lang w:val="en-IN"/>
-        </w:rPr>
-      </w:pPr>
-    </w:p>
-    <w:p>
-      <w:pPr>
-        <w:rPr>
-          <w:lang w:val="en-IN"/>
-        </w:rPr>
-      </w:pPr>
-    </w:p>
-    <w:p>
-      <w:pPr>
-        <w:rPr>
-          <w:lang w:val="en-IN"/>
-        </w:rPr>
-      </w:pPr>
-    </w:p>
-    <w:p>
-      <w:pPr>
-        <w:rPr>
-          <w:lang w:val="en-IN"/>
-        </w:rPr>
-      </w:pPr>
-    </w:p>
-    <w:p>
-      <w:pPr>
-        <w:rPr>
-          <w:lang w:val="en-IN"/>
-        </w:rPr>
-      </w:pPr>
-    </w:p>
-    <w:p>
-      <w:pPr>
-        <w:rPr>
-          <w:lang w:val="en-IN"/>
-        </w:rPr>
-      </w:pPr>
-    </w:p>
-    <w:p>
-      <w:pPr>
-        <w:rPr>
-          <w:lang w:val="en-IN"/>
-        </w:rPr>
-      </w:pPr>
-    </w:p>
-    <w:p>
-      <w:pPr>
-        <w:rPr>
-          <w:lang w:val="en-IN"/>
-        </w:rPr>
-      </w:pPr>
-      <w:r>
-        <w:rPr>
-          <w:lang w:val="en-IN"/>
-        </w:rPr>
-        <w:t>A</w:t>
-      </w:r>
-      <w:r>
-        <w:rPr>
-          <w:lang w:val="en-IN"/>
-        </w:rPr>
-        <w:t>.</w:t>
-      </w:r>
-      <w:r>
-        <w:rPr>
-          <w:lang w:val="en-IN"/>
-        </w:rPr>
-        <w:t>C</w:t>
-      </w:r>
-      <w:r>
-        <w:rPr>
-          <w:lang w:val="en-IN"/>
-        </w:rPr>
-        <w:t>.</w:t>
-      </w:r>
-      <w:r>
-        <w:rPr>
-          <w:lang w:val="en-IN"/>
-        </w:rPr>
-        <w:t xml:space="preserve">E </w:t>
+        <w:pStyle w:val="ListParagraph"/>
+        <w:tabs>
+          <w:tab w:val="left" w:pos="2900"/>
+        </w:tabs>
+        <w:jc w:val="center"/>
+        <w:rPr>
+          <w:b/>
+          <w:lang w:val="en-IN"/>
+        </w:rPr>
+      </w:pPr>
+      <w:r>
+        <w:rPr>
+          <w:b/>
+          <w:lang w:val="en-IN"/>
+        </w:rPr>
+        <w:t>Adjustment Type</w:t>
+      </w:r>
+    </w:p>
+    <w:p>
+      <w:pPr>
+        <w:rPr>
+          <w:lang w:val="en-IN"/>
+        </w:rPr>
+      </w:pPr>
+    </w:p>
+    <w:p>
+      <w:pPr>
+        <w:rPr>
+          <w:lang w:val="en-IN"/>
+        </w:rPr>
+      </w:pPr>
+    </w:p>
+    <w:p>
+      <w:pPr>
+        <w:rPr>
+          <w:lang w:val="en-IN"/>
+        </w:rPr>
+      </w:pPr>
+      <w:r>
+        <w:rPr>
+          <w:noProof/>
+        </w:rPr>
+        <w:pict>
+          <v:rect id="_x0000_s1096" style="position:absolute;margin-left:284pt;margin-top:14.8pt;width:112pt;height:22pt;z-index:251720704">
+            <v:textbox>
+              <w:txbxContent>
+                <w:p>
+                  <w:pPr>
+                    <w:rPr>
+                      <w:lang w:val="en-IN"/>
+                    </w:rPr>
+                  </w:pPr>
+                  <w:r>
+                    <w:rPr>
+                      <w:lang w:val="en-IN"/>
+                    </w:rPr>
+                    <w:t>Extra</w:t>
+                  </w:r>
+                  <w:r>
+                    <w:rPr>
+                      <w:lang w:val="en-IN"/>
+                    </w:rPr>
+                    <w:t xml:space="preserve"> M</w:t>
+                  </w:r>
+                  <w:r>
+                    <w:rPr>
+                      <w:lang w:val="en-IN"/>
+                    </w:rPr>
+                    <w:t>ile Positive %</w:t>
+                  </w:r>
+                </w:p>
+              </w:txbxContent>
+            </v:textbox>
+          </v:rect>
+        </w:pict>
+      </w:r>
+    </w:p>
+    <w:p>
+      <w:pPr>
+        <w:rPr>
+          <w:lang w:val="en-IN"/>
+        </w:rPr>
+      </w:pPr>
+    </w:p>
+    <w:p>
+      <w:pPr>
+        <w:rPr>
+          <w:lang w:val="en-IN"/>
+        </w:rPr>
+      </w:pPr>
+      <w:r>
+        <w:rPr>
+          <w:noProof/>
+        </w:rPr>
+        <w:pict>
+          <v:rect id="_x0000_s1098" style="position:absolute;margin-left:284pt;margin-top:6.9pt;width:146.5pt;height:26.5pt;z-index:251722752">
+            <v:textbox>
+              <w:txbxContent>
+                <w:p>
+                  <w:pPr>
+                    <w:rPr>
+                      <w:lang w:val="en-IN"/>
+                    </w:rPr>
+                  </w:pPr>
+                  <w:r>
+                    <w:rPr>
+                      <w:lang w:val="en-IN"/>
+                    </w:rPr>
+                    <w:t>Extra</w:t>
+                  </w:r>
+                  <w:r>
+                    <w:rPr>
+                      <w:lang w:val="en-IN"/>
+                    </w:rPr>
+                    <w:t xml:space="preserve"> </w:t>
+                  </w:r>
+                  <w:proofErr w:type="gramStart"/>
+                  <w:r>
+                    <w:rPr>
+                      <w:lang w:val="en-IN"/>
+                    </w:rPr>
+                    <w:t>M</w:t>
+                  </w:r>
+                  <w:r>
+                    <w:rPr>
+                      <w:lang w:val="en-IN"/>
+                    </w:rPr>
+                    <w:t>ile  Positive</w:t>
+                  </w:r>
+                  <w:proofErr w:type="gramEnd"/>
+                  <w:r>
+                    <w:rPr>
+                      <w:lang w:val="en-IN"/>
+                    </w:rPr>
+                    <w:t xml:space="preserve"> % points</w:t>
+                  </w:r>
+                </w:p>
+              </w:txbxContent>
+            </v:textbox>
+          </v:rect>
+        </w:pict>
+      </w:r>
+    </w:p>
+    <w:p>
+      <w:pPr>
+        <w:rPr>
+          <w:lang w:val="en-IN"/>
+        </w:rPr>
+      </w:pPr>
+      <w:r>
+        <w:rPr>
+          <w:noProof/>
+        </w:rPr>
+        <w:pict>
+          <v:rect id="_x0000_s1101" style="position:absolute;margin-left:205pt;margin-top:28pt;width:154pt;height:21.5pt;z-index:251724800">
+            <v:textbox>
+              <w:txbxContent>
+                <w:p>
+                  <w:pPr>
+                    <w:rPr>
+                      <w:lang w:val="en-IN"/>
+                    </w:rPr>
+                  </w:pPr>
+                  <w:r>
+                    <w:rPr>
+                      <w:lang w:val="en-IN"/>
+                    </w:rPr>
+                    <w:t>Extra</w:t>
+                  </w:r>
+                  <w:r>
+                    <w:rPr>
+                      <w:lang w:val="en-IN"/>
+                    </w:rPr>
+                    <w:t xml:space="preserve"> M</w:t>
+                  </w:r>
+                  <w:r>
+                    <w:rPr>
+                      <w:lang w:val="en-IN"/>
+                    </w:rPr>
+                    <w:t>ile Negative % Points</w:t>
+                  </w:r>
+                </w:p>
+              </w:txbxContent>
+            </v:textbox>
+          </v:rect>
+        </w:pict>
+      </w:r>
+    </w:p>
+    <w:p>
+      <w:pPr>
+        <w:tabs>
+          <w:tab w:val="center" w:pos="4680"/>
+          <w:tab w:val="left" w:pos="7980"/>
+        </w:tabs>
+        <w:rPr>
+          <w:b/>
+          <w:lang w:val="en-IN"/>
+        </w:rPr>
+      </w:pPr>
+      <w:r>
+        <w:rPr>
+          <w:b/>
+          <w:lang w:val="en-IN"/>
+        </w:rPr>
+        <w:tab/>
+      </w:r>
+      <w:r>
+        <w:rPr>
+          <w:b/>
+          <w:lang w:val="en-IN"/>
+        </w:rPr>
+        <w:t>Trigger Type</w:t>
+      </w:r>
+      <w:r>
+        <w:rPr>
+          <w:b/>
+          <w:lang w:val="en-IN"/>
+        </w:rPr>
+        <w:tab/>
+      </w:r>
+    </w:p>
+    <w:p>
+      <w:pPr>
+        <w:tabs>
+          <w:tab w:val="center" w:pos="4680"/>
+          <w:tab w:val="left" w:pos="7980"/>
+        </w:tabs>
+        <w:jc w:val="center"/>
+        <w:rPr>
+          <w:b/>
+          <w:lang w:val="en-IN"/>
+        </w:rPr>
+      </w:pPr>
+      <w:r>
+        <w:rPr>
+          <w:b/>
+          <w:lang w:val="en-IN"/>
+        </w:rPr>
+        <w:lastRenderedPageBreak/>
+        <w:t>Trigger Type</w:t>
       </w:r>
     </w:p>
     <w:p>
@@ -2519,7 +4181,7 @@
         <w:pStyle w:val="ListParagraph"/>
         <w:numPr>
           <w:ilvl w:val="0"/>
-          <w:numId w:val="9"/>
+          <w:numId w:val="14"/>
         </w:numPr>
         <w:rPr>
           <w:lang w:val="en-IN"/>
@@ -2529,13 +4191,7 @@
         <w:rPr>
           <w:lang w:val="en-IN"/>
         </w:rPr>
-        <w:t>Any mismatch in operational &amp; simulation file</w:t>
-      </w:r>
-      <w:r>
-        <w:rPr>
-          <w:lang w:val="en-IN"/>
-        </w:rPr>
-        <w:t xml:space="preserve"> results in generation of ACE</w:t>
+        <w:t>Current Fixed LTV less than Current PAD LTV.</w:t>
       </w:r>
     </w:p>
     <w:p>
@@ -2543,7 +4199,7 @@
         <w:pStyle w:val="ListParagraph"/>
         <w:numPr>
           <w:ilvl w:val="0"/>
-          <w:numId w:val="9"/>
+          <w:numId w:val="14"/>
         </w:numPr>
         <w:rPr>
           <w:lang w:val="en-IN"/>
@@ -2553,41 +4209,7 @@
         <w:rPr>
           <w:lang w:val="en-IN"/>
         </w:rPr>
-        <w:t>If trigger type is Extramile positive it results in generation of ACE.</w:t>
-      </w:r>
-    </w:p>
-    <w:p>
-      <w:pPr>
-        <w:rPr>
-          <w:lang w:val="en-IN"/>
-        </w:rPr>
-      </w:pPr>
-    </w:p>
-    <w:p>
-      <w:pPr>
-        <w:rPr>
-          <w:lang w:val="en-IN"/>
-        </w:rPr>
-      </w:pPr>
-      <w:r>
-        <w:rPr>
-          <w:lang w:val="en-IN"/>
-        </w:rPr>
-        <w:lastRenderedPageBreak/>
-        <w:t>Q.C.E</w:t>
-      </w:r>
-    </w:p>
-    <w:p>
-      <w:pPr>
-        <w:rPr>
-          <w:lang w:val="en-IN"/>
-        </w:rPr>
-      </w:pPr>
-      <w:r>
-        <w:rPr>
-          <w:lang w:val="en-IN"/>
-        </w:rPr>
-        <w:t>If trigger type is:</w:t>
+        <w:t>Current Hard LTV less than current PAD LTV.</w:t>
       </w:r>
     </w:p>
     <w:p>
@@ -2595,7 +4217,7 @@
         <w:pStyle w:val="ListParagraph"/>
         <w:numPr>
           <w:ilvl w:val="0"/>
-          <w:numId w:val="11"/>
+          <w:numId w:val="14"/>
         </w:numPr>
         <w:rPr>
           <w:lang w:val="en-IN"/>
@@ -2605,25 +4227,7 @@
         <w:rPr>
           <w:lang w:val="en-IN"/>
         </w:rPr>
-        <w:t xml:space="preserve">Non Standard </w:t>
-      </w:r>
-      <w:r>
-        <w:rPr>
-          <w:lang w:val="en-IN"/>
-        </w:rPr>
-        <w:t xml:space="preserve">Lombard </w:t>
-      </w:r>
-      <w:r>
-        <w:rPr>
-          <w:lang w:val="en-IN"/>
-        </w:rPr>
-        <w:t>Flag</w:t>
-      </w:r>
-      <w:r>
-        <w:rPr>
-          <w:lang w:val="en-IN"/>
-        </w:rPr>
-        <w:t>.</w:t>
+        <w:t>Non Standard Lombard Flag.</w:t>
       </w:r>
     </w:p>
     <w:p>
@@ -2631,7 +4235,7 @@
         <w:pStyle w:val="ListParagraph"/>
         <w:numPr>
           <w:ilvl w:val="0"/>
-          <w:numId w:val="11"/>
+          <w:numId w:val="14"/>
         </w:numPr>
         <w:rPr>
           <w:lang w:val="en-IN"/>
@@ -2641,7 +4245,7 @@
         <w:rPr>
           <w:lang w:val="en-IN"/>
         </w:rPr>
-        <w:t>Current fixed LTV less than current padLTV.</w:t>
+        <w:t>Maturity</w:t>
       </w:r>
     </w:p>
     <w:p>
@@ -2649,7 +4253,7 @@
         <w:pStyle w:val="ListParagraph"/>
         <w:numPr>
           <w:ilvl w:val="0"/>
-          <w:numId w:val="11"/>
+          <w:numId w:val="14"/>
         </w:numPr>
         <w:rPr>
           <w:lang w:val="en-IN"/>
@@ -2659,33 +4263,7 @@
         <w:rPr>
           <w:lang w:val="en-IN"/>
         </w:rPr>
-        <w:t>Current hardLTV less than current padLTV.</w:t>
-      </w:r>
-    </w:p>
-    <w:p>
-      <w:pPr>
-        <w:rPr>
-          <w:lang w:val="en-IN"/>
-        </w:rPr>
-      </w:pPr>
-      <w:r>
-        <w:rPr>
-          <w:lang w:val="en-IN"/>
-        </w:rPr>
-        <w:t>L.C.E</w:t>
-      </w:r>
-    </w:p>
-    <w:p>
-      <w:pPr>
-        <w:rPr>
-          <w:lang w:val="en-IN"/>
-        </w:rPr>
-      </w:pPr>
-      <w:r>
-        <w:rPr>
-          <w:lang w:val="en-IN"/>
-        </w:rPr>
-        <w:t xml:space="preserve">If trigger type is: </w:t>
+        <w:t>Extra Mile Positive</w:t>
       </w:r>
     </w:p>
     <w:p>
@@ -2693,7 +4271,7 @@
         <w:pStyle w:val="ListParagraph"/>
         <w:numPr>
           <w:ilvl w:val="0"/>
-          <w:numId w:val="12"/>
+          <w:numId w:val="14"/>
         </w:numPr>
         <w:rPr>
           <w:lang w:val="en-IN"/>
@@ -2703,7 +4281,19 @@
         <w:rPr>
           <w:lang w:val="en-IN"/>
         </w:rPr>
-        <w:t>Increase in Extramile.</w:t>
+        <w:t>Increase in Extra</w:t>
+      </w:r>
+      <w:r>
+        <w:rPr>
+          <w:lang w:val="en-IN"/>
+        </w:rPr>
+        <w:t xml:space="preserve"> M</w:t>
+      </w:r>
+      <w:r>
+        <w:rPr>
+          <w:lang w:val="en-IN"/>
+        </w:rPr>
+        <w:t>ile</w:t>
       </w:r>
     </w:p>
     <w:p>
@@ -2711,7 +4301,7 @@
         <w:pStyle w:val="ListParagraph"/>
         <w:numPr>
           <w:ilvl w:val="0"/>
-          <w:numId w:val="12"/>
+          <w:numId w:val="14"/>
         </w:numPr>
         <w:rPr>
           <w:lang w:val="en-IN"/>
@@ -2721,7 +4311,7 @@
         <w:rPr>
           <w:lang w:val="en-IN"/>
         </w:rPr>
-        <w:t>Decrease in Base LTV.</w:t>
+        <w:t>Extra Mile positive pad LTV decrease</w:t>
       </w:r>
     </w:p>
     <w:p>
@@ -2729,7 +4319,7 @@
         <w:pStyle w:val="ListParagraph"/>
         <w:numPr>
           <w:ilvl w:val="0"/>
-          <w:numId w:val="12"/>
+          <w:numId w:val="14"/>
         </w:numPr>
         <w:rPr>
           <w:lang w:val="en-IN"/>
@@ -2739,7 +4329,7 @@
         <w:rPr>
           <w:lang w:val="en-IN"/>
         </w:rPr>
-        <w:t>Maturity</w:t>
+        <w:t>Decrease of Fixed LTV</w:t>
       </w:r>
     </w:p>
     <w:p>
@@ -2747,7 +4337,7 @@
         <w:pStyle w:val="ListParagraph"/>
         <w:numPr>
           <w:ilvl w:val="0"/>
-          <w:numId w:val="12"/>
+          <w:numId w:val="14"/>
         </w:numPr>
         <w:rPr>
           <w:lang w:val="en-IN"/>
@@ -2757,7 +4347,7 @@
         <w:rPr>
           <w:lang w:val="en-IN"/>
         </w:rPr>
-        <w:t>Extramile positive pad LTV decrease</w:t>
+        <w:t>Decrease of Base LTV</w:t>
       </w:r>
     </w:p>
     <w:p>
@@ -2765,7 +4355,7 @@
         <w:pStyle w:val="ListParagraph"/>
         <w:numPr>
           <w:ilvl w:val="0"/>
-          <w:numId w:val="12"/>
+          <w:numId w:val="14"/>
         </w:numPr>
         <w:rPr>
           <w:lang w:val="en-IN"/>
@@ -2775,8 +4365,166 @@
         <w:rPr>
           <w:lang w:val="en-IN"/>
         </w:rPr>
-        <w:t>Decrease of fixed LTV</w:t>
-      </w:r>
+        <w:t>Explicit Adjustment Expiry</w:t>
+      </w:r>
+    </w:p>
+    <w:p>
+      <w:pPr>
+        <w:jc w:val="center"/>
+        <w:rPr>
+          <w:b/>
+          <w:lang w:val="en-IN"/>
+        </w:rPr>
+      </w:pPr>
+      <w:r>
+        <w:rPr>
+          <w:b/>
+          <w:lang w:val="en-IN"/>
+        </w:rPr>
+        <w:t>Baseline</w:t>
+      </w:r>
+    </w:p>
+    <w:p>
+      <w:pPr>
+        <w:rPr>
+          <w:lang w:val="en-IN"/>
+        </w:rPr>
+      </w:pPr>
+      <w:r>
+        <w:rPr>
+          <w:lang w:val="en-IN"/>
+        </w:rPr>
+        <w:t>Data generation in simulation file for some of the attributes that are not present is called baseline.</w:t>
+      </w:r>
+      <w:r>
+        <w:rPr>
+          <w:lang w:val="en-IN"/>
+        </w:rPr>
+        <w:br/>
+        <w:t>Basically means generating event data for simulation based on other existing Acknowledged events.</w:t>
+      </w:r>
+    </w:p>
+    <w:p>
+      <w:pPr>
+        <w:rPr>
+          <w:lang w:val="en-IN"/>
+        </w:rPr>
+      </w:pPr>
+      <w:proofErr w:type="gramStart"/>
+      <w:r>
+        <w:rPr>
+          <w:lang w:val="en-IN"/>
+        </w:rPr>
+        <w:t xml:space="preserve">LUCE </w:t>
+      </w:r>
+      <w:r>
+        <w:rPr>
+          <w:lang w:val="en-IN"/>
+        </w:rPr>
+        <w:sym w:font="Wingdings" w:char="F0E0"/>
+      </w:r>
+      <w:r>
+        <w:rPr>
+          <w:lang w:val="en-IN"/>
+        </w:rPr>
+        <w:t xml:space="preserve"> Lombard Universal Combat Engine.</w:t>
+      </w:r>
+      <w:proofErr w:type="gramEnd"/>
+      <w:r>
+        <w:rPr>
+          <w:lang w:val="en-IN"/>
+        </w:rPr>
+        <w:br/>
+        <w:t>Each LUCE file contains record. Each record is called Adjustment.</w:t>
+      </w:r>
+      <w:r>
+        <w:rPr>
+          <w:lang w:val="en-IN"/>
+        </w:rPr>
+        <w:br/>
+        <w:t>Simulation file is benchmark/reference which is approved by CO &amp; CRM.</w:t>
+      </w:r>
+      <w:r>
+        <w:rPr>
+          <w:lang w:val="en-IN"/>
+        </w:rPr>
+        <w:br/>
+        <w:t>Operational file is real time file where we store data.</w:t>
+      </w:r>
+    </w:p>
+    <w:p>
+      <w:pPr>
+        <w:jc w:val="center"/>
+        <w:rPr>
+          <w:b/>
+          <w:lang w:val="en-IN"/>
+        </w:rPr>
+      </w:pPr>
+    </w:p>
+    <w:p>
+      <w:pPr>
+        <w:jc w:val="center"/>
+        <w:rPr>
+          <w:b/>
+          <w:lang w:val="en-IN"/>
+        </w:rPr>
+      </w:pPr>
+      <w:r>
+        <w:rPr>
+          <w:b/>
+          <w:lang w:val="en-IN"/>
+        </w:rPr>
+        <w:t>Maturity Control Event</w:t>
+      </w:r>
+    </w:p>
+    <w:p>
+      <w:pPr>
+        <w:pStyle w:val="ListParagraph"/>
+        <w:numPr>
+          <w:ilvl w:val="0"/>
+          <w:numId w:val="15"/>
+        </w:numPr>
+        <w:rPr>
+          <w:lang w:val="en-IN"/>
+        </w:rPr>
+      </w:pPr>
+      <w:r>
+        <w:rPr>
+          <w:lang w:val="en-IN"/>
+        </w:rPr>
+        <w:t>Maturity Control Event will be created to notify CO/CVM that positive or negative EA(Explicit Adjustment)</w:t>
+      </w:r>
+      <w:r>
+        <w:rPr>
+          <w:lang w:val="en-IN"/>
+        </w:rPr>
+        <w:t xml:space="preserve"> will reach maturity date and expire in 30 days unless renewed/rolled over (no approval required unless FIX is reached)</w:t>
+      </w:r>
+    </w:p>
+    <w:p>
+      <w:pPr>
+        <w:pStyle w:val="ListParagraph"/>
+        <w:numPr>
+          <w:ilvl w:val="0"/>
+          <w:numId w:val="15"/>
+        </w:numPr>
+        <w:rPr>
+          <w:lang w:val="en-IN"/>
+        </w:rPr>
+      </w:pPr>
+      <w:r>
+        <w:rPr>
+          <w:lang w:val="en-IN"/>
+        </w:rPr>
+        <w:t>All Maturity Control Events for CIF are grouped and shown under a new control event task.</w:t>
+      </w:r>
+    </w:p>
+    <w:p>
+      <w:pPr>
+        <w:rPr>
+          <w:lang w:val="en-IN"/>
+        </w:rPr>
+      </w:pPr>
     </w:p>
     <w:sectPr>
       <w:pgSz w:w="12240" w:h="15840"/>
@@ -3236,6 +4984,95 @@
     </w:lvl>
   </w:abstractNum>
   <w:abstractNum w:abstractNumId="5">
+    <w:nsid w:val="3A3E1C34"/>
+    <w:multiLevelType w:val="hybridMultilevel"/>
+    <w:tmpl w:val="1E6C57F4"/>
+    <w:lvl w:ilvl="0" w:tplc="0409000F">
+      <w:start w:val="1"/>
+      <w:numFmt w:val="decimal"/>
+      <w:lvlText w:val="%1."/>
+      <w:lvlJc w:val="left"/>
+      <w:pPr>
+        <w:ind w:left="720" w:hanging="360"/>
+      </w:pPr>
+      <w:rPr>
+        <w:rFonts w:hint="default"/>
+      </w:rPr>
+    </w:lvl>
+    <w:lvl w:ilvl="1" w:tplc="04090019" w:tentative="1">
+      <w:start w:val="1"/>
+      <w:numFmt w:val="lowerLetter"/>
+      <w:lvlText w:val="%2."/>
+      <w:lvlJc w:val="left"/>
+      <w:pPr>
+        <w:ind w:left="1440" w:hanging="360"/>
+      </w:pPr>
+    </w:lvl>
+    <w:lvl w:ilvl="2" w:tplc="0409001B" w:tentative="1">
+      <w:start w:val="1"/>
+      <w:numFmt w:val="lowerRoman"/>
+      <w:lvlText w:val="%3."/>
+      <w:lvlJc w:val="right"/>
+      <w:pPr>
+        <w:ind w:left="2160" w:hanging="180"/>
+      </w:pPr>
+    </w:lvl>
+    <w:lvl w:ilvl="3" w:tplc="0409000F" w:tentative="1">
+      <w:start w:val="1"/>
+      <w:numFmt w:val="decimal"/>
+      <w:lvlText w:val="%4."/>
+      <w:lvlJc w:val="left"/>
+      <w:pPr>
+        <w:ind w:left="2880" w:hanging="360"/>
+      </w:pPr>
+    </w:lvl>
+    <w:lvl w:ilvl="4" w:tplc="04090019" w:tentative="1">
+      <w:start w:val="1"/>
+      <w:numFmt w:val="lowerLetter"/>
+      <w:lvlText w:val="%5."/>
+      <w:lvlJc w:val="left"/>
+      <w:pPr>
+        <w:ind w:left="3600" w:hanging="360"/>
+      </w:pPr>
+    </w:lvl>
+    <w:lvl w:ilvl="5" w:tplc="0409001B" w:tentative="1">
+      <w:start w:val="1"/>
+      <w:numFmt w:val="lowerRoman"/>
+      <w:lvlText w:val="%6."/>
+      <w:lvlJc w:val="right"/>
+      <w:pPr>
+        <w:ind w:left="4320" w:hanging="180"/>
+      </w:pPr>
+    </w:lvl>
+    <w:lvl w:ilvl="6" w:tplc="0409000F" w:tentative="1">
+      <w:start w:val="1"/>
+      <w:numFmt w:val="decimal"/>
+      <w:lvlText w:val="%7."/>
+      <w:lvlJc w:val="left"/>
+      <w:pPr>
+        <w:ind w:left="5040" w:hanging="360"/>
+      </w:pPr>
+    </w:lvl>
+    <w:lvl w:ilvl="7" w:tplc="04090019" w:tentative="1">
+      <w:start w:val="1"/>
+      <w:numFmt w:val="lowerLetter"/>
+      <w:lvlText w:val="%8."/>
+      <w:lvlJc w:val="left"/>
+      <w:pPr>
+        <w:ind w:left="5760" w:hanging="360"/>
+      </w:pPr>
+    </w:lvl>
+    <w:lvl w:ilvl="8" w:tplc="0409001B" w:tentative="1">
+      <w:start w:val="1"/>
+      <w:numFmt w:val="lowerRoman"/>
+      <w:lvlText w:val="%9."/>
+      <w:lvlJc w:val="right"/>
+      <w:pPr>
+        <w:ind w:left="6480" w:hanging="180"/>
+      </w:pPr>
+    </w:lvl>
+  </w:abstractNum>
+  <w:abstractNum w:abstractNumId="6">
     <w:nsid w:val="3C1D71B5"/>
     <w:multiLevelType w:val="hybridMultilevel"/>
     <w:tmpl w:val="5748D85E"/>
@@ -3324,7 +5161,93 @@
       </w:pPr>
     </w:lvl>
   </w:abstractNum>
-  <w:abstractNum w:abstractNumId="6">
+  <w:abstractNum w:abstractNumId="7">
+    <w:nsid w:val="3D1C1F7F"/>
+    <w:multiLevelType w:val="hybridMultilevel"/>
+    <w:tmpl w:val="0246B340"/>
+    <w:lvl w:ilvl="0" w:tplc="0409000F">
+      <w:start w:val="1"/>
+      <w:numFmt w:val="decimal"/>
+      <w:lvlText w:val="%1."/>
+      <w:lvlJc w:val="left"/>
+      <w:pPr>
+        <w:ind w:left="720" w:hanging="360"/>
+      </w:pPr>
+    </w:lvl>
+    <w:lvl w:ilvl="1" w:tplc="04090019" w:tentative="1">
+      <w:start w:val="1"/>
+      <w:numFmt w:val="lowerLetter"/>
+      <w:lvlText w:val="%2."/>
+      <w:lvlJc w:val="left"/>
+      <w:pPr>
+        <w:ind w:left="1440" w:hanging="360"/>
+      </w:pPr>
+    </w:lvl>
+    <w:lvl w:ilvl="2" w:tplc="0409001B" w:tentative="1">
+      <w:start w:val="1"/>
+      <w:numFmt w:val="lowerRoman"/>
+      <w:lvlText w:val="%3."/>
+      <w:lvlJc w:val="right"/>
+      <w:pPr>
+        <w:ind w:left="2160" w:hanging="180"/>
+      </w:pPr>
+    </w:lvl>
+    <w:lvl w:ilvl="3" w:tplc="0409000F" w:tentative="1">
+      <w:start w:val="1"/>
+      <w:numFmt w:val="decimal"/>
+      <w:lvlText w:val="%4."/>
+      <w:lvlJc w:val="left"/>
+      <w:pPr>
+        <w:ind w:left="2880" w:hanging="360"/>
+      </w:pPr>
+    </w:lvl>
+    <w:lvl w:ilvl="4" w:tplc="04090019" w:tentative="1">
+      <w:start w:val="1"/>
+      <w:numFmt w:val="lowerLetter"/>
+      <w:lvlText w:val="%5."/>
+      <w:lvlJc w:val="left"/>
+      <w:pPr>
+        <w:ind w:left="3600" w:hanging="360"/>
+      </w:pPr>
+    </w:lvl>
+    <w:lvl w:ilvl="5" w:tplc="0409001B" w:tentative="1">
+      <w:start w:val="1"/>
+      <w:numFmt w:val="lowerRoman"/>
+      <w:lvlText w:val="%6."/>
+      <w:lvlJc w:val="right"/>
+      <w:pPr>
+        <w:ind w:left="4320" w:hanging="180"/>
+      </w:pPr>
+    </w:lvl>
+    <w:lvl w:ilvl="6" w:tplc="0409000F" w:tentative="1">
+      <w:start w:val="1"/>
+      <w:numFmt w:val="decimal"/>
+      <w:lvlText w:val="%7."/>
+      <w:lvlJc w:val="left"/>
+      <w:pPr>
+        <w:ind w:left="5040" w:hanging="360"/>
+      </w:pPr>
+    </w:lvl>
+    <w:lvl w:ilvl="7" w:tplc="04090019" w:tentative="1">
+      <w:start w:val="1"/>
+      <w:numFmt w:val="lowerLetter"/>
+      <w:lvlText w:val="%8."/>
+      <w:lvlJc w:val="left"/>
+      <w:pPr>
+        <w:ind w:left="5760" w:hanging="360"/>
+      </w:pPr>
+    </w:lvl>
+    <w:lvl w:ilvl="8" w:tplc="0409001B" w:tentative="1">
+      <w:start w:val="1"/>
+      <w:numFmt w:val="lowerRoman"/>
+      <w:lvlText w:val="%9."/>
+      <w:lvlJc w:val="right"/>
+      <w:pPr>
+        <w:ind w:left="6480" w:hanging="180"/>
+      </w:pPr>
+    </w:lvl>
+  </w:abstractNum>
+  <w:abstractNum w:abstractNumId="8">
     <w:nsid w:val="4C785302"/>
     <w:multiLevelType w:val="hybridMultilevel"/>
     <w:tmpl w:val="DCB81E2C"/>
@@ -3413,7 +5336,7 @@
       </w:pPr>
     </w:lvl>
   </w:abstractNum>
-  <w:abstractNum w:abstractNumId="7">
+  <w:abstractNum w:abstractNumId="9">
     <w:nsid w:val="50CE34E6"/>
     <w:multiLevelType w:val="hybridMultilevel"/>
     <w:tmpl w:val="89A4ECF0"/>
@@ -3502,7 +5425,93 @@
       </w:pPr>
     </w:lvl>
   </w:abstractNum>
-  <w:abstractNum w:abstractNumId="8">
+  <w:abstractNum w:abstractNumId="10">
+    <w:nsid w:val="59653D95"/>
+    <w:multiLevelType w:val="hybridMultilevel"/>
+    <w:tmpl w:val="80108B78"/>
+    <w:lvl w:ilvl="0" w:tplc="0409000F">
+      <w:start w:val="1"/>
+      <w:numFmt w:val="decimal"/>
+      <w:lvlText w:val="%1."/>
+      <w:lvlJc w:val="left"/>
+      <w:pPr>
+        <w:ind w:left="720" w:hanging="360"/>
+      </w:pPr>
+    </w:lvl>
+    <w:lvl w:ilvl="1" w:tplc="04090019" w:tentative="1">
+      <w:start w:val="1"/>
+      <w:numFmt w:val="lowerLetter"/>
+      <w:lvlText w:val="%2."/>
+      <w:lvlJc w:val="left"/>
+      <w:pPr>
+        <w:ind w:left="1440" w:hanging="360"/>
+      </w:pPr>
+    </w:lvl>
+    <w:lvl w:ilvl="2" w:tplc="0409001B" w:tentative="1">
+      <w:start w:val="1"/>
+      <w:numFmt w:val="lowerRoman"/>
+      <w:lvlText w:val="%3."/>
+      <w:lvlJc w:val="right"/>
+      <w:pPr>
+        <w:ind w:left="2160" w:hanging="180"/>
+      </w:pPr>
+    </w:lvl>
+    <w:lvl w:ilvl="3" w:tplc="0409000F" w:tentative="1">
+      <w:start w:val="1"/>
+      <w:numFmt w:val="decimal"/>
+      <w:lvlText w:val="%4."/>
+      <w:lvlJc w:val="left"/>
+      <w:pPr>
+        <w:ind w:left="2880" w:hanging="360"/>
+      </w:pPr>
+    </w:lvl>
+    <w:lvl w:ilvl="4" w:tplc="04090019" w:tentative="1">
+      <w:start w:val="1"/>
+      <w:numFmt w:val="lowerLetter"/>
+      <w:lvlText w:val="%5."/>
+      <w:lvlJc w:val="left"/>
+      <w:pPr>
+        <w:ind w:left="3600" w:hanging="360"/>
+      </w:pPr>
+    </w:lvl>
+    <w:lvl w:ilvl="5" w:tplc="0409001B" w:tentative="1">
+      <w:start w:val="1"/>
+      <w:numFmt w:val="lowerRoman"/>
+      <w:lvlText w:val="%6."/>
+      <w:lvlJc w:val="right"/>
+      <w:pPr>
+        <w:ind w:left="4320" w:hanging="180"/>
+      </w:pPr>
+    </w:lvl>
+    <w:lvl w:ilvl="6" w:tplc="0409000F" w:tentative="1">
+      <w:start w:val="1"/>
+      <w:numFmt w:val="decimal"/>
+      <w:lvlText w:val="%7."/>
+      <w:lvlJc w:val="left"/>
+      <w:pPr>
+        <w:ind w:left="5040" w:hanging="360"/>
+      </w:pPr>
+    </w:lvl>
+    <w:lvl w:ilvl="7" w:tplc="04090019" w:tentative="1">
+      <w:start w:val="1"/>
+      <w:numFmt w:val="lowerLetter"/>
+      <w:lvlText w:val="%8."/>
+      <w:lvlJc w:val="left"/>
+      <w:pPr>
+        <w:ind w:left="5760" w:hanging="360"/>
+      </w:pPr>
+    </w:lvl>
+    <w:lvl w:ilvl="8" w:tplc="0409001B" w:tentative="1">
+      <w:start w:val="1"/>
+      <w:numFmt w:val="lowerRoman"/>
+      <w:lvlText w:val="%9."/>
+      <w:lvlJc w:val="right"/>
+      <w:pPr>
+        <w:ind w:left="6480" w:hanging="180"/>
+      </w:pPr>
+    </w:lvl>
+  </w:abstractNum>
+  <w:abstractNum w:abstractNumId="11">
     <w:nsid w:val="5B37209E"/>
     <w:multiLevelType w:val="hybridMultilevel"/>
     <w:tmpl w:val="2BCC7AF6"/>
@@ -3591,7 +5600,7 @@
       </w:pPr>
     </w:lvl>
   </w:abstractNum>
-  <w:abstractNum w:abstractNumId="9">
+  <w:abstractNum w:abstractNumId="12">
     <w:nsid w:val="6A0E55F0"/>
     <w:multiLevelType w:val="hybridMultilevel"/>
     <w:tmpl w:val="4566D328"/>
@@ -3680,7 +5689,7 @@
       </w:pPr>
     </w:lvl>
   </w:abstractNum>
-  <w:abstractNum w:abstractNumId="10">
+  <w:abstractNum w:abstractNumId="13">
     <w:nsid w:val="745652E9"/>
     <w:multiLevelType w:val="hybridMultilevel"/>
     <w:tmpl w:val="5EE4EF1E"/>
@@ -3769,10 +5778,99 @@
       </w:pPr>
     </w:lvl>
   </w:abstractNum>
-  <w:abstractNum w:abstractNumId="11">
+  <w:abstractNum w:abstractNumId="14">
     <w:nsid w:val="747A4E41"/>
     <w:multiLevelType w:val="hybridMultilevel"/>
     <w:tmpl w:val="15B055B2"/>
+    <w:lvl w:ilvl="0" w:tplc="0409000F">
+      <w:start w:val="1"/>
+      <w:numFmt w:val="decimal"/>
+      <w:lvlText w:val="%1."/>
+      <w:lvlJc w:val="left"/>
+      <w:pPr>
+        <w:ind w:left="720" w:hanging="360"/>
+      </w:pPr>
+      <w:rPr>
+        <w:rFonts w:hint="default"/>
+      </w:rPr>
+    </w:lvl>
+    <w:lvl w:ilvl="1" w:tplc="04090019" w:tentative="1">
+      <w:start w:val="1"/>
+      <w:numFmt w:val="lowerLetter"/>
+      <w:lvlText w:val="%2."/>
+      <w:lvlJc w:val="left"/>
+      <w:pPr>
+        <w:ind w:left="1440" w:hanging="360"/>
+      </w:pPr>
+    </w:lvl>
+    <w:lvl w:ilvl="2" w:tplc="0409001B" w:tentative="1">
+      <w:start w:val="1"/>
+      <w:numFmt w:val="lowerRoman"/>
+      <w:lvlText w:val="%3."/>
+      <w:lvlJc w:val="right"/>
+      <w:pPr>
+        <w:ind w:left="2160" w:hanging="180"/>
+      </w:pPr>
+    </w:lvl>
+    <w:lvl w:ilvl="3" w:tplc="0409000F" w:tentative="1">
+      <w:start w:val="1"/>
+      <w:numFmt w:val="decimal"/>
+      <w:lvlText w:val="%4."/>
+      <w:lvlJc w:val="left"/>
+      <w:pPr>
+        <w:ind w:left="2880" w:hanging="360"/>
+      </w:pPr>
+    </w:lvl>
+    <w:lvl w:ilvl="4" w:tplc="04090019" w:tentative="1">
+      <w:start w:val="1"/>
+      <w:numFmt w:val="lowerLetter"/>
+      <w:lvlText w:val="%5."/>
+      <w:lvlJc w:val="left"/>
+      <w:pPr>
+        <w:ind w:left="3600" w:hanging="360"/>
+      </w:pPr>
+    </w:lvl>
+    <w:lvl w:ilvl="5" w:tplc="0409001B" w:tentative="1">
+      <w:start w:val="1"/>
+      <w:numFmt w:val="lowerRoman"/>
+      <w:lvlText w:val="%6."/>
+      <w:lvlJc w:val="right"/>
+      <w:pPr>
+        <w:ind w:left="4320" w:hanging="180"/>
+      </w:pPr>
+    </w:lvl>
+    <w:lvl w:ilvl="6" w:tplc="0409000F" w:tentative="1">
+      <w:start w:val="1"/>
+      <w:numFmt w:val="decimal"/>
+      <w:lvlText w:val="%7."/>
+      <w:lvlJc w:val="left"/>
+      <w:pPr>
+        <w:ind w:left="5040" w:hanging="360"/>
+      </w:pPr>
+    </w:lvl>
+    <w:lvl w:ilvl="7" w:tplc="04090019" w:tentative="1">
+      <w:start w:val="1"/>
+      <w:numFmt w:val="lowerLetter"/>
+      <w:lvlText w:val="%8."/>
+      <w:lvlJc w:val="left"/>
+      <w:pPr>
+        <w:ind w:left="5760" w:hanging="360"/>
+      </w:pPr>
+    </w:lvl>
+    <w:lvl w:ilvl="8" w:tplc="0409001B" w:tentative="1">
+      <w:start w:val="1"/>
+      <w:numFmt w:val="lowerRoman"/>
+      <w:lvlText w:val="%9."/>
+      <w:lvlJc w:val="right"/>
+      <w:pPr>
+        <w:ind w:left="6480" w:hanging="180"/>
+      </w:pPr>
+    </w:lvl>
+  </w:abstractNum>
+  <w:abstractNum w:abstractNumId="15">
+    <w:nsid w:val="7FF11260"/>
+    <w:multiLevelType w:val="hybridMultilevel"/>
+    <w:tmpl w:val="23167EDC"/>
     <w:lvl w:ilvl="0" w:tplc="0409000F">
       <w:start w:val="1"/>
       <w:numFmt w:val="decimal"/>
@@ -3862,13 +5960,13 @@
     <w:abstractNumId w:val="0"/>
   </w:num>
   <w:num w:numId="2">
-    <w:abstractNumId w:val="9"/>
+    <w:abstractNumId w:val="12"/>
   </w:num>
   <w:num w:numId="3">
-    <w:abstractNumId w:val="10"/>
+    <w:abstractNumId w:val="13"/>
   </w:num>
   <w:num w:numId="4">
-    <w:abstractNumId w:val="8"/>
+    <w:abstractNumId w:val="11"/>
   </w:num>
   <w:num w:numId="5">
     <w:abstractNumId w:val="3"/>
@@ -3877,22 +5975,34 @@
     <w:abstractNumId w:val="4"/>
   </w:num>
   <w:num w:numId="7">
-    <w:abstractNumId w:val="11"/>
+    <w:abstractNumId w:val="14"/>
   </w:num>
   <w:num w:numId="8">
-    <w:abstractNumId w:val="7"/>
+    <w:abstractNumId w:val="9"/>
   </w:num>
   <w:num w:numId="9">
     <w:abstractNumId w:val="1"/>
   </w:num>
   <w:num w:numId="10">
-    <w:abstractNumId w:val="6"/>
+    <w:abstractNumId w:val="8"/>
   </w:num>
   <w:num w:numId="11">
     <w:abstractNumId w:val="2"/>
   </w:num>
   <w:num w:numId="12">
+    <w:abstractNumId w:val="6"/>
+  </w:num>
+  <w:num w:numId="13">
+    <w:abstractNumId w:val="10"/>
+  </w:num>
+  <w:num w:numId="14">
     <w:abstractNumId w:val="5"/>
+  </w:num>
+  <w:num w:numId="15">
+    <w:abstractNumId w:val="15"/>
+  </w:num>
+  <w:num w:numId="16">
+    <w:abstractNumId w:val="7"/>
   </w:num>
 </w:numbering>
 </file>

</xml_diff>

<commit_message>
Added more in About the Project.docx
</commit_message>
<xml_diff>
--- a/note/About the Project.docx
+++ b/note/About the Project.docx
@@ -232,6 +232,950 @@
         <w:rPr>
           <w:lang w:val="en-IN"/>
         </w:rPr>
+        <w:t>Some Common Terminologies</w:t>
+      </w:r>
+    </w:p>
+    <w:p>
+      <w:pPr>
+        <w:pStyle w:val="ListParagraph"/>
+        <w:numPr>
+          <w:ilvl w:val="0"/>
+          <w:numId w:val="17"/>
+        </w:numPr>
+        <w:rPr>
+          <w:lang w:val="en-IN"/>
+        </w:rPr>
+      </w:pPr>
+      <w:proofErr w:type="gramStart"/>
+      <w:r>
+        <w:rPr>
+          <w:lang w:val="en-IN"/>
+        </w:rPr>
+        <w:t>DANTE  :</w:t>
+      </w:r>
+      <w:proofErr w:type="gramEnd"/>
+      <w:r>
+        <w:rPr>
+          <w:lang w:val="en-IN"/>
+        </w:rPr>
+        <w:t xml:space="preserve"> It is a database which stores private </w:t>
+      </w:r>
+      <w:proofErr w:type="spellStart"/>
+      <w:r>
+        <w:rPr>
+          <w:lang w:val="en-IN"/>
+        </w:rPr>
+        <w:t>banking’s</w:t>
+      </w:r>
+      <w:proofErr w:type="spellEnd"/>
+      <w:r>
+        <w:rPr>
+          <w:lang w:val="en-IN"/>
+        </w:rPr>
+        <w:t xml:space="preserve"> client data. For Investment banking client’s data is called INSIGHT. Dante data is stored only in Zurich. Offshore team has only SIT and dev access to DANTE DB.</w:t>
+      </w:r>
+    </w:p>
+    <w:p>
+      <w:pPr>
+        <w:pStyle w:val="ListParagraph"/>
+        <w:numPr>
+          <w:ilvl w:val="0"/>
+          <w:numId w:val="17"/>
+        </w:numPr>
+        <w:rPr>
+          <w:lang w:val="en-IN"/>
+        </w:rPr>
+      </w:pPr>
+      <w:proofErr w:type="gramStart"/>
+      <w:r>
+        <w:rPr>
+          <w:lang w:val="en-IN"/>
+        </w:rPr>
+        <w:t>Risk360 :</w:t>
+      </w:r>
+      <w:proofErr w:type="gramEnd"/>
+      <w:r>
+        <w:rPr>
+          <w:lang w:val="en-IN"/>
+        </w:rPr>
+        <w:t xml:space="preserve"> It is viewing and monitoring application which displays information in form of chart and graphs. Eventually </w:t>
+      </w:r>
+      <w:proofErr w:type="spellStart"/>
+      <w:r>
+        <w:rPr>
+          <w:lang w:val="en-IN"/>
+        </w:rPr>
+        <w:t>dRisk</w:t>
+      </w:r>
+      <w:proofErr w:type="spellEnd"/>
+      <w:r>
+        <w:rPr>
+          <w:lang w:val="en-IN"/>
+        </w:rPr>
+        <w:t xml:space="preserve"> UI will be decommissioned and will be merged with Risk360.</w:t>
+      </w:r>
+    </w:p>
+    <w:p>
+      <w:pPr>
+        <w:pStyle w:val="ListParagraph"/>
+        <w:numPr>
+          <w:ilvl w:val="0"/>
+          <w:numId w:val="17"/>
+        </w:numPr>
+        <w:rPr>
+          <w:lang w:val="en-IN"/>
+        </w:rPr>
+      </w:pPr>
+      <w:proofErr w:type="gramStart"/>
+      <w:r>
+        <w:rPr>
+          <w:lang w:val="en-IN"/>
+        </w:rPr>
+        <w:t>RER :</w:t>
+      </w:r>
+      <w:proofErr w:type="gramEnd"/>
+      <w:r>
+        <w:rPr>
+          <w:lang w:val="en-IN"/>
+        </w:rPr>
+        <w:t xml:space="preserve"> Risk Event Repositories</w:t>
+      </w:r>
+      <w:r>
+        <w:rPr>
+          <w:lang w:val="en-IN"/>
+        </w:rPr>
+        <w:t>. Initially was supposed to store Risk Events. But now store all type of Events</w:t>
+      </w:r>
+      <w:r>
+        <w:rPr>
+          <w:lang w:val="en-IN"/>
+        </w:rPr>
+        <w:br/>
+        <w:t>Type Of Event</w:t>
+      </w:r>
+      <w:r>
+        <w:rPr>
+          <w:lang w:val="en-IN"/>
+        </w:rPr>
+        <w:br/>
+        <w:t xml:space="preserve">a. Risk Event </w:t>
+      </w:r>
+      <w:r>
+        <w:rPr>
+          <w:lang w:val="en-IN"/>
+        </w:rPr>
+        <w:t>:</w:t>
+      </w:r>
+      <w:r>
+        <w:rPr>
+          <w:lang w:val="en-IN"/>
+        </w:rPr>
+        <w:t xml:space="preserve"> COS(Collateral Short fall)/CLE(Credit Limit Excess)/AOD(Amount Over Draft)</w:t>
+      </w:r>
+      <w:r>
+        <w:rPr>
+          <w:lang w:val="en-IN"/>
+        </w:rPr>
+        <w:br/>
+        <w:t>b. Warning Events</w:t>
+      </w:r>
+      <w:r>
+        <w:rPr>
+          <w:lang w:val="en-IN"/>
+        </w:rPr>
+        <w:br/>
+        <w:t>c. Control Events</w:t>
+      </w:r>
+      <w:r>
+        <w:rPr>
+          <w:lang w:val="en-IN"/>
+        </w:rPr>
+        <w:br/>
+        <w:t>d. EDA(newly introduced)</w:t>
+      </w:r>
+    </w:p>
+    <w:p>
+      <w:pPr>
+        <w:pStyle w:val="ListParagraph"/>
+        <w:numPr>
+          <w:ilvl w:val="0"/>
+          <w:numId w:val="17"/>
+        </w:numPr>
+        <w:rPr>
+          <w:lang w:val="en-IN"/>
+        </w:rPr>
+      </w:pPr>
+      <w:proofErr w:type="gramStart"/>
+      <w:r>
+        <w:rPr>
+          <w:lang w:val="en-IN"/>
+        </w:rPr>
+        <w:t xml:space="preserve">Events360 </w:t>
+      </w:r>
+      <w:r>
+        <w:rPr>
+          <w:lang w:val="en-IN"/>
+        </w:rPr>
+        <w:t>:</w:t>
+      </w:r>
+      <w:proofErr w:type="gramEnd"/>
+      <w:r>
+        <w:rPr>
+          <w:lang w:val="en-IN"/>
+        </w:rPr>
+        <w:t xml:space="preserve"> Works on Ice Cream Engine. Sole Purpose is to generate the events. As of now </w:t>
+      </w:r>
+      <w:proofErr w:type="gramStart"/>
+      <w:r>
+        <w:rPr>
+          <w:lang w:val="en-IN"/>
+        </w:rPr>
+        <w:t>It</w:t>
+      </w:r>
+      <w:proofErr w:type="gramEnd"/>
+      <w:r>
+        <w:rPr>
+          <w:lang w:val="en-IN"/>
+        </w:rPr>
+        <w:t xml:space="preserve"> is used to generate Control Events and now it will be used to generate EBA and in future it will be used to generate Risk Events</w:t>
+      </w:r>
+      <w:r>
+        <w:rPr>
+          <w:lang w:val="en-IN"/>
+        </w:rPr>
+        <w:t xml:space="preserve"> &amp; Warning Events</w:t>
+      </w:r>
+      <w:r>
+        <w:rPr>
+          <w:lang w:val="en-IN"/>
+        </w:rPr>
+        <w:t>.</w:t>
+      </w:r>
+    </w:p>
+    <w:p>
+      <w:pPr>
+        <w:pStyle w:val="ListParagraph"/>
+        <w:numPr>
+          <w:ilvl w:val="0"/>
+          <w:numId w:val="17"/>
+        </w:numPr>
+        <w:rPr>
+          <w:lang w:val="en-IN"/>
+        </w:rPr>
+      </w:pPr>
+      <w:proofErr w:type="gramStart"/>
+      <w:r>
+        <w:rPr>
+          <w:lang w:val="en-IN"/>
+        </w:rPr>
+        <w:t>RSIN :</w:t>
+      </w:r>
+      <w:proofErr w:type="gramEnd"/>
+      <w:r>
+        <w:rPr>
+          <w:lang w:val="en-IN"/>
+        </w:rPr>
+        <w:t xml:space="preserve"> Risk Saver International. At present it generates Risk Event for all location except SBIP.</w:t>
+      </w:r>
+    </w:p>
+    <w:p>
+      <w:pPr>
+        <w:pStyle w:val="ListParagraph"/>
+        <w:numPr>
+          <w:ilvl w:val="0"/>
+          <w:numId w:val="17"/>
+        </w:numPr>
+        <w:rPr>
+          <w:lang w:val="en-IN"/>
+        </w:rPr>
+      </w:pPr>
+      <w:proofErr w:type="gramStart"/>
+      <w:r>
+        <w:rPr>
+          <w:lang w:val="en-IN"/>
+        </w:rPr>
+        <w:lastRenderedPageBreak/>
+        <w:t>RSCH :</w:t>
+      </w:r>
+      <w:proofErr w:type="gramEnd"/>
+      <w:r>
+        <w:rPr>
+          <w:lang w:val="en-IN"/>
+        </w:rPr>
+        <w:t xml:space="preserve"> Risk Saver S</w:t>
+      </w:r>
+      <w:r>
+        <w:rPr>
+          <w:lang w:val="en-IN"/>
+        </w:rPr>
+        <w:t>witzerland</w:t>
+      </w:r>
+      <w:r>
+        <w:rPr>
+          <w:lang w:val="en-IN"/>
+        </w:rPr>
+        <w:t>. At present it generates Risk Event for SBIP locations.</w:t>
+      </w:r>
+    </w:p>
+    <w:p>
+      <w:pPr>
+        <w:pStyle w:val="ListParagraph"/>
+        <w:numPr>
+          <w:ilvl w:val="0"/>
+          <w:numId w:val="17"/>
+        </w:numPr>
+        <w:rPr>
+          <w:lang w:val="en-IN"/>
+        </w:rPr>
+      </w:pPr>
+      <w:proofErr w:type="gramStart"/>
+      <w:r>
+        <w:rPr>
+          <w:lang w:val="en-IN"/>
+        </w:rPr>
+        <w:t>SBIP :</w:t>
+      </w:r>
+      <w:proofErr w:type="gramEnd"/>
+      <w:r>
+        <w:rPr>
+          <w:lang w:val="en-IN"/>
+        </w:rPr>
+        <w:t xml:space="preserve"> Swiss Banking Infrastructure Platform. SBIP Location includes Switzerland, </w:t>
+      </w:r>
+      <w:proofErr w:type="spellStart"/>
+      <w:r>
+        <w:rPr>
+          <w:lang w:val="en-IN"/>
+        </w:rPr>
+        <w:t>Luxemborg</w:t>
+      </w:r>
+      <w:proofErr w:type="spellEnd"/>
+    </w:p>
+    <w:p>
+      <w:pPr>
+        <w:pStyle w:val="ListParagraph"/>
+        <w:numPr>
+          <w:ilvl w:val="0"/>
+          <w:numId w:val="17"/>
+        </w:numPr>
+        <w:rPr>
+          <w:lang w:val="en-IN"/>
+        </w:rPr>
+      </w:pPr>
+      <w:proofErr w:type="gramStart"/>
+      <w:r>
+        <w:rPr>
+          <w:lang w:val="en-IN"/>
+        </w:rPr>
+        <w:t>T24 :</w:t>
+      </w:r>
+      <w:proofErr w:type="gramEnd"/>
+      <w:r>
+        <w:rPr>
+          <w:lang w:val="en-IN"/>
+        </w:rPr>
+        <w:t xml:space="preserve"> Core banking for all location except SBIP.</w:t>
+      </w:r>
+    </w:p>
+    <w:p>
+      <w:pPr>
+        <w:pStyle w:val="ListParagraph"/>
+        <w:numPr>
+          <w:ilvl w:val="0"/>
+          <w:numId w:val="17"/>
+        </w:numPr>
+        <w:rPr>
+          <w:lang w:val="en-IN"/>
+        </w:rPr>
+      </w:pPr>
+      <w:proofErr w:type="gramStart"/>
+      <w:r>
+        <w:rPr>
+          <w:lang w:val="en-IN"/>
+        </w:rPr>
+        <w:t>CARAT :</w:t>
+      </w:r>
+      <w:proofErr w:type="gramEnd"/>
+      <w:r>
+        <w:rPr>
+          <w:lang w:val="en-IN"/>
+        </w:rPr>
+        <w:t xml:space="preserve"> </w:t>
+      </w:r>
+      <w:r>
+        <w:rPr>
+          <w:lang w:val="en-IN"/>
+        </w:rPr>
+        <w:t>Core banking for SBIP Locations.</w:t>
+      </w:r>
+    </w:p>
+    <w:p>
+      <w:pPr>
+        <w:pStyle w:val="ListParagraph"/>
+        <w:numPr>
+          <w:ilvl w:val="0"/>
+          <w:numId w:val="17"/>
+        </w:numPr>
+        <w:rPr>
+          <w:lang w:val="en-IN"/>
+        </w:rPr>
+      </w:pPr>
+      <w:proofErr w:type="gramStart"/>
+      <w:r>
+        <w:rPr>
+          <w:lang w:val="en-IN"/>
+        </w:rPr>
+        <w:t>COB :</w:t>
+      </w:r>
+      <w:proofErr w:type="gramEnd"/>
+      <w:r>
+        <w:rPr>
+          <w:lang w:val="en-IN"/>
+        </w:rPr>
+        <w:t xml:space="preserve"> Close Of Business.</w:t>
+      </w:r>
+    </w:p>
+    <w:p>
+      <w:pPr>
+        <w:rPr>
+          <w:lang w:val="en-IN"/>
+        </w:rPr>
+      </w:pPr>
+      <w:r>
+        <w:rPr>
+          <w:lang w:val="en-IN"/>
+        </w:rPr>
+        <w:t>------------------------------------------------------------------------------------------------------------------------------------------</w:t>
+      </w:r>
+    </w:p>
+    <w:p>
+      <w:pPr>
+        <w:rPr>
+          <w:lang w:val="en-IN"/>
+        </w:rPr>
+      </w:pPr>
+      <w:r>
+        <w:rPr>
+          <w:lang w:val="en-IN"/>
+        </w:rPr>
+        <w:t>How Risk Events are generated as of now?</w:t>
+      </w:r>
+    </w:p>
+    <w:p>
+      <w:pPr>
+        <w:rPr>
+          <w:lang w:val="en-IN"/>
+        </w:rPr>
+      </w:pPr>
+      <w:r>
+        <w:rPr>
+          <w:noProof/>
+        </w:rPr>
+        <w:pict>
+          <v:rect id="_x0000_s1111" style="position:absolute;margin-left:364pt;margin-top:31.9pt;width:40.5pt;height:21pt;z-index:251734016">
+            <v:textbox>
+              <w:txbxContent>
+                <w:p>
+                  <w:pPr>
+                    <w:rPr>
+                      <w:lang w:val="en-IN"/>
+                    </w:rPr>
+                  </w:pPr>
+                  <w:r>
+                    <w:rPr>
+                      <w:lang w:val="en-IN"/>
+                    </w:rPr>
+                    <w:t>RER</w:t>
+                  </w:r>
+                </w:p>
+              </w:txbxContent>
+            </v:textbox>
+          </v:rect>
+        </w:pict>
+      </w:r>
+      <w:r>
+        <w:rPr>
+          <w:noProof/>
+        </w:rPr>
+        <w:pict>
+          <v:rect id="_x0000_s1109" style="position:absolute;margin-left:222.5pt;margin-top:31.9pt;width:64pt;height:21pt;z-index:251731968">
+            <v:textbox>
+              <w:txbxContent>
+                <w:p>
+                  <w:pPr>
+                    <w:rPr>
+                      <w:lang w:val="en-IN"/>
+                    </w:rPr>
+                  </w:pPr>
+                  <w:r>
+                    <w:rPr>
+                      <w:lang w:val="en-IN"/>
+                    </w:rPr>
+                    <w:t>RSIN</w:t>
+                  </w:r>
+                </w:p>
+              </w:txbxContent>
+            </v:textbox>
+          </v:rect>
+        </w:pict>
+      </w:r>
+      <w:r>
+        <w:rPr>
+          <w:noProof/>
+        </w:rPr>
+        <w:pict>
+          <v:shapetype id="_x0000_t32" coordsize="21600,21600" o:spt="32" o:oned="t" path="m,l21600,21600e" filled="f">
+            <v:path arrowok="t" fillok="f" o:connecttype="none"/>
+            <o:lock v:ext="edit" shapetype="t"/>
+          </v:shapetype>
+          <v:shape id="_x0000_s1106" type="#_x0000_t32" style="position:absolute;margin-left:164.5pt;margin-top:39.9pt;width:58pt;height:0;z-index:251728896" o:connectortype="straight">
+            <v:stroke endarrow="block"/>
+          </v:shape>
+        </w:pict>
+      </w:r>
+      <w:r>
+        <w:rPr>
+          <w:noProof/>
+        </w:rPr>
+        <w:pict>
+          <v:shape id="_x0000_s1104" type="#_x0000_t32" style="position:absolute;margin-left:36.5pt;margin-top:39.9pt;width:59.5pt;height:0;z-index:251726848" o:connectortype="straight">
+            <v:stroke endarrow="block"/>
+          </v:shape>
+        </w:pict>
+      </w:r>
+      <w:r>
+        <w:rPr>
+          <w:noProof/>
+        </w:rPr>
+        <w:pict>
+          <v:rect id="_x0000_s1105" style="position:absolute;margin-left:96pt;margin-top:27.9pt;width:68.5pt;height:22.5pt;z-index:251727872">
+            <v:textbox>
+              <w:txbxContent>
+                <w:p>
+                  <w:pPr>
+                    <w:rPr>
+                      <w:lang w:val="en-IN"/>
+                    </w:rPr>
+                  </w:pPr>
+                  <w:r>
+                    <w:rPr>
+                      <w:lang w:val="en-IN"/>
+                    </w:rPr>
+                    <w:t>SPDC feeds</w:t>
+                  </w:r>
+                </w:p>
+              </w:txbxContent>
+            </v:textbox>
+          </v:rect>
+        </w:pict>
+      </w:r>
+      <w:r>
+        <w:rPr>
+          <w:noProof/>
+        </w:rPr>
+        <w:pict>
+          <v:rect id="_x0000_s1103" style="position:absolute;margin-left:3.5pt;margin-top:30.9pt;width:33pt;height:22pt;z-index:251725824">
+            <v:textbox>
+              <w:txbxContent>
+                <w:p>
+                  <w:pPr>
+                    <w:rPr>
+                      <w:lang w:val="en-IN"/>
+                    </w:rPr>
+                  </w:pPr>
+                  <w:r>
+                    <w:rPr>
+                      <w:lang w:val="en-IN"/>
+                    </w:rPr>
+                    <w:t>T24</w:t>
+                  </w:r>
+                </w:p>
+              </w:txbxContent>
+            </v:textbox>
+          </v:rect>
+        </w:pict>
+      </w:r>
+      <w:proofErr w:type="gramStart"/>
+      <w:r>
+        <w:rPr>
+          <w:lang w:val="en-IN"/>
+        </w:rPr>
+        <w:t>For Non SBIP Locations.</w:t>
+      </w:r>
+      <w:proofErr w:type="gramEnd"/>
+      <w:r>
+        <w:rPr>
+          <w:lang w:val="en-IN"/>
+        </w:rPr>
+        <w:br/>
+      </w:r>
+    </w:p>
+    <w:p>
+      <w:pPr>
+        <w:tabs>
+          <w:tab w:val="left" w:pos="720"/>
+          <w:tab w:val="left" w:pos="1440"/>
+          <w:tab w:val="left" w:pos="5860"/>
+          <w:tab w:val="left" w:pos="6160"/>
+        </w:tabs>
+        <w:rPr>
+          <w:lang w:val="en-IN"/>
+        </w:rPr>
+      </w:pPr>
+      <w:r>
+        <w:rPr>
+          <w:noProof/>
+        </w:rPr>
+        <w:pict>
+          <v:shape id="_x0000_s1110" type="#_x0000_t32" style="position:absolute;margin-left:286.5pt;margin-top:1.5pt;width:77.5pt;height:0;z-index:251732992" o:connectortype="straight">
+            <v:stroke endarrow="block"/>
+          </v:shape>
+        </w:pict>
+      </w:r>
+      <w:r>
+        <w:rPr>
+          <w:noProof/>
+        </w:rPr>
+        <w:pict>
+          <v:shape id="_x0000_s1107" type="#_x0000_t32" style="position:absolute;margin-left:128.5pt;margin-top:9.5pt;width:0;height:73.5pt;z-index:251729920" o:connectortype="straight">
+            <v:stroke endarrow="block"/>
+          </v:shape>
+        </w:pict>
+      </w:r>
+      <w:r>
+        <w:rPr>
+          <w:lang w:val="en-IN"/>
+        </w:rPr>
+        <w:tab/>
+        <w:t xml:space="preserve">  COB Data</w:t>
+      </w:r>
+      <w:r>
+        <w:rPr>
+          <w:lang w:val="en-IN"/>
+        </w:rPr>
+        <w:tab/>
+        <w:t>RE given to</w:t>
+      </w:r>
+      <w:r>
+        <w:rPr>
+          <w:lang w:val="en-IN"/>
+        </w:rPr>
+        <w:tab/>
+      </w:r>
+    </w:p>
+    <w:p>
+      <w:pPr>
+        <w:rPr>
+          <w:lang w:val="en-IN"/>
+        </w:rPr>
+      </w:pPr>
+    </w:p>
+    <w:p>
+      <w:pPr>
+        <w:rPr>
+          <w:lang w:val="en-IN"/>
+        </w:rPr>
+      </w:pPr>
+    </w:p>
+    <w:p>
+      <w:pPr>
+        <w:rPr>
+          <w:lang w:val="en-IN"/>
+        </w:rPr>
+      </w:pPr>
+      <w:r>
+        <w:rPr>
+          <w:noProof/>
+        </w:rPr>
+        <w:pict>
+          <v:rect id="_x0000_s1108" style="position:absolute;margin-left:105.5pt;margin-top:6.7pt;width:48.5pt;height:23.5pt;z-index:251730944">
+            <v:textbox>
+              <w:txbxContent>
+                <w:p>
+                  <w:pPr>
+                    <w:rPr>
+                      <w:lang w:val="en-IN"/>
+                    </w:rPr>
+                  </w:pPr>
+                  <w:r>
+                    <w:rPr>
+                      <w:lang w:val="en-IN"/>
+                    </w:rPr>
+                    <w:t>DANTE</w:t>
+                  </w:r>
+                </w:p>
+              </w:txbxContent>
+            </v:textbox>
+          </v:rect>
+        </w:pict>
+      </w:r>
+    </w:p>
+    <w:p>
+      <w:pPr>
+        <w:rPr>
+          <w:lang w:val="en-IN"/>
+        </w:rPr>
+      </w:pPr>
+    </w:p>
+    <w:p>
+      <w:pPr>
+        <w:rPr>
+          <w:lang w:val="en-IN"/>
+        </w:rPr>
+      </w:pPr>
+      <w:r>
+        <w:rPr>
+          <w:lang w:val="en-IN"/>
+        </w:rPr>
+        <w:t>For SBIP location T24 should be replaced with CARAT and RSIN should be replaced with RSCH.</w:t>
+      </w:r>
+    </w:p>
+    <w:p>
+      <w:pPr>
+        <w:rPr>
+          <w:lang w:val="en-IN"/>
+        </w:rPr>
+      </w:pPr>
+      <w:r>
+        <w:rPr>
+          <w:lang w:val="en-IN"/>
+        </w:rPr>
+        <w:t>SPDC packages the data based on which application is going to consume it.</w:t>
+      </w:r>
+    </w:p>
+    <w:p>
+      <w:pPr>
+        <w:rPr>
+          <w:lang w:val="en-IN"/>
+        </w:rPr>
+      </w:pPr>
+      <w:r>
+        <w:rPr>
+          <w:lang w:val="en-IN"/>
+        </w:rPr>
+        <w:t>------------------------------------------------------------------------------------------------------------------------------------------</w:t>
+      </w:r>
+    </w:p>
+    <w:p>
+      <w:pPr>
+        <w:rPr>
+          <w:lang w:val="en-IN"/>
+        </w:rPr>
+      </w:pPr>
+      <w:r>
+        <w:rPr>
+          <w:lang w:val="en-IN"/>
+        </w:rPr>
+        <w:t>Risk Event always goes through 3 steps</w:t>
+      </w:r>
+    </w:p>
+    <w:p>
+      <w:pPr>
+        <w:pStyle w:val="ListParagraph"/>
+        <w:numPr>
+          <w:ilvl w:val="0"/>
+          <w:numId w:val="20"/>
+        </w:numPr>
+        <w:rPr>
+          <w:lang w:val="en-IN"/>
+        </w:rPr>
+      </w:pPr>
+      <w:r>
+        <w:rPr>
+          <w:lang w:val="en-IN"/>
+        </w:rPr>
+        <w:t>Prioritization</w:t>
+      </w:r>
+    </w:p>
+    <w:p>
+      <w:pPr>
+        <w:pStyle w:val="ListParagraph"/>
+        <w:numPr>
+          <w:ilvl w:val="0"/>
+          <w:numId w:val="20"/>
+        </w:numPr>
+        <w:rPr>
+          <w:lang w:val="en-IN"/>
+        </w:rPr>
+      </w:pPr>
+      <w:r>
+        <w:rPr>
+          <w:lang w:val="en-IN"/>
+        </w:rPr>
+        <w:t>Pre-</w:t>
+      </w:r>
+      <w:proofErr w:type="gramStart"/>
+      <w:r>
+        <w:rPr>
+          <w:lang w:val="en-IN"/>
+        </w:rPr>
+        <w:t>Classification :</w:t>
+      </w:r>
+      <w:proofErr w:type="gramEnd"/>
+      <w:r>
+        <w:rPr>
+          <w:lang w:val="en-IN"/>
+        </w:rPr>
+        <w:t xml:space="preserve"> Classification are of two types: Technical and non technical.</w:t>
+      </w:r>
+      <w:r>
+        <w:rPr>
+          <w:lang w:val="en-IN"/>
+        </w:rPr>
+        <w:br/>
+        <w:t>Technical are not actual risk events. Why they arise?</w:t>
+      </w:r>
+      <w:r>
+        <w:rPr>
+          <w:lang w:val="en-IN"/>
+        </w:rPr>
+        <w:br/>
+        <w:t>Non technical are actual risk events.</w:t>
+      </w:r>
+    </w:p>
+    <w:p>
+      <w:pPr>
+        <w:pStyle w:val="ListParagraph"/>
+        <w:numPr>
+          <w:ilvl w:val="0"/>
+          <w:numId w:val="20"/>
+        </w:numPr>
+        <w:rPr>
+          <w:lang w:val="en-IN"/>
+        </w:rPr>
+      </w:pPr>
+      <w:r>
+        <w:rPr>
+          <w:lang w:val="en-IN"/>
+        </w:rPr>
+        <w:t>Assignments</w:t>
+      </w:r>
+      <w:r>
+        <w:t>. Need more clarity</w:t>
+      </w:r>
+    </w:p>
+    <w:p>
+      <w:pPr>
+        <w:rPr>
+          <w:lang w:val="en-IN"/>
+        </w:rPr>
+      </w:pPr>
+      <w:r>
+        <w:rPr>
+          <w:lang w:val="en-IN"/>
+        </w:rPr>
+        <w:t>------------------------------------------------------------------------------------------------------------------------------------------</w:t>
+      </w:r>
+    </w:p>
+    <w:p>
+      <w:pPr>
+        <w:rPr>
+          <w:lang w:val="en-IN"/>
+        </w:rPr>
+      </w:pPr>
+      <w:r>
+        <w:rPr>
+          <w:lang w:val="en-IN"/>
+        </w:rPr>
+        <w:t xml:space="preserve">Stake holder for </w:t>
+      </w:r>
+      <w:proofErr w:type="spellStart"/>
+      <w:r>
+        <w:rPr>
+          <w:lang w:val="en-IN"/>
+        </w:rPr>
+        <w:t>dRisk</w:t>
+      </w:r>
+      <w:proofErr w:type="spellEnd"/>
+    </w:p>
+    <w:p>
+      <w:pPr>
+        <w:pStyle w:val="ListParagraph"/>
+        <w:numPr>
+          <w:ilvl w:val="0"/>
+          <w:numId w:val="19"/>
+        </w:numPr>
+        <w:rPr>
+          <w:lang w:val="en-IN"/>
+        </w:rPr>
+      </w:pPr>
+      <w:r>
+        <w:rPr>
+          <w:lang w:val="en-IN"/>
+        </w:rPr>
+        <w:t>Business(Credit Risk Monitoring + FO(Front Office))</w:t>
+      </w:r>
+    </w:p>
+    <w:p>
+      <w:pPr>
+        <w:pStyle w:val="ListParagraph"/>
+        <w:numPr>
+          <w:ilvl w:val="0"/>
+          <w:numId w:val="19"/>
+        </w:numPr>
+        <w:rPr>
+          <w:lang w:val="en-IN"/>
+        </w:rPr>
+      </w:pPr>
+      <w:r>
+        <w:rPr>
+          <w:lang w:val="en-IN"/>
+        </w:rPr>
+        <w:t>IT People</w:t>
+      </w:r>
+    </w:p>
+    <w:p>
+      <w:pPr>
+        <w:pStyle w:val="ListParagraph"/>
+        <w:numPr>
+          <w:ilvl w:val="0"/>
+          <w:numId w:val="19"/>
+        </w:numPr>
+        <w:rPr>
+          <w:lang w:val="en-IN"/>
+        </w:rPr>
+      </w:pPr>
+      <w:r>
+        <w:rPr>
+          <w:lang w:val="en-IN"/>
+        </w:rPr>
+        <w:t xml:space="preserve">CH </w:t>
+      </w:r>
+    </w:p>
+    <w:p>
+      <w:pPr>
+        <w:pStyle w:val="ListParagraph"/>
+        <w:rPr>
+          <w:lang w:val="en-IN"/>
+        </w:rPr>
+      </w:pPr>
+    </w:p>
+    <w:p>
+      <w:pPr>
+        <w:pStyle w:val="ListParagraph"/>
+        <w:rPr>
+          <w:lang w:val="en-IN"/>
+        </w:rPr>
+      </w:pPr>
+    </w:p>
+    <w:p>
+      <w:pPr>
+        <w:rPr>
+          <w:lang w:val="en-IN"/>
+        </w:rPr>
+      </w:pPr>
+    </w:p>
+    <w:p>
+      <w:pPr>
+        <w:rPr>
+          <w:lang w:val="en-IN"/>
+        </w:rPr>
+      </w:pPr>
+      <w:r>
+        <w:rPr>
+          <w:lang w:val="en-IN"/>
+        </w:rPr>
+        <w:lastRenderedPageBreak/>
         <w:t>What are Control Events?</w:t>
       </w:r>
     </w:p>
@@ -423,20 +1367,6 @@
         <w:rPr>
           <w:lang w:val="en-IN"/>
         </w:rPr>
-        <w:t>RSIN -&gt; Generate Event. In Future will be taken by Event360.</w:t>
-      </w:r>
-    </w:p>
-    <w:p>
-      <w:pPr>
-        <w:rPr>
-          <w:lang w:val="en-IN"/>
-        </w:rPr>
-      </w:pPr>
-      <w:r>
-        <w:rPr>
-          <w:lang w:val="en-IN"/>
-        </w:rPr>
-        <w:lastRenderedPageBreak/>
         <w:t>Note</w:t>
       </w:r>
       <w:proofErr w:type="gramStart"/>
@@ -869,10 +1799,6 @@
           <w:noProof/>
         </w:rPr>
         <w:pict>
-          <v:shapetype id="_x0000_t32" coordsize="21600,21600" o:spt="32" o:oned="t" path="m,l21600,21600e" filled="f">
-            <v:path arrowok="t" fillok="f" o:connecttype="none"/>
-            <o:lock v:ext="edit" shapetype="t"/>
-          </v:shapetype>
           <v:shape id="_x0000_s1051" type="#_x0000_t32" style="position:absolute;margin-left:199pt;margin-top:21.45pt;width:1pt;height:50pt;flip:x y;z-index:251677696" o:connectortype="straight">
             <v:stroke endarrow="block"/>
           </v:shape>
@@ -1129,6 +2055,7 @@
         <w:rPr>
           <w:noProof/>
         </w:rPr>
+        <w:lastRenderedPageBreak/>
         <w:pict>
           <v:rect id="_x0000_s1059" style="position:absolute;margin-left:377pt;margin-top:9.85pt;width:98.5pt;height:29.5pt;z-index:251685888">
             <v:textbox>
@@ -1653,7 +2580,6 @@
         <w:rPr>
           <w:lang w:val="en-IN"/>
         </w:rPr>
-        <w:lastRenderedPageBreak/>
         <w:t>Step 1.</w:t>
       </w:r>
       <w:proofErr w:type="gramEnd"/>
@@ -2165,6 +3091,7 @@
         <w:rPr>
           <w:lang w:val="en-IN"/>
         </w:rPr>
+        <w:lastRenderedPageBreak/>
         <w:t xml:space="preserve">Data from </w:t>
       </w:r>
       <w:proofErr w:type="spellStart"/>
@@ -2448,7 +3375,6 @@
         <w:rPr>
           <w:lang w:val="en-IN"/>
         </w:rPr>
-        <w:lastRenderedPageBreak/>
         <w:t>Also based on different conditions events validation decides whether the generated event are valid or not.</w:t>
       </w:r>
     </w:p>
@@ -2951,6 +3877,7 @@
         <w:rPr>
           <w:lang w:val="en-IN"/>
         </w:rPr>
+        <w:lastRenderedPageBreak/>
         <w:t>1.  Workflow Contacts are created</w:t>
       </w:r>
       <w:r>
@@ -3261,7 +4188,6 @@
         <w:rPr>
           <w:lang w:val="en-IN"/>
         </w:rPr>
-        <w:lastRenderedPageBreak/>
         <w:t>A</w:t>
       </w:r>
       <w:r>
@@ -3653,6 +4579,7 @@
         <w:rPr>
           <w:lang w:val="en-IN"/>
         </w:rPr>
+        <w:lastRenderedPageBreak/>
         <w:t xml:space="preserve">If trigger type is: </w:t>
       </w:r>
     </w:p>
@@ -4172,7 +5099,6 @@
           <w:b/>
           <w:lang w:val="en-IN"/>
         </w:rPr>
-        <w:lastRenderedPageBreak/>
         <w:t>Trigger Type</w:t>
       </w:r>
     </w:p>
@@ -4492,6 +5418,7 @@
         <w:rPr>
           <w:lang w:val="en-IN"/>
         </w:rPr>
+        <w:lastRenderedPageBreak/>
         <w:t>Maturity Control Event will be created to notify CO/CVM that positive or negative EA(Explicit Adjustment)</w:t>
       </w:r>
       <w:r>
@@ -4539,6 +5466,95 @@
 <file path=word/numbering.xml><?xml version="1.0" encoding="utf-8"?>
 <w:numbering xmlns:ve="http://schemas.openxmlformats.org/markup-compatibility/2006" xmlns:o="urn:schemas-microsoft-com:office:office" xmlns:r="http://schemas.openxmlformats.org/officeDocument/2006/relationships" xmlns:m="http://schemas.openxmlformats.org/officeDocument/2006/math" xmlns:v="urn:schemas-microsoft-com:vml" xmlns:wp="http://schemas.openxmlformats.org/drawingml/2006/wordprocessingDrawing" xmlns:w10="urn:schemas-microsoft-com:office:word" xmlns:w="http://schemas.openxmlformats.org/wordprocessingml/2006/main" xmlns:wne="http://schemas.microsoft.com/office/word/2006/wordml">
   <w:abstractNum w:abstractNumId="0">
+    <w:nsid w:val="0581600C"/>
+    <w:multiLevelType w:val="hybridMultilevel"/>
+    <w:tmpl w:val="4BBE4CF8"/>
+    <w:lvl w:ilvl="0" w:tplc="0409000F">
+      <w:start w:val="1"/>
+      <w:numFmt w:val="decimal"/>
+      <w:lvlText w:val="%1."/>
+      <w:lvlJc w:val="left"/>
+      <w:pPr>
+        <w:ind w:left="720" w:hanging="360"/>
+      </w:pPr>
+      <w:rPr>
+        <w:rFonts w:hint="default"/>
+      </w:rPr>
+    </w:lvl>
+    <w:lvl w:ilvl="1" w:tplc="04090019" w:tentative="1">
+      <w:start w:val="1"/>
+      <w:numFmt w:val="lowerLetter"/>
+      <w:lvlText w:val="%2."/>
+      <w:lvlJc w:val="left"/>
+      <w:pPr>
+        <w:ind w:left="1440" w:hanging="360"/>
+      </w:pPr>
+    </w:lvl>
+    <w:lvl w:ilvl="2" w:tplc="0409001B" w:tentative="1">
+      <w:start w:val="1"/>
+      <w:numFmt w:val="lowerRoman"/>
+      <w:lvlText w:val="%3."/>
+      <w:lvlJc w:val="right"/>
+      <w:pPr>
+        <w:ind w:left="2160" w:hanging="180"/>
+      </w:pPr>
+    </w:lvl>
+    <w:lvl w:ilvl="3" w:tplc="0409000F" w:tentative="1">
+      <w:start w:val="1"/>
+      <w:numFmt w:val="decimal"/>
+      <w:lvlText w:val="%4."/>
+      <w:lvlJc w:val="left"/>
+      <w:pPr>
+        <w:ind w:left="2880" w:hanging="360"/>
+      </w:pPr>
+    </w:lvl>
+    <w:lvl w:ilvl="4" w:tplc="04090019" w:tentative="1">
+      <w:start w:val="1"/>
+      <w:numFmt w:val="lowerLetter"/>
+      <w:lvlText w:val="%5."/>
+      <w:lvlJc w:val="left"/>
+      <w:pPr>
+        <w:ind w:left="3600" w:hanging="360"/>
+      </w:pPr>
+    </w:lvl>
+    <w:lvl w:ilvl="5" w:tplc="0409001B" w:tentative="1">
+      <w:start w:val="1"/>
+      <w:numFmt w:val="lowerRoman"/>
+      <w:lvlText w:val="%6."/>
+      <w:lvlJc w:val="right"/>
+      <w:pPr>
+        <w:ind w:left="4320" w:hanging="180"/>
+      </w:pPr>
+    </w:lvl>
+    <w:lvl w:ilvl="6" w:tplc="0409000F" w:tentative="1">
+      <w:start w:val="1"/>
+      <w:numFmt w:val="decimal"/>
+      <w:lvlText w:val="%7."/>
+      <w:lvlJc w:val="left"/>
+      <w:pPr>
+        <w:ind w:left="5040" w:hanging="360"/>
+      </w:pPr>
+    </w:lvl>
+    <w:lvl w:ilvl="7" w:tplc="04090019" w:tentative="1">
+      <w:start w:val="1"/>
+      <w:numFmt w:val="lowerLetter"/>
+      <w:lvlText w:val="%8."/>
+      <w:lvlJc w:val="left"/>
+      <w:pPr>
+        <w:ind w:left="5760" w:hanging="360"/>
+      </w:pPr>
+    </w:lvl>
+    <w:lvl w:ilvl="8" w:tplc="0409001B" w:tentative="1">
+      <w:start w:val="1"/>
+      <w:numFmt w:val="lowerRoman"/>
+      <w:lvlText w:val="%9."/>
+      <w:lvlJc w:val="right"/>
+      <w:pPr>
+        <w:ind w:left="6480" w:hanging="180"/>
+      </w:pPr>
+    </w:lvl>
+  </w:abstractNum>
+  <w:abstractNum w:abstractNumId="1">
     <w:nsid w:val="1C786FD9"/>
     <w:multiLevelType w:val="hybridMultilevel"/>
     <w:tmpl w:val="A36AAFD0"/>
@@ -4627,7 +5643,7 @@
       </w:pPr>
     </w:lvl>
   </w:abstractNum>
-  <w:abstractNum w:abstractNumId="1">
+  <w:abstractNum w:abstractNumId="2">
     <w:nsid w:val="1C82596D"/>
     <w:multiLevelType w:val="hybridMultilevel"/>
     <w:tmpl w:val="EE945ACC"/>
@@ -4716,7 +5732,7 @@
       </w:pPr>
     </w:lvl>
   </w:abstractNum>
-  <w:abstractNum w:abstractNumId="2">
+  <w:abstractNum w:abstractNumId="3">
     <w:nsid w:val="24522786"/>
     <w:multiLevelType w:val="hybridMultilevel"/>
     <w:tmpl w:val="E5940446"/>
@@ -4805,7 +5821,7 @@
       </w:pPr>
     </w:lvl>
   </w:abstractNum>
-  <w:abstractNum w:abstractNumId="3">
+  <w:abstractNum w:abstractNumId="4">
     <w:nsid w:val="27B46814"/>
     <w:multiLevelType w:val="hybridMultilevel"/>
     <w:tmpl w:val="7C924ECA"/>
@@ -4894,7 +5910,7 @@
       </w:pPr>
     </w:lvl>
   </w:abstractNum>
-  <w:abstractNum w:abstractNumId="4">
+  <w:abstractNum w:abstractNumId="5">
     <w:nsid w:val="2A1D67DD"/>
     <w:multiLevelType w:val="hybridMultilevel"/>
     <w:tmpl w:val="648E060C"/>
@@ -4983,7 +5999,7 @@
       </w:pPr>
     </w:lvl>
   </w:abstractNum>
-  <w:abstractNum w:abstractNumId="5">
+  <w:abstractNum w:abstractNumId="6">
     <w:nsid w:val="3A3E1C34"/>
     <w:multiLevelType w:val="hybridMultilevel"/>
     <w:tmpl w:val="1E6C57F4"/>
@@ -5072,7 +6088,96 @@
       </w:pPr>
     </w:lvl>
   </w:abstractNum>
-  <w:abstractNum w:abstractNumId="6">
+  <w:abstractNum w:abstractNumId="7">
+    <w:nsid w:val="3AA92103"/>
+    <w:multiLevelType w:val="hybridMultilevel"/>
+    <w:tmpl w:val="EC484632"/>
+    <w:lvl w:ilvl="0" w:tplc="0409000F">
+      <w:start w:val="1"/>
+      <w:numFmt w:val="decimal"/>
+      <w:lvlText w:val="%1."/>
+      <w:lvlJc w:val="left"/>
+      <w:pPr>
+        <w:ind w:left="720" w:hanging="360"/>
+      </w:pPr>
+      <w:rPr>
+        <w:rFonts w:hint="default"/>
+      </w:rPr>
+    </w:lvl>
+    <w:lvl w:ilvl="1" w:tplc="04090019" w:tentative="1">
+      <w:start w:val="1"/>
+      <w:numFmt w:val="lowerLetter"/>
+      <w:lvlText w:val="%2."/>
+      <w:lvlJc w:val="left"/>
+      <w:pPr>
+        <w:ind w:left="1440" w:hanging="360"/>
+      </w:pPr>
+    </w:lvl>
+    <w:lvl w:ilvl="2" w:tplc="0409001B" w:tentative="1">
+      <w:start w:val="1"/>
+      <w:numFmt w:val="lowerRoman"/>
+      <w:lvlText w:val="%3."/>
+      <w:lvlJc w:val="right"/>
+      <w:pPr>
+        <w:ind w:left="2160" w:hanging="180"/>
+      </w:pPr>
+    </w:lvl>
+    <w:lvl w:ilvl="3" w:tplc="0409000F" w:tentative="1">
+      <w:start w:val="1"/>
+      <w:numFmt w:val="decimal"/>
+      <w:lvlText w:val="%4."/>
+      <w:lvlJc w:val="left"/>
+      <w:pPr>
+        <w:ind w:left="2880" w:hanging="360"/>
+      </w:pPr>
+    </w:lvl>
+    <w:lvl w:ilvl="4" w:tplc="04090019" w:tentative="1">
+      <w:start w:val="1"/>
+      <w:numFmt w:val="lowerLetter"/>
+      <w:lvlText w:val="%5."/>
+      <w:lvlJc w:val="left"/>
+      <w:pPr>
+        <w:ind w:left="3600" w:hanging="360"/>
+      </w:pPr>
+    </w:lvl>
+    <w:lvl w:ilvl="5" w:tplc="0409001B" w:tentative="1">
+      <w:start w:val="1"/>
+      <w:numFmt w:val="lowerRoman"/>
+      <w:lvlText w:val="%6."/>
+      <w:lvlJc w:val="right"/>
+      <w:pPr>
+        <w:ind w:left="4320" w:hanging="180"/>
+      </w:pPr>
+    </w:lvl>
+    <w:lvl w:ilvl="6" w:tplc="0409000F" w:tentative="1">
+      <w:start w:val="1"/>
+      <w:numFmt w:val="decimal"/>
+      <w:lvlText w:val="%7."/>
+      <w:lvlJc w:val="left"/>
+      <w:pPr>
+        <w:ind w:left="5040" w:hanging="360"/>
+      </w:pPr>
+    </w:lvl>
+    <w:lvl w:ilvl="7" w:tplc="04090019" w:tentative="1">
+      <w:start w:val="1"/>
+      <w:numFmt w:val="lowerLetter"/>
+      <w:lvlText w:val="%8."/>
+      <w:lvlJc w:val="left"/>
+      <w:pPr>
+        <w:ind w:left="5760" w:hanging="360"/>
+      </w:pPr>
+    </w:lvl>
+    <w:lvl w:ilvl="8" w:tplc="0409001B" w:tentative="1">
+      <w:start w:val="1"/>
+      <w:numFmt w:val="lowerRoman"/>
+      <w:lvlText w:val="%9."/>
+      <w:lvlJc w:val="right"/>
+      <w:pPr>
+        <w:ind w:left="6480" w:hanging="180"/>
+      </w:pPr>
+    </w:lvl>
+  </w:abstractNum>
+  <w:abstractNum w:abstractNumId="8">
     <w:nsid w:val="3C1D71B5"/>
     <w:multiLevelType w:val="hybridMultilevel"/>
     <w:tmpl w:val="5748D85E"/>
@@ -5161,7 +6266,7 @@
       </w:pPr>
     </w:lvl>
   </w:abstractNum>
-  <w:abstractNum w:abstractNumId="7">
+  <w:abstractNum w:abstractNumId="9">
     <w:nsid w:val="3D1C1F7F"/>
     <w:multiLevelType w:val="hybridMultilevel"/>
     <w:tmpl w:val="0246B340"/>
@@ -5247,7 +6352,96 @@
       </w:pPr>
     </w:lvl>
   </w:abstractNum>
-  <w:abstractNum w:abstractNumId="8">
+  <w:abstractNum w:abstractNumId="10">
+    <w:nsid w:val="436F3D11"/>
+    <w:multiLevelType w:val="hybridMultilevel"/>
+    <w:tmpl w:val="3D46FD2C"/>
+    <w:lvl w:ilvl="0" w:tplc="0409000F">
+      <w:start w:val="1"/>
+      <w:numFmt w:val="decimal"/>
+      <w:lvlText w:val="%1."/>
+      <w:lvlJc w:val="left"/>
+      <w:pPr>
+        <w:ind w:left="720" w:hanging="360"/>
+      </w:pPr>
+      <w:rPr>
+        <w:rFonts w:hint="default"/>
+      </w:rPr>
+    </w:lvl>
+    <w:lvl w:ilvl="1" w:tplc="04090019" w:tentative="1">
+      <w:start w:val="1"/>
+      <w:numFmt w:val="lowerLetter"/>
+      <w:lvlText w:val="%2."/>
+      <w:lvlJc w:val="left"/>
+      <w:pPr>
+        <w:ind w:left="1440" w:hanging="360"/>
+      </w:pPr>
+    </w:lvl>
+    <w:lvl w:ilvl="2" w:tplc="0409001B" w:tentative="1">
+      <w:start w:val="1"/>
+      <w:numFmt w:val="lowerRoman"/>
+      <w:lvlText w:val="%3."/>
+      <w:lvlJc w:val="right"/>
+      <w:pPr>
+        <w:ind w:left="2160" w:hanging="180"/>
+      </w:pPr>
+    </w:lvl>
+    <w:lvl w:ilvl="3" w:tplc="0409000F" w:tentative="1">
+      <w:start w:val="1"/>
+      <w:numFmt w:val="decimal"/>
+      <w:lvlText w:val="%4."/>
+      <w:lvlJc w:val="left"/>
+      <w:pPr>
+        <w:ind w:left="2880" w:hanging="360"/>
+      </w:pPr>
+    </w:lvl>
+    <w:lvl w:ilvl="4" w:tplc="04090019" w:tentative="1">
+      <w:start w:val="1"/>
+      <w:numFmt w:val="lowerLetter"/>
+      <w:lvlText w:val="%5."/>
+      <w:lvlJc w:val="left"/>
+      <w:pPr>
+        <w:ind w:left="3600" w:hanging="360"/>
+      </w:pPr>
+    </w:lvl>
+    <w:lvl w:ilvl="5" w:tplc="0409001B" w:tentative="1">
+      <w:start w:val="1"/>
+      <w:numFmt w:val="lowerRoman"/>
+      <w:lvlText w:val="%6."/>
+      <w:lvlJc w:val="right"/>
+      <w:pPr>
+        <w:ind w:left="4320" w:hanging="180"/>
+      </w:pPr>
+    </w:lvl>
+    <w:lvl w:ilvl="6" w:tplc="0409000F" w:tentative="1">
+      <w:start w:val="1"/>
+      <w:numFmt w:val="decimal"/>
+      <w:lvlText w:val="%7."/>
+      <w:lvlJc w:val="left"/>
+      <w:pPr>
+        <w:ind w:left="5040" w:hanging="360"/>
+      </w:pPr>
+    </w:lvl>
+    <w:lvl w:ilvl="7" w:tplc="04090019" w:tentative="1">
+      <w:start w:val="1"/>
+      <w:numFmt w:val="lowerLetter"/>
+      <w:lvlText w:val="%8."/>
+      <w:lvlJc w:val="left"/>
+      <w:pPr>
+        <w:ind w:left="5760" w:hanging="360"/>
+      </w:pPr>
+    </w:lvl>
+    <w:lvl w:ilvl="8" w:tplc="0409001B" w:tentative="1">
+      <w:start w:val="1"/>
+      <w:numFmt w:val="lowerRoman"/>
+      <w:lvlText w:val="%9."/>
+      <w:lvlJc w:val="right"/>
+      <w:pPr>
+        <w:ind w:left="6480" w:hanging="180"/>
+      </w:pPr>
+    </w:lvl>
+  </w:abstractNum>
+  <w:abstractNum w:abstractNumId="11">
     <w:nsid w:val="4C785302"/>
     <w:multiLevelType w:val="hybridMultilevel"/>
     <w:tmpl w:val="DCB81E2C"/>
@@ -5336,7 +6530,7 @@
       </w:pPr>
     </w:lvl>
   </w:abstractNum>
-  <w:abstractNum w:abstractNumId="9">
+  <w:abstractNum w:abstractNumId="12">
     <w:nsid w:val="50CE34E6"/>
     <w:multiLevelType w:val="hybridMultilevel"/>
     <w:tmpl w:val="89A4ECF0"/>
@@ -5425,7 +6619,96 @@
       </w:pPr>
     </w:lvl>
   </w:abstractNum>
-  <w:abstractNum w:abstractNumId="10">
+  <w:abstractNum w:abstractNumId="13">
+    <w:nsid w:val="512E0A18"/>
+    <w:multiLevelType w:val="hybridMultilevel"/>
+    <w:tmpl w:val="9E54A05E"/>
+    <w:lvl w:ilvl="0" w:tplc="0409000F">
+      <w:start w:val="1"/>
+      <w:numFmt w:val="decimal"/>
+      <w:lvlText w:val="%1."/>
+      <w:lvlJc w:val="left"/>
+      <w:pPr>
+        <w:ind w:left="720" w:hanging="360"/>
+      </w:pPr>
+      <w:rPr>
+        <w:rFonts w:hint="default"/>
+      </w:rPr>
+    </w:lvl>
+    <w:lvl w:ilvl="1" w:tplc="04090019" w:tentative="1">
+      <w:start w:val="1"/>
+      <w:numFmt w:val="lowerLetter"/>
+      <w:lvlText w:val="%2."/>
+      <w:lvlJc w:val="left"/>
+      <w:pPr>
+        <w:ind w:left="1440" w:hanging="360"/>
+      </w:pPr>
+    </w:lvl>
+    <w:lvl w:ilvl="2" w:tplc="0409001B" w:tentative="1">
+      <w:start w:val="1"/>
+      <w:numFmt w:val="lowerRoman"/>
+      <w:lvlText w:val="%3."/>
+      <w:lvlJc w:val="right"/>
+      <w:pPr>
+        <w:ind w:left="2160" w:hanging="180"/>
+      </w:pPr>
+    </w:lvl>
+    <w:lvl w:ilvl="3" w:tplc="0409000F" w:tentative="1">
+      <w:start w:val="1"/>
+      <w:numFmt w:val="decimal"/>
+      <w:lvlText w:val="%4."/>
+      <w:lvlJc w:val="left"/>
+      <w:pPr>
+        <w:ind w:left="2880" w:hanging="360"/>
+      </w:pPr>
+    </w:lvl>
+    <w:lvl w:ilvl="4" w:tplc="04090019" w:tentative="1">
+      <w:start w:val="1"/>
+      <w:numFmt w:val="lowerLetter"/>
+      <w:lvlText w:val="%5."/>
+      <w:lvlJc w:val="left"/>
+      <w:pPr>
+        <w:ind w:left="3600" w:hanging="360"/>
+      </w:pPr>
+    </w:lvl>
+    <w:lvl w:ilvl="5" w:tplc="0409001B" w:tentative="1">
+      <w:start w:val="1"/>
+      <w:numFmt w:val="lowerRoman"/>
+      <w:lvlText w:val="%6."/>
+      <w:lvlJc w:val="right"/>
+      <w:pPr>
+        <w:ind w:left="4320" w:hanging="180"/>
+      </w:pPr>
+    </w:lvl>
+    <w:lvl w:ilvl="6" w:tplc="0409000F" w:tentative="1">
+      <w:start w:val="1"/>
+      <w:numFmt w:val="decimal"/>
+      <w:lvlText w:val="%7."/>
+      <w:lvlJc w:val="left"/>
+      <w:pPr>
+        <w:ind w:left="5040" w:hanging="360"/>
+      </w:pPr>
+    </w:lvl>
+    <w:lvl w:ilvl="7" w:tplc="04090019" w:tentative="1">
+      <w:start w:val="1"/>
+      <w:numFmt w:val="lowerLetter"/>
+      <w:lvlText w:val="%8."/>
+      <w:lvlJc w:val="left"/>
+      <w:pPr>
+        <w:ind w:left="5760" w:hanging="360"/>
+      </w:pPr>
+    </w:lvl>
+    <w:lvl w:ilvl="8" w:tplc="0409001B" w:tentative="1">
+      <w:start w:val="1"/>
+      <w:numFmt w:val="lowerRoman"/>
+      <w:lvlText w:val="%9."/>
+      <w:lvlJc w:val="right"/>
+      <w:pPr>
+        <w:ind w:left="6480" w:hanging="180"/>
+      </w:pPr>
+    </w:lvl>
+  </w:abstractNum>
+  <w:abstractNum w:abstractNumId="14">
     <w:nsid w:val="59653D95"/>
     <w:multiLevelType w:val="hybridMultilevel"/>
     <w:tmpl w:val="80108B78"/>
@@ -5511,7 +6794,7 @@
       </w:pPr>
     </w:lvl>
   </w:abstractNum>
-  <w:abstractNum w:abstractNumId="11">
+  <w:abstractNum w:abstractNumId="15">
     <w:nsid w:val="5B37209E"/>
     <w:multiLevelType w:val="hybridMultilevel"/>
     <w:tmpl w:val="2BCC7AF6"/>
@@ -5600,7 +6883,7 @@
       </w:pPr>
     </w:lvl>
   </w:abstractNum>
-  <w:abstractNum w:abstractNumId="12">
+  <w:abstractNum w:abstractNumId="16">
     <w:nsid w:val="6A0E55F0"/>
     <w:multiLevelType w:val="hybridMultilevel"/>
     <w:tmpl w:val="4566D328"/>
@@ -5689,7 +6972,7 @@
       </w:pPr>
     </w:lvl>
   </w:abstractNum>
-  <w:abstractNum w:abstractNumId="13">
+  <w:abstractNum w:abstractNumId="17">
     <w:nsid w:val="745652E9"/>
     <w:multiLevelType w:val="hybridMultilevel"/>
     <w:tmpl w:val="5EE4EF1E"/>
@@ -5778,7 +7061,7 @@
       </w:pPr>
     </w:lvl>
   </w:abstractNum>
-  <w:abstractNum w:abstractNumId="14">
+  <w:abstractNum w:abstractNumId="18">
     <w:nsid w:val="747A4E41"/>
     <w:multiLevelType w:val="hybridMultilevel"/>
     <w:tmpl w:val="15B055B2"/>
@@ -5867,7 +7150,7 @@
       </w:pPr>
     </w:lvl>
   </w:abstractNum>
-  <w:abstractNum w:abstractNumId="15">
+  <w:abstractNum w:abstractNumId="19">
     <w:nsid w:val="7FF11260"/>
     <w:multiLevelType w:val="hybridMultilevel"/>
     <w:tmpl w:val="23167EDC"/>
@@ -5957,52 +7240,64 @@
     </w:lvl>
   </w:abstractNum>
   <w:num w:numId="1">
-    <w:abstractNumId w:val="0"/>
+    <w:abstractNumId w:val="1"/>
   </w:num>
   <w:num w:numId="2">
+    <w:abstractNumId w:val="16"/>
+  </w:num>
+  <w:num w:numId="3">
+    <w:abstractNumId w:val="17"/>
+  </w:num>
+  <w:num w:numId="4">
+    <w:abstractNumId w:val="15"/>
+  </w:num>
+  <w:num w:numId="5">
+    <w:abstractNumId w:val="4"/>
+  </w:num>
+  <w:num w:numId="6">
+    <w:abstractNumId w:val="5"/>
+  </w:num>
+  <w:num w:numId="7">
+    <w:abstractNumId w:val="18"/>
+  </w:num>
+  <w:num w:numId="8">
     <w:abstractNumId w:val="12"/>
   </w:num>
-  <w:num w:numId="3">
+  <w:num w:numId="9">
+    <w:abstractNumId w:val="2"/>
+  </w:num>
+  <w:num w:numId="10">
+    <w:abstractNumId w:val="11"/>
+  </w:num>
+  <w:num w:numId="11">
+    <w:abstractNumId w:val="3"/>
+  </w:num>
+  <w:num w:numId="12">
+    <w:abstractNumId w:val="8"/>
+  </w:num>
+  <w:num w:numId="13">
+    <w:abstractNumId w:val="14"/>
+  </w:num>
+  <w:num w:numId="14">
+    <w:abstractNumId w:val="6"/>
+  </w:num>
+  <w:num w:numId="15">
+    <w:abstractNumId w:val="19"/>
+  </w:num>
+  <w:num w:numId="16">
+    <w:abstractNumId w:val="9"/>
+  </w:num>
+  <w:num w:numId="17">
+    <w:abstractNumId w:val="10"/>
+  </w:num>
+  <w:num w:numId="18">
+    <w:abstractNumId w:val="7"/>
+  </w:num>
+  <w:num w:numId="19">
     <w:abstractNumId w:val="13"/>
   </w:num>
-  <w:num w:numId="4">
-    <w:abstractNumId w:val="11"/>
-  </w:num>
-  <w:num w:numId="5">
-    <w:abstractNumId w:val="3"/>
-  </w:num>
-  <w:num w:numId="6">
-    <w:abstractNumId w:val="4"/>
-  </w:num>
-  <w:num w:numId="7">
-    <w:abstractNumId w:val="14"/>
-  </w:num>
-  <w:num w:numId="8">
-    <w:abstractNumId w:val="9"/>
-  </w:num>
-  <w:num w:numId="9">
-    <w:abstractNumId w:val="1"/>
-  </w:num>
-  <w:num w:numId="10">
-    <w:abstractNumId w:val="8"/>
-  </w:num>
-  <w:num w:numId="11">
-    <w:abstractNumId w:val="2"/>
-  </w:num>
-  <w:num w:numId="12">
-    <w:abstractNumId w:val="6"/>
-  </w:num>
-  <w:num w:numId="13">
-    <w:abstractNumId w:val="10"/>
-  </w:num>
-  <w:num w:numId="14">
-    <w:abstractNumId w:val="5"/>
-  </w:num>
-  <w:num w:numId="15">
-    <w:abstractNumId w:val="15"/>
-  </w:num>
-  <w:num w:numId="16">
-    <w:abstractNumId w:val="7"/>
+  <w:num w:numId="20">
+    <w:abstractNumId w:val="0"/>
   </w:num>
 </w:numbering>
 </file>
@@ -6171,7 +7466,6 @@
   <w:style w:type="character" w:default="1" w:styleId="DefaultParagraphFont">
     <w:name w:val="Default Paragraph Font"/>
     <w:uiPriority w:val="1"/>
-    <w:semiHidden/>
     <w:unhideWhenUsed/>
   </w:style>
   <w:style w:type="table" w:default="1" w:styleId="TableNormal">

</xml_diff>

<commit_message>
Added more to About the Project.docx
</commit_message>
<xml_diff>
--- a/note/About the Project.docx
+++ b/note/About the Project.docx
@@ -5799,6 +5799,667 @@
           <w:lang w:val="en-IN"/>
         </w:rPr>
       </w:pPr>
+      <w:r>
+        <w:rPr>
+          <w:lang w:val="en-IN"/>
+        </w:rPr>
+        <w:br w:type="page"/>
+      </w:r>
+    </w:p>
+    <w:p>
+      <w:pPr>
+        <w:jc w:val="center"/>
+        <w:rPr>
+          <w:b/>
+          <w:lang w:val="en-IN"/>
+        </w:rPr>
+      </w:pPr>
+      <w:r>
+        <w:rPr>
+          <w:b/>
+          <w:lang w:val="en-IN"/>
+        </w:rPr>
+        <w:lastRenderedPageBreak/>
+        <w:t>Express</w:t>
+      </w:r>
+    </w:p>
+    <w:p>
+      <w:pPr>
+        <w:rPr>
+          <w:lang w:val="en-IN"/>
+        </w:rPr>
+      </w:pPr>
+      <w:r>
+        <w:rPr>
+          <w:lang w:val="en-IN"/>
+        </w:rPr>
+        <w:t xml:space="preserve">Reload </w:t>
+      </w:r>
+      <w:r>
+        <w:rPr>
+          <w:lang w:val="en-IN"/>
+        </w:rPr>
+        <w:sym w:font="Wingdings" w:char="F0E0"/>
+      </w:r>
+      <w:r>
+        <w:rPr>
+          <w:lang w:val="en-IN"/>
+        </w:rPr>
+        <w:t xml:space="preserve"> Fetching the data again and again</w:t>
+      </w:r>
+      <w:r>
+        <w:rPr>
+          <w:lang w:val="en-IN"/>
+        </w:rPr>
+        <w:t xml:space="preserve"> (refresh)</w:t>
+      </w:r>
+      <w:r>
+        <w:rPr>
+          <w:lang w:val="en-IN"/>
+        </w:rPr>
+        <w:t xml:space="preserve"> from other data sources.</w:t>
+      </w:r>
+    </w:p>
+    <w:p>
+      <w:pPr>
+        <w:rPr>
+          <w:lang w:val="en-IN"/>
+        </w:rPr>
+      </w:pPr>
+      <w:r>
+        <w:rPr>
+          <w:lang w:val="en-IN"/>
+        </w:rPr>
+        <w:t xml:space="preserve">Publish </w:t>
+      </w:r>
+      <w:r>
+        <w:rPr>
+          <w:lang w:val="en-IN"/>
+        </w:rPr>
+        <w:sym w:font="Wingdings" w:char="F0E0"/>
+      </w:r>
+      <w:r>
+        <w:rPr>
+          <w:lang w:val="en-IN"/>
+        </w:rPr>
+        <w:t>Converting the fetched data into reports.</w:t>
+      </w:r>
+    </w:p>
+    <w:p>
+      <w:pPr>
+        <w:rPr>
+          <w:lang w:val="en-IN"/>
+        </w:rPr>
+      </w:pPr>
+      <w:proofErr w:type="spellStart"/>
+      <w:r>
+        <w:rPr>
+          <w:lang w:val="en-IN"/>
+        </w:rPr>
+        <w:t>Qlik</w:t>
+      </w:r>
+      <w:proofErr w:type="spellEnd"/>
+      <w:r>
+        <w:rPr>
+          <w:lang w:val="en-IN"/>
+        </w:rPr>
+        <w:t xml:space="preserve"> is used to create visualisations (represents data in form of charts and images).</w:t>
+      </w:r>
+      <w:r>
+        <w:rPr>
+          <w:lang w:val="en-IN"/>
+        </w:rPr>
+        <w:br/>
+        <w:t xml:space="preserve">On top of click Express Application is created. So we can say that express acts as orchestration tool which we can use to generate </w:t>
+      </w:r>
+      <w:proofErr w:type="spellStart"/>
+      <w:r>
+        <w:rPr>
+          <w:lang w:val="en-IN"/>
+        </w:rPr>
+        <w:t>Qlik</w:t>
+      </w:r>
+      <w:proofErr w:type="spellEnd"/>
+      <w:r>
+        <w:rPr>
+          <w:lang w:val="en-IN"/>
+        </w:rPr>
+        <w:t xml:space="preserve"> Reports. </w:t>
+      </w:r>
+    </w:p>
+    <w:p>
+      <w:pPr>
+        <w:rPr>
+          <w:lang w:val="en-IN"/>
+        </w:rPr>
+      </w:pPr>
+      <w:r>
+        <w:rPr>
+          <w:lang w:val="en-IN"/>
+        </w:rPr>
+        <w:t>Reports are generated based on COB dates.</w:t>
+      </w:r>
+    </w:p>
+    <w:p>
+      <w:pPr>
+        <w:rPr>
+          <w:lang w:val="en-IN"/>
+        </w:rPr>
+      </w:pPr>
+      <w:proofErr w:type="spellStart"/>
+      <w:r>
+        <w:rPr>
+          <w:lang w:val="en-IN"/>
+        </w:rPr>
+        <w:t>Qlik</w:t>
+      </w:r>
+      <w:proofErr w:type="spellEnd"/>
+      <w:r>
+        <w:rPr>
+          <w:lang w:val="en-IN"/>
+        </w:rPr>
+        <w:t xml:space="preserve"> calls express server to fetch data from external source.</w:t>
+      </w:r>
+      <w:r>
+        <w:rPr>
+          <w:lang w:val="en-IN"/>
+        </w:rPr>
+        <w:br/>
+        <w:t xml:space="preserve">Express server converts received data into a simple format which is understandable by </w:t>
+      </w:r>
+      <w:proofErr w:type="spellStart"/>
+      <w:r>
+        <w:rPr>
+          <w:lang w:val="en-IN"/>
+        </w:rPr>
+        <w:t>Qlik</w:t>
+      </w:r>
+      <w:proofErr w:type="spellEnd"/>
+      <w:r>
+        <w:rPr>
+          <w:lang w:val="en-IN"/>
+        </w:rPr>
+        <w:t xml:space="preserve"> &amp; return this data back to </w:t>
+      </w:r>
+      <w:proofErr w:type="spellStart"/>
+      <w:r>
+        <w:rPr>
+          <w:lang w:val="en-IN"/>
+        </w:rPr>
+        <w:t>Qlik</w:t>
+      </w:r>
+      <w:proofErr w:type="spellEnd"/>
+      <w:r>
+        <w:rPr>
+          <w:lang w:val="en-IN"/>
+        </w:rPr>
+        <w:t>.</w:t>
+      </w:r>
+    </w:p>
+    <w:p>
+      <w:pPr>
+        <w:rPr>
+          <w:lang w:val="en-IN"/>
+        </w:rPr>
+      </w:pPr>
+      <w:r>
+        <w:rPr>
+          <w:lang w:val="en-IN"/>
+        </w:rPr>
+        <w:t xml:space="preserve">Express </w:t>
+      </w:r>
+      <w:r>
+        <w:rPr>
+          <w:lang w:val="en-IN"/>
+        </w:rPr>
+        <w:br/>
+        <w:t>1. Express UI (Angular</w:t>
+      </w:r>
+      <w:proofErr w:type="gramStart"/>
+      <w:r>
+        <w:rPr>
+          <w:lang w:val="en-IN"/>
+        </w:rPr>
+        <w:t>)</w:t>
+      </w:r>
+      <w:proofErr w:type="gramEnd"/>
+      <w:r>
+        <w:rPr>
+          <w:lang w:val="en-IN"/>
+        </w:rPr>
+        <w:br/>
+        <w:t>2. Express API</w:t>
+      </w:r>
+      <w:r>
+        <w:rPr>
+          <w:lang w:val="en-IN"/>
+        </w:rPr>
+        <w:br/>
+        <w:t>3. Express Server</w:t>
+      </w:r>
+      <w:r>
+        <w:rPr>
+          <w:lang w:val="en-IN"/>
+        </w:rPr>
+        <w:br/>
+        <w:t>4. Express Scheduler</w:t>
+      </w:r>
+    </w:p>
+    <w:p>
+      <w:pPr>
+        <w:rPr>
+          <w:lang w:val="en-IN"/>
+        </w:rPr>
+      </w:pPr>
+      <w:r>
+        <w:rPr>
+          <w:noProof/>
+        </w:rPr>
+        <w:pict>
+          <v:oval id="_x0000_s1120" style="position:absolute;margin-left:375pt;margin-top:259.85pt;width:45.5pt;height:31.5pt;z-index:251742208">
+            <v:textbox style="mso-next-textbox:#_x0000_s1120">
+              <w:txbxContent>
+                <w:p>
+                  <w:pPr>
+                    <w:rPr>
+                      <w:lang w:val="en-IN"/>
+                    </w:rPr>
+                  </w:pPr>
+                  <w:proofErr w:type="spellStart"/>
+                  <w:r>
+                    <w:rPr>
+                      <w:lang w:val="en-IN"/>
+                    </w:rPr>
+                    <w:t>Qlik</w:t>
+                  </w:r>
+                  <w:proofErr w:type="spellEnd"/>
+                </w:p>
+              </w:txbxContent>
+            </v:textbox>
+          </v:oval>
+        </w:pict>
+      </w:r>
+      <w:r>
+        <w:rPr>
+          <w:noProof/>
+        </w:rPr>
+        <w:pict>
+          <v:shape id="_x0000_s1131" type="#_x0000_t32" style="position:absolute;margin-left:270.5pt;margin-top:101.85pt;width:80pt;height:31.5pt;flip:y;z-index:251753472" o:connectortype="straight">
+            <v:stroke startarrow="block" endarrow="block"/>
+          </v:shape>
+        </w:pict>
+      </w:r>
+      <w:r>
+        <w:rPr>
+          <w:noProof/>
+        </w:rPr>
+        <w:pict>
+          <v:shape id="_x0000_s1130" type="#_x0000_t32" style="position:absolute;margin-left:215pt;margin-top:49.35pt;width:142pt;height:32.5pt;z-index:251752448" o:connectortype="straight">
+            <v:stroke startarrow="block" endarrow="block"/>
+          </v:shape>
+        </w:pict>
+      </w:r>
+      <w:r>
+        <w:rPr>
+          <w:noProof/>
+        </w:rPr>
+        <w:pict>
+          <v:shape id="_x0000_s1129" type="#_x0000_t32" style="position:absolute;margin-left:199pt;margin-top:63.35pt;width:23.5pt;height:63pt;z-index:251751424" o:connectortype="straight">
+            <v:stroke startarrow="block" endarrow="block"/>
+          </v:shape>
+        </w:pict>
+      </w:r>
+      <w:r>
+        <w:rPr>
+          <w:noProof/>
+        </w:rPr>
+        <w:pict>
+          <v:shape id="_x0000_s1128" type="#_x0000_t32" style="position:absolute;margin-left:274pt;margin-top:144.85pt;width:97.5pt;height:31pt;z-index:251750400" o:connectortype="straight">
+            <v:stroke startarrow="block" endarrow="block"/>
+          </v:shape>
+        </w:pict>
+      </w:r>
+      <w:r>
+        <w:rPr>
+          <w:noProof/>
+        </w:rPr>
+        <w:pict>
+          <v:shape id="_x0000_s1127" type="#_x0000_t32" style="position:absolute;margin-left:261pt;margin-top:154.35pt;width:120.5pt;height:113pt;z-index:251749376" o:connectortype="straight">
+            <v:stroke startarrow="block" endarrow="block"/>
+          </v:shape>
+        </w:pict>
+      </w:r>
+      <w:r>
+        <w:rPr>
+          <w:noProof/>
+        </w:rPr>
+        <w:pict>
+          <v:shape id="_x0000_s1126" type="#_x0000_t32" style="position:absolute;margin-left:238pt;margin-top:156.85pt;width:.5pt;height:103pt;flip:x;z-index:251748352" o:connectortype="straight">
+            <v:stroke startarrow="block" endarrow="block"/>
+          </v:shape>
+        </w:pict>
+      </w:r>
+      <w:r>
+        <w:rPr>
+          <w:noProof/>
+        </w:rPr>
+        <w:pict>
+          <v:shape id="_x0000_s1122" type="#_x0000_t32" style="position:absolute;margin-left:31.5pt;margin-top:40.35pt;width:125pt;height:9pt;z-index:251744256" o:connectortype="straight">
+            <v:stroke endarrow="block"/>
+          </v:shape>
+        </w:pict>
+      </w:r>
+      <w:r>
+        <w:rPr>
+          <w:noProof/>
+        </w:rPr>
+        <w:pict>
+          <v:shape id="_x0000_s1121" type="#_x0000_t32" style="position:absolute;margin-left:81.5pt;margin-top:63.35pt;width:86pt;height:105.5pt;flip:y;z-index:251743232" o:connectortype="straight">
+            <v:stroke startarrow="block" endarrow="block"/>
+          </v:shape>
+        </w:pict>
+      </w:r>
+      <w:r>
+        <w:rPr>
+          <w:noProof/>
+        </w:rPr>
+        <w:pict>
+          <v:oval id="_x0000_s1119" style="position:absolute;margin-left:188.5pt;margin-top:259.85pt;width:103pt;height:63pt;z-index:251741184">
+            <v:textbox style="mso-next-textbox:#_x0000_s1119">
+              <w:txbxContent>
+                <w:p>
+                  <w:pPr>
+                    <w:rPr>
+                      <w:lang w:val="en-IN"/>
+                    </w:rPr>
+                  </w:pPr>
+                  <w:r>
+                    <w:rPr>
+                      <w:lang w:val="en-IN"/>
+                    </w:rPr>
+                    <w:t>Different Applications</w:t>
+                  </w:r>
+                </w:p>
+              </w:txbxContent>
+            </v:textbox>
+          </v:oval>
+        </w:pict>
+      </w:r>
+      <w:r>
+        <w:rPr>
+          <w:noProof/>
+        </w:rPr>
+        <w:pict>
+          <v:oval id="_x0000_s1118" style="position:absolute;margin-left:-6pt;margin-top:168.85pt;width:137pt;height:91pt;z-index:251740160">
+            <v:textbox style="mso-next-textbox:#_x0000_s1118">
+              <w:txbxContent>
+                <w:p>
+                  <w:pPr>
+                    <w:rPr>
+                      <w:lang w:val="en-IN"/>
+                    </w:rPr>
+                  </w:pPr>
+                  <w:r>
+                    <w:rPr>
+                      <w:lang w:val="en-IN"/>
+                    </w:rPr>
+                    <w:t>External Systems or data source (Mars, DLS, Flex, etc)</w:t>
+                  </w:r>
+                </w:p>
+              </w:txbxContent>
+            </v:textbox>
+          </v:oval>
+        </w:pict>
+      </w:r>
+      <w:r>
+        <w:rPr>
+          <w:noProof/>
+        </w:rPr>
+        <w:pict>
+          <v:oval id="_x0000_s1117" style="position:absolute;margin-left:350.5pt;margin-top:76.85pt;width:93pt;height:35.5pt;z-index:251739136">
+            <v:textbox style="mso-next-textbox:#_x0000_s1117">
+              <w:txbxContent>
+                <w:p>
+                  <w:pPr>
+                    <w:rPr>
+                      <w:lang w:val="en-IN"/>
+                    </w:rPr>
+                  </w:pPr>
+                  <w:r>
+                    <w:rPr>
+                      <w:lang w:val="en-IN"/>
+                    </w:rPr>
+                    <w:t>Express DB</w:t>
+                  </w:r>
+                </w:p>
+              </w:txbxContent>
+            </v:textbox>
+          </v:oval>
+        </w:pict>
+      </w:r>
+      <w:r>
+        <w:rPr>
+          <w:noProof/>
+        </w:rPr>
+        <w:pict>
+          <v:oval id="_x0000_s1116" style="position:absolute;margin-left:368.5pt;margin-top:165.35pt;width:87pt;height:29pt;z-index:251738112">
+            <v:textbox style="mso-next-textbox:#_x0000_s1116">
+              <w:txbxContent>
+                <w:p>
+                  <w:pPr>
+                    <w:rPr>
+                      <w:lang w:val="en-IN"/>
+                    </w:rPr>
+                  </w:pPr>
+                  <w:r>
+                    <w:rPr>
+                      <w:lang w:val="en-IN"/>
+                    </w:rPr>
+                    <w:t>Scheduler</w:t>
+                  </w:r>
+                </w:p>
+              </w:txbxContent>
+            </v:textbox>
+          </v:oval>
+        </w:pict>
+      </w:r>
+      <w:r>
+        <w:rPr>
+          <w:noProof/>
+        </w:rPr>
+        <w:pict>
+          <v:oval id="_x0000_s1115" style="position:absolute;margin-left:203.5pt;margin-top:126.35pt;width:70.5pt;height:30.5pt;z-index:251737088">
+            <v:textbox style="mso-next-textbox:#_x0000_s1115">
+              <w:txbxContent>
+                <w:p>
+                  <w:pPr>
+                    <w:rPr>
+                      <w:lang w:val="en-IN"/>
+                    </w:rPr>
+                  </w:pPr>
+                  <w:r>
+                    <w:rPr>
+                      <w:lang w:val="en-IN"/>
+                    </w:rPr>
+                    <w:t>Server</w:t>
+                  </w:r>
+                </w:p>
+              </w:txbxContent>
+            </v:textbox>
+          </v:oval>
+        </w:pict>
+      </w:r>
+      <w:r>
+        <w:rPr>
+          <w:noProof/>
+        </w:rPr>
+        <w:pict>
+          <v:oval id="_x0000_s1114" style="position:absolute;margin-left:156.5pt;margin-top:32.35pt;width:58.5pt;height:31pt;z-index:251736064">
+            <v:textbox style="mso-next-textbox:#_x0000_s1114">
+              <w:txbxContent>
+                <w:p>
+                  <w:pPr>
+                    <w:rPr>
+                      <w:lang w:val="en-IN"/>
+                    </w:rPr>
+                  </w:pPr>
+                  <w:r>
+                    <w:rPr>
+                      <w:lang w:val="en-IN"/>
+                    </w:rPr>
+                    <w:t>UI API</w:t>
+                  </w:r>
+                </w:p>
+              </w:txbxContent>
+            </v:textbox>
+          </v:oval>
+        </w:pict>
+      </w:r>
+      <w:r>
+        <w:rPr>
+          <w:noProof/>
+        </w:rPr>
+        <w:pict>
+          <v:oval id="_x0000_s1113" style="position:absolute;margin-left:-35pt;margin-top:27.35pt;width:66.5pt;height:29pt;z-index:251735040">
+            <v:textbox style="mso-next-textbox:#_x0000_s1113">
+              <w:txbxContent>
+                <w:p>
+                  <w:pPr>
+                    <w:rPr>
+                      <w:lang w:val="en-IN"/>
+                    </w:rPr>
+                  </w:pPr>
+                  <w:r>
+                    <w:rPr>
+                      <w:lang w:val="en-IN"/>
+                    </w:rPr>
+                    <w:t>Angular</w:t>
+                  </w:r>
+                </w:p>
+              </w:txbxContent>
+            </v:textbox>
+          </v:oval>
+        </w:pict>
+      </w:r>
+    </w:p>
+    <w:p>
+      <w:pPr>
+        <w:rPr>
+          <w:lang w:val="en-IN"/>
+        </w:rPr>
+      </w:pPr>
+    </w:p>
+    <w:p>
+      <w:pPr>
+        <w:rPr>
+          <w:lang w:val="en-IN"/>
+        </w:rPr>
+      </w:pPr>
+    </w:p>
+    <w:p>
+      <w:pPr>
+        <w:rPr>
+          <w:lang w:val="en-IN"/>
+        </w:rPr>
+      </w:pPr>
+    </w:p>
+    <w:p>
+      <w:pPr>
+        <w:rPr>
+          <w:lang w:val="en-IN"/>
+        </w:rPr>
+      </w:pPr>
+    </w:p>
+    <w:p>
+      <w:pPr>
+        <w:rPr>
+          <w:lang w:val="en-IN"/>
+        </w:rPr>
+      </w:pPr>
+    </w:p>
+    <w:p>
+      <w:pPr>
+        <w:rPr>
+          <w:lang w:val="en-IN"/>
+        </w:rPr>
+      </w:pPr>
+    </w:p>
+    <w:p>
+      <w:pPr>
+        <w:rPr>
+          <w:lang w:val="en-IN"/>
+        </w:rPr>
+      </w:pPr>
+    </w:p>
+    <w:p>
+      <w:pPr>
+        <w:rPr>
+          <w:lang w:val="en-IN"/>
+        </w:rPr>
+      </w:pPr>
+    </w:p>
+    <w:p>
+      <w:pPr>
+        <w:rPr>
+          <w:lang w:val="en-IN"/>
+        </w:rPr>
+      </w:pPr>
+    </w:p>
+    <w:p>
+      <w:pPr>
+        <w:rPr>
+          <w:lang w:val="en-IN"/>
+        </w:rPr>
+      </w:pPr>
+    </w:p>
+    <w:p>
+      <w:pPr>
+        <w:tabs>
+          <w:tab w:val="left" w:pos="5990"/>
+        </w:tabs>
+        <w:rPr>
+          <w:lang w:val="en-IN"/>
+        </w:rPr>
+      </w:pPr>
+      <w:r>
+        <w:rPr>
+          <w:lang w:val="en-IN"/>
+        </w:rPr>
+        <w:tab/>
+      </w:r>
+    </w:p>
+    <w:p>
+      <w:pPr>
+        <w:tabs>
+          <w:tab w:val="left" w:pos="5990"/>
+        </w:tabs>
+        <w:rPr>
+          <w:lang w:val="en-IN"/>
+        </w:rPr>
+      </w:pPr>
+    </w:p>
+    <w:p>
+      <w:pPr>
+        <w:rPr>
+          <w:lang w:val="en-IN"/>
+        </w:rPr>
+      </w:pPr>
+      <w:r>
+        <w:rPr>
+          <w:lang w:val="en-IN"/>
+        </w:rPr>
+        <w:br w:type="page"/>
+      </w:r>
+    </w:p>
+    <w:p>
+      <w:pPr>
+        <w:tabs>
+          <w:tab w:val="left" w:pos="5990"/>
+        </w:tabs>
+        <w:rPr>
+          <w:lang w:val="en-IN"/>
+        </w:rPr>
+      </w:pPr>
     </w:p>
     <w:sectPr>
       <w:pgSz w:w="12240" w:h="15840"/>
@@ -5808,6 +6469,56 @@
     </w:sectPr>
   </w:body>
 </w:document>
+</file>
+
+<file path=word/endnotes.xml><?xml version="1.0" encoding="utf-8"?>
+<w:endnotes xmlns:ve="http://schemas.openxmlformats.org/markup-compatibility/2006" xmlns:o="urn:schemas-microsoft-com:office:office" xmlns:r="http://schemas.openxmlformats.org/officeDocument/2006/relationships" xmlns:m="http://schemas.openxmlformats.org/officeDocument/2006/math" xmlns:v="urn:schemas-microsoft-com:vml" xmlns:wp="http://schemas.openxmlformats.org/drawingml/2006/wordprocessingDrawing" xmlns:w10="urn:schemas-microsoft-com:office:word" xmlns:w="http://schemas.openxmlformats.org/wordprocessingml/2006/main" xmlns:wne="http://schemas.microsoft.com/office/word/2006/wordml">
+  <w:endnote w:type="separator" w:id="-1">
+    <w:p>
+      <w:pPr>
+        <w:spacing w:after="0" w:line="240" w:lineRule="auto"/>
+      </w:pPr>
+      <w:r>
+        <w:separator/>
+      </w:r>
+    </w:p>
+  </w:endnote>
+  <w:endnote w:type="continuationSeparator" w:id="0">
+    <w:p>
+      <w:pPr>
+        <w:spacing w:after="0" w:line="240" w:lineRule="auto"/>
+      </w:pPr>
+      <w:r>
+        <w:continuationSeparator/>
+      </w:r>
+    </w:p>
+  </w:endnote>
+</w:endnotes>
+</file>
+
+<file path=word/footnotes.xml><?xml version="1.0" encoding="utf-8"?>
+<w:footnotes xmlns:ve="http://schemas.openxmlformats.org/markup-compatibility/2006" xmlns:o="urn:schemas-microsoft-com:office:office" xmlns:r="http://schemas.openxmlformats.org/officeDocument/2006/relationships" xmlns:m="http://schemas.openxmlformats.org/officeDocument/2006/math" xmlns:v="urn:schemas-microsoft-com:vml" xmlns:wp="http://schemas.openxmlformats.org/drawingml/2006/wordprocessingDrawing" xmlns:w10="urn:schemas-microsoft-com:office:word" xmlns:w="http://schemas.openxmlformats.org/wordprocessingml/2006/main" xmlns:wne="http://schemas.microsoft.com/office/word/2006/wordml">
+  <w:footnote w:type="separator" w:id="-1">
+    <w:p>
+      <w:pPr>
+        <w:spacing w:after="0" w:line="240" w:lineRule="auto"/>
+      </w:pPr>
+      <w:r>
+        <w:separator/>
+      </w:r>
+    </w:p>
+  </w:footnote>
+  <w:footnote w:type="continuationSeparator" w:id="0">
+    <w:p>
+      <w:pPr>
+        <w:spacing w:after="0" w:line="240" w:lineRule="auto"/>
+      </w:pPr>
+      <w:r>
+        <w:continuationSeparator/>
+      </w:r>
+    </w:p>
+  </w:footnote>
+</w:footnotes>
 </file>
 
 <file path=word/numbering.xml><?xml version="1.0" encoding="utf-8"?>
@@ -7848,6 +8559,54 @@
       <w:ind w:left="720"/>
       <w:contextualSpacing/>
     </w:pPr>
+  </w:style>
+  <w:style w:type="paragraph" w:styleId="Header">
+    <w:name w:val="header"/>
+    <w:basedOn w:val="Normal"/>
+    <w:link w:val="HeaderChar"/>
+    <w:uiPriority w:val="99"/>
+    <w:semiHidden/>
+    <w:unhideWhenUsed/>
+    <w:rsid w:val="00191658"/>
+    <w:pPr>
+      <w:tabs>
+        <w:tab w:val="center" w:pos="4680"/>
+        <w:tab w:val="right" w:pos="9360"/>
+      </w:tabs>
+      <w:spacing w:after="0" w:line="240" w:lineRule="auto"/>
+    </w:pPr>
+  </w:style>
+  <w:style w:type="character" w:customStyle="1" w:styleId="HeaderChar">
+    <w:name w:val="Header Char"/>
+    <w:basedOn w:val="DefaultParagraphFont"/>
+    <w:link w:val="Header"/>
+    <w:uiPriority w:val="99"/>
+    <w:semiHidden/>
+    <w:rsid w:val="00191658"/>
+  </w:style>
+  <w:style w:type="paragraph" w:styleId="Footer">
+    <w:name w:val="footer"/>
+    <w:basedOn w:val="Normal"/>
+    <w:link w:val="FooterChar"/>
+    <w:uiPriority w:val="99"/>
+    <w:semiHidden/>
+    <w:unhideWhenUsed/>
+    <w:rsid w:val="00191658"/>
+    <w:pPr>
+      <w:tabs>
+        <w:tab w:val="center" w:pos="4680"/>
+        <w:tab w:val="right" w:pos="9360"/>
+      </w:tabs>
+      <w:spacing w:after="0" w:line="240" w:lineRule="auto"/>
+    </w:pPr>
+  </w:style>
+  <w:style w:type="character" w:customStyle="1" w:styleId="FooterChar">
+    <w:name w:val="Footer Char"/>
+    <w:basedOn w:val="DefaultParagraphFont"/>
+    <w:link w:val="Footer"/>
+    <w:uiPriority w:val="99"/>
+    <w:semiHidden/>
+    <w:rsid w:val="00191658"/>
   </w:style>
 </w:styles>
 </file>

</xml_diff>